<commit_message>
Atualizando AB1 e AB2
</commit_message>
<xml_diff>
--- a/EmailAutomation_AI_Classifier/Inteligência Artificial Aplicada na Automação de E-mails Classificação e Gestão com OpenAI.docx
+++ b/EmailAutomation_AI_Classifier/Inteligência Artificial Aplicada na Automação de E-mails Classificação e Gestão com OpenAI.docx
@@ -76,7 +76,7 @@
           <w:lang w:eastAsia="pt-BR"/>
         </w:rPr>
         <w:drawing>
-          <wp:anchor distT="0" distB="0" distL="114300" distR="114300" simplePos="0" relativeHeight="251660800" behindDoc="0" locked="0" layoutInCell="1" allowOverlap="1" wp14:anchorId="7F4F98D5" wp14:editId="2BA721EF">
+          <wp:anchor distT="0" distB="0" distL="114300" distR="114300" simplePos="0" relativeHeight="251661824" behindDoc="0" locked="0" layoutInCell="1" allowOverlap="1" wp14:anchorId="7F4F98D5" wp14:editId="2BA721EF">
             <wp:simplePos x="0" y="0"/>
             <wp:positionH relativeFrom="margin">
               <wp:posOffset>2595245</wp:posOffset>
@@ -266,10 +266,22 @@
         <w:jc w:val="center"/>
         <w:rPr>
           <w:rFonts w:ascii="Times New Roman" w:hAnsi="Times New Roman" w:cs="Times New Roman"/>
-          <w:sz w:val="24"/>
-          <w:szCs w:val="24"/>
-        </w:rPr>
-      </w:pPr>
+          <w:b/>
+          <w:bCs/>
+          <w:sz w:val="24"/>
+          <w:szCs w:val="24"/>
+        </w:rPr>
+      </w:pPr>
+      <w:r>
+        <w:rPr>
+          <w:rFonts w:ascii="Times New Roman" w:hAnsi="Times New Roman" w:cs="Times New Roman"/>
+          <w:b/>
+          <w:bCs/>
+          <w:sz w:val="24"/>
+          <w:szCs w:val="24"/>
+        </w:rPr>
+        <w:t>KALOS EDUARDO SOUZA DA CRUZ</w:t>
+      </w:r>
     </w:p>
     <w:p>
       <w:pPr>
@@ -535,10 +547,22 @@
         <w:jc w:val="center"/>
         <w:rPr>
           <w:rFonts w:ascii="Times New Roman" w:hAnsi="Times New Roman" w:cs="Times New Roman"/>
-          <w:sz w:val="24"/>
-          <w:szCs w:val="24"/>
-        </w:rPr>
-      </w:pPr>
+          <w:b/>
+          <w:bCs/>
+          <w:sz w:val="24"/>
+          <w:szCs w:val="24"/>
+        </w:rPr>
+      </w:pPr>
+      <w:r>
+        <w:rPr>
+          <w:rFonts w:ascii="Times New Roman" w:hAnsi="Times New Roman" w:cs="Times New Roman"/>
+          <w:b/>
+          <w:bCs/>
+          <w:sz w:val="24"/>
+          <w:szCs w:val="24"/>
+        </w:rPr>
+        <w:t>KARLOS EDUARDO SOUZA DA CRUZ</w:t>
+      </w:r>
     </w:p>
     <w:p>
       <w:pPr>
@@ -1012,6 +1036,15 @@
           <w:lang w:eastAsia="en-US"/>
         </w:rPr>
       </w:pPr>
+      <w:r>
+        <w:rPr>
+          <w:rFonts w:ascii="Times New Roman" w:hAnsi="Times New Roman" w:cs="Times New Roman"/>
+          <w:b/>
+          <w:sz w:val="24"/>
+          <w:lang w:eastAsia="en-US"/>
+        </w:rPr>
+        <w:t>KARLOS EDUARDO SOUZA DA CRUZ</w:t>
+      </w:r>
     </w:p>
     <w:p>
       <w:pPr>
@@ -3649,7 +3682,7 @@
       <w:r>
         <w:fldChar w:fldCharType="separate"/>
       </w:r>
-      <w:hyperlink w:anchor="_Toc180320371" w:history="1">
+      <w:hyperlink w:anchor="_Toc180317054" w:history="1">
         <w:r>
           <w:rPr>
             <w:rStyle w:val="Hyperlink"/>
@@ -3689,7 +3722,7 @@
           <w:rPr>
             <w:webHidden/>
           </w:rPr>
-          <w:instrText xml:space="preserve"> PAGEREF _Toc180320371 \h </w:instrText>
+          <w:instrText xml:space="preserve"> PAGEREF _Toc180317054 \h </w:instrText>
         </w:r>
         <w:r>
           <w:rPr>
@@ -3728,7 +3761,7 @@
           <w14:ligatures w14:val="standardContextual"/>
         </w:rPr>
       </w:pPr>
-      <w:hyperlink w:anchor="_Toc180320372" w:history="1">
+      <w:hyperlink w:anchor="_Toc180317055" w:history="1">
         <w:r>
           <w:rPr>
             <w:rStyle w:val="Hyperlink"/>
@@ -3768,7 +3801,7 @@
           <w:rPr>
             <w:webHidden/>
           </w:rPr>
-          <w:instrText xml:space="preserve"> PAGEREF _Toc180320372 \h </w:instrText>
+          <w:instrText xml:space="preserve"> PAGEREF _Toc180317055 \h </w:instrText>
         </w:r>
         <w:r>
           <w:rPr>
@@ -3807,7 +3840,7 @@
           <w14:ligatures w14:val="standardContextual"/>
         </w:rPr>
       </w:pPr>
-      <w:hyperlink w:anchor="_Toc180320373" w:history="1">
+      <w:hyperlink w:anchor="_Toc180317056" w:history="1">
         <w:r>
           <w:rPr>
             <w:rStyle w:val="Hyperlink"/>
@@ -3847,7 +3880,7 @@
           <w:rPr>
             <w:webHidden/>
           </w:rPr>
-          <w:instrText xml:space="preserve"> PAGEREF _Toc180320373 \h </w:instrText>
+          <w:instrText xml:space="preserve"> PAGEREF _Toc180317056 \h </w:instrText>
         </w:r>
         <w:r>
           <w:rPr>
@@ -3885,7 +3918,7 @@
           <w14:ligatures w14:val="standardContextual"/>
         </w:rPr>
       </w:pPr>
-      <w:hyperlink w:anchor="_Toc180320374" w:history="1">
+      <w:hyperlink w:anchor="_Toc180317057" w:history="1">
         <w:r>
           <w:rPr>
             <w:rStyle w:val="Hyperlink"/>
@@ -3928,7 +3961,7 @@
           <w:rPr>
             <w:webHidden/>
           </w:rPr>
-          <w:instrText xml:space="preserve"> PAGEREF _Toc180320374 \h </w:instrText>
+          <w:instrText xml:space="preserve"> PAGEREF _Toc180317057 \h </w:instrText>
         </w:r>
         <w:r>
           <w:rPr>
@@ -3966,7 +3999,7 @@
           <w14:ligatures w14:val="standardContextual"/>
         </w:rPr>
       </w:pPr>
-      <w:hyperlink w:anchor="_Toc180320375" w:history="1">
+      <w:hyperlink w:anchor="_Toc180317058" w:history="1">
         <w:r>
           <w:rPr>
             <w:rStyle w:val="Hyperlink"/>
@@ -4009,7 +4042,7 @@
           <w:rPr>
             <w:webHidden/>
           </w:rPr>
-          <w:instrText xml:space="preserve"> PAGEREF _Toc180320375 \h </w:instrText>
+          <w:instrText xml:space="preserve"> PAGEREF _Toc180317058 \h </w:instrText>
         </w:r>
         <w:r>
           <w:rPr>
@@ -4047,7 +4080,7 @@
           <w14:ligatures w14:val="standardContextual"/>
         </w:rPr>
       </w:pPr>
-      <w:hyperlink w:anchor="_Toc180320376" w:history="1">
+      <w:hyperlink w:anchor="_Toc180317059" w:history="1">
         <w:r>
           <w:rPr>
             <w:rStyle w:val="Hyperlink"/>
@@ -4090,7 +4123,7 @@
           <w:rPr>
             <w:webHidden/>
           </w:rPr>
-          <w:instrText xml:space="preserve"> PAGEREF _Toc180320376 \h </w:instrText>
+          <w:instrText xml:space="preserve"> PAGEREF _Toc180317059 \h </w:instrText>
         </w:r>
         <w:r>
           <w:rPr>
@@ -4128,7 +4161,7 @@
           <w14:ligatures w14:val="standardContextual"/>
         </w:rPr>
       </w:pPr>
-      <w:hyperlink w:anchor="_Toc180320377" w:history="1">
+      <w:hyperlink w:anchor="_Toc180317060" w:history="1">
         <w:r>
           <w:rPr>
             <w:rStyle w:val="Hyperlink"/>
@@ -4171,7 +4204,7 @@
           <w:rPr>
             <w:webHidden/>
           </w:rPr>
-          <w:instrText xml:space="preserve"> PAGEREF _Toc180320377 \h </w:instrText>
+          <w:instrText xml:space="preserve"> PAGEREF _Toc180317060 \h </w:instrText>
         </w:r>
         <w:r>
           <w:rPr>
@@ -4210,7 +4243,7 @@
           <w14:ligatures w14:val="standardContextual"/>
         </w:rPr>
       </w:pPr>
-      <w:hyperlink w:anchor="_Toc180320378" w:history="1">
+      <w:hyperlink w:anchor="_Toc180317061" w:history="1">
         <w:r>
           <w:rPr>
             <w:rStyle w:val="Hyperlink"/>
@@ -4250,7 +4283,7 @@
           <w:rPr>
             <w:webHidden/>
           </w:rPr>
-          <w:instrText xml:space="preserve"> PAGEREF _Toc180320378 \h </w:instrText>
+          <w:instrText xml:space="preserve"> PAGEREF _Toc180317061 \h </w:instrText>
         </w:r>
         <w:r>
           <w:rPr>
@@ -4289,7 +4322,7 @@
           <w14:ligatures w14:val="standardContextual"/>
         </w:rPr>
       </w:pPr>
-      <w:hyperlink w:anchor="_Toc180320379" w:history="1">
+      <w:hyperlink w:anchor="_Toc180317062" w:history="1">
         <w:r>
           <w:rPr>
             <w:rStyle w:val="Hyperlink"/>
@@ -4329,7 +4362,7 @@
           <w:rPr>
             <w:webHidden/>
           </w:rPr>
-          <w:instrText xml:space="preserve"> PAGEREF _Toc180320379 \h </w:instrText>
+          <w:instrText xml:space="preserve"> PAGEREF _Toc180317062 \h </w:instrText>
         </w:r>
         <w:r>
           <w:rPr>
@@ -4367,7 +4400,7 @@
           <w14:ligatures w14:val="standardContextual"/>
         </w:rPr>
       </w:pPr>
-      <w:hyperlink w:anchor="_Toc180320380" w:history="1">
+      <w:hyperlink w:anchor="_Toc180317063" w:history="1">
         <w:r>
           <w:rPr>
             <w:rStyle w:val="Hyperlink"/>
@@ -4410,7 +4443,7 @@
           <w:rPr>
             <w:webHidden/>
           </w:rPr>
-          <w:instrText xml:space="preserve"> PAGEREF _Toc180320380 \h </w:instrText>
+          <w:instrText xml:space="preserve"> PAGEREF _Toc180317063 \h </w:instrText>
         </w:r>
         <w:r>
           <w:rPr>
@@ -4448,7 +4481,7 @@
           <w14:ligatures w14:val="standardContextual"/>
         </w:rPr>
       </w:pPr>
-      <w:hyperlink w:anchor="_Toc180320381" w:history="1">
+      <w:hyperlink w:anchor="_Toc180317064" w:history="1">
         <w:r>
           <w:rPr>
             <w:rStyle w:val="Hyperlink"/>
@@ -4491,7 +4524,7 @@
           <w:rPr>
             <w:webHidden/>
           </w:rPr>
-          <w:instrText xml:space="preserve"> PAGEREF _Toc180320381 \h </w:instrText>
+          <w:instrText xml:space="preserve"> PAGEREF _Toc180317064 \h </w:instrText>
         </w:r>
         <w:r>
           <w:rPr>
@@ -4529,7 +4562,7 @@
           <w14:ligatures w14:val="standardContextual"/>
         </w:rPr>
       </w:pPr>
-      <w:hyperlink w:anchor="_Toc180320382" w:history="1">
+      <w:hyperlink w:anchor="_Toc180317065" w:history="1">
         <w:r>
           <w:rPr>
             <w:rStyle w:val="Hyperlink"/>
@@ -4572,7 +4605,7 @@
           <w:rPr>
             <w:webHidden/>
           </w:rPr>
-          <w:instrText xml:space="preserve"> PAGEREF _Toc180320382 \h </w:instrText>
+          <w:instrText xml:space="preserve"> PAGEREF _Toc180317065 \h </w:instrText>
         </w:r>
         <w:r>
           <w:rPr>
@@ -4611,7 +4644,7 @@
           <w14:ligatures w14:val="standardContextual"/>
         </w:rPr>
       </w:pPr>
-      <w:hyperlink w:anchor="_Toc180320383" w:history="1">
+      <w:hyperlink w:anchor="_Toc180317066" w:history="1">
         <w:r>
           <w:rPr>
             <w:rStyle w:val="Hyperlink"/>
@@ -4651,7 +4684,7 @@
           <w:rPr>
             <w:webHidden/>
           </w:rPr>
-          <w:instrText xml:space="preserve"> PAGEREF _Toc180320383 \h </w:instrText>
+          <w:instrText xml:space="preserve"> PAGEREF _Toc180317066 \h </w:instrText>
         </w:r>
         <w:r>
           <w:rPr>
@@ -4690,11 +4723,10 @@
           <w14:ligatures w14:val="standardContextual"/>
         </w:rPr>
       </w:pPr>
-      <w:hyperlink w:anchor="_Toc180320384" w:history="1">
+      <w:hyperlink w:anchor="_Toc180317067" w:history="1">
         <w:r>
           <w:rPr>
             <w:rStyle w:val="Hyperlink"/>
-            <w:lang w:val="en-US"/>
           </w:rPr>
           <w:t>REFERÊNCIAS</w:t>
         </w:r>
@@ -4714,7 +4746,7 @@
           <w:rPr>
             <w:webHidden/>
           </w:rPr>
-          <w:instrText xml:space="preserve"> PAGEREF _Toc180320384 \h </w:instrText>
+          <w:instrText xml:space="preserve"> PAGEREF _Toc180317067 \h </w:instrText>
         </w:r>
         <w:r>
           <w:rPr>
@@ -4793,7 +4825,7 @@
           <w:szCs w:val="24"/>
         </w:rPr>
       </w:pPr>
-      <w:bookmarkStart w:id="12" w:name="_Toc180320371"/>
+      <w:bookmarkStart w:id="12" w:name="_Toc180317054"/>
       <w:r>
         <w:rPr>
           <w:rFonts w:ascii="Times New Roman" w:hAnsi="Times New Roman" w:cs="Times New Roman"/>
@@ -4872,10 +4904,7 @@
         <w:instrText>IA</w:instrText>
       </w:r>
       <w:r>
-        <w:instrText>:</w:instrText>
-      </w:r>
-      <w:r>
-        <w:instrText>Inteligência Artificial</w:instrText>
+        <w:instrText>:Inteligência Artificial</w:instrText>
       </w:r>
       <w:r>
         <w:instrText xml:space="preserve">" </w:instrText>
@@ -4925,10 +4954,7 @@
         <w:instrText>N8N</w:instrText>
       </w:r>
       <w:r>
-        <w:instrText>:</w:instrText>
-      </w:r>
-      <w:r>
-        <w:instrText>Plataforma de automação de fluxos</w:instrText>
+        <w:instrText>:Plataforma de automação de fluxos</w:instrText>
       </w:r>
       <w:r>
         <w:instrText xml:space="preserve">" </w:instrText>
@@ -4955,10 +4981,7 @@
         <w:instrText>N8N</w:instrText>
       </w:r>
       <w:r>
-        <w:instrText>:</w:instrText>
-      </w:r>
-      <w:r>
-        <w:instrText>Plataforma de automação de fluxos</w:instrText>
+        <w:instrText>:Plataforma de automação de fluxos</w:instrText>
       </w:r>
       <w:r>
         <w:instrText xml:space="preserve">" </w:instrText>
@@ -5049,10 +5072,7 @@
         <w:instrText>OpenAI</w:instrText>
       </w:r>
       <w:r>
-        <w:instrText>:</w:instrText>
-      </w:r>
-      <w:r>
-        <w:instrText>American artificial intelligence (AI)</w:instrText>
+        <w:instrText>:American artificial intelligence (AI)</w:instrText>
       </w:r>
       <w:r>
         <w:instrText xml:space="preserve">" </w:instrText>
@@ -5105,8 +5125,8 @@
           <w:szCs w:val="24"/>
         </w:rPr>
       </w:pPr>
-      <w:bookmarkStart w:id="13" w:name="_Toc164716653"/>
-      <w:bookmarkStart w:id="14" w:name="_Toc180320372"/>
+      <w:bookmarkStart w:id="13" w:name="_Toc180317055"/>
+      <w:bookmarkStart w:id="14" w:name="_Toc164716653"/>
       <w:r>
         <w:rPr>
           <w:rFonts w:ascii="Times New Roman" w:hAnsi="Times New Roman" w:cs="Times New Roman"/>
@@ -5118,7 +5138,7 @@
         <w:lastRenderedPageBreak/>
         <w:t>JUSTIFICATIVA</w:t>
       </w:r>
-      <w:bookmarkEnd w:id="14"/>
+      <w:bookmarkEnd w:id="13"/>
     </w:p>
     <w:p>
       <w:pPr>
@@ -5168,19 +5188,7 @@
         <w:rPr>
           <w:lang w:val="pt-BR"/>
         </w:rPr>
-        <w:t xml:space="preserve">O uso da API do OpenAI para análise de linguagem natural permite uma categorização mais precisa dos e-mails, diferenciando entre diversos contextos (financeiro, profissional, </w:t>
-      </w:r>
-      <w:r>
-        <w:rPr>
-          <w:lang w:val="pt-BR"/>
-        </w:rPr>
-        <w:t>educacional etc.</w:t>
-      </w:r>
-      <w:r>
-        <w:rPr>
-          <w:lang w:val="pt-BR"/>
-        </w:rPr>
-        <w:t>). Dessa forma, a automação proposta neste trabalho tem potencial para melhorar significativamente a gestão da caixa de entrada, reduzindo o tempo gasto em tarefas manuais e aumentando a eficiência dos usuários.</w:t>
+        <w:t>O uso da API do OpenAI para análise de linguagem natural permite uma categorização mais precisa dos e-mails, diferenciando entre diversos contextos (financeiro, profissional, educacional etc.). Dessa forma, a automação proposta neste trabalho tem potencial para melhorar significativamente a gestão da caixa de entrada, reduzindo o tempo gasto em tarefas manuais e aumentando a eficiência dos usuários.</w:t>
       </w:r>
     </w:p>
     <w:p>
@@ -5217,8 +5225,8 @@
           <w:szCs w:val="24"/>
         </w:rPr>
       </w:pPr>
-      <w:bookmarkStart w:id="15" w:name="_Toc180320373"/>
-      <w:bookmarkEnd w:id="13"/>
+      <w:bookmarkStart w:id="15" w:name="_Toc180317056"/>
+      <w:bookmarkEnd w:id="14"/>
       <w:r>
         <w:rPr>
           <w:rFonts w:ascii="Times New Roman" w:hAnsi="Times New Roman" w:cs="Times New Roman"/>
@@ -5261,7 +5269,7 @@
           <w:szCs w:val="24"/>
         </w:rPr>
       </w:pPr>
-      <w:bookmarkStart w:id="16" w:name="_Toc180320374"/>
+      <w:bookmarkStart w:id="16" w:name="_Toc180317057"/>
       <w:r>
         <w:rPr>
           <w:rFonts w:ascii="Times New Roman" w:hAnsi="Times New Roman" w:cs="Times New Roman"/>
@@ -5297,7 +5305,7 @@
         <w:pStyle w:val="Corpodetexto"/>
         <w:numPr>
           <w:ilvl w:val="0"/>
-          <w:numId w:val="3"/>
+          <w:numId w:val="158"/>
         </w:numPr>
         <w:spacing w:before="64" w:line="360" w:lineRule="auto"/>
         <w:ind w:left="851" w:right="153"/>
@@ -5326,7 +5334,7 @@
         <w:pStyle w:val="Corpodetexto"/>
         <w:numPr>
           <w:ilvl w:val="0"/>
-          <w:numId w:val="3"/>
+          <w:numId w:val="158"/>
         </w:numPr>
         <w:spacing w:before="64" w:line="360" w:lineRule="auto"/>
         <w:ind w:left="851" w:right="153"/>
@@ -5365,10 +5373,7 @@
         <w:instrText>OAuth2</w:instrText>
       </w:r>
       <w:r>
-        <w:instrText>:</w:instrText>
-      </w:r>
-      <w:r>
-        <w:instrText>Open Authorization 2 (Protocolo de Autorização de Acesso)</w:instrText>
+        <w:instrText>:Open Authorization 2 (Protocolo de Autorização de Acesso)</w:instrText>
       </w:r>
       <w:r>
         <w:instrText xml:space="preserve">" </w:instrText>
@@ -5398,7 +5403,7 @@
           <w:szCs w:val="24"/>
         </w:rPr>
       </w:pPr>
-      <w:bookmarkStart w:id="17" w:name="_Toc180320375"/>
+      <w:bookmarkStart w:id="17" w:name="_Toc180317058"/>
       <w:r>
         <w:rPr>
           <w:rFonts w:ascii="Times New Roman" w:hAnsi="Times New Roman" w:cs="Times New Roman"/>
@@ -5434,7 +5439,7 @@
         <w:pStyle w:val="Corpodetexto"/>
         <w:numPr>
           <w:ilvl w:val="0"/>
-          <w:numId w:val="3"/>
+          <w:numId w:val="158"/>
         </w:numPr>
         <w:spacing w:before="64" w:line="360" w:lineRule="auto"/>
         <w:ind w:left="851" w:right="153"/>
@@ -5463,7 +5468,7 @@
         <w:pStyle w:val="Corpodetexto"/>
         <w:numPr>
           <w:ilvl w:val="0"/>
-          <w:numId w:val="3"/>
+          <w:numId w:val="158"/>
         </w:numPr>
         <w:spacing w:before="64" w:line="360" w:lineRule="auto"/>
         <w:ind w:left="851" w:right="153"/>
@@ -5499,7 +5504,7 @@
           <w:szCs w:val="24"/>
         </w:rPr>
       </w:pPr>
-      <w:bookmarkStart w:id="18" w:name="_Toc180320376"/>
+      <w:bookmarkStart w:id="18" w:name="_Toc180317059"/>
       <w:r>
         <w:rPr>
           <w:rFonts w:ascii="Times New Roman" w:hAnsi="Times New Roman" w:cs="Times New Roman"/>
@@ -5535,7 +5540,7 @@
         <w:pStyle w:val="Corpodetexto"/>
         <w:numPr>
           <w:ilvl w:val="0"/>
-          <w:numId w:val="3"/>
+          <w:numId w:val="158"/>
         </w:numPr>
         <w:spacing w:before="64" w:line="360" w:lineRule="auto"/>
         <w:ind w:left="851" w:right="153"/>
@@ -5550,25 +5555,7 @@
           <w:bCs/>
           <w:lang w:val="pt-BR"/>
         </w:rPr>
-        <w:t xml:space="preserve">Financeiro, Trabalho, </w:t>
-      </w:r>
-      <w:proofErr w:type="gramStart"/>
-      <w:r>
-        <w:rPr>
-          <w:b/>
-          <w:bCs/>
-          <w:lang w:val="pt-BR"/>
-        </w:rPr>
-        <w:t>Tecnologia, etc.</w:t>
-      </w:r>
-      <w:proofErr w:type="gramEnd"/>
-      <w:r>
-        <w:rPr>
-          <w:b/>
-          <w:bCs/>
-          <w:lang w:val="pt-BR"/>
-        </w:rPr>
-        <w:t>:</w:t>
+        <w:t>Financeiro, Trabalho, Tecnologia, etc.:</w:t>
       </w:r>
       <w:r>
         <w:rPr>
@@ -5589,7 +5576,7 @@
           <w:szCs w:val="24"/>
         </w:rPr>
       </w:pPr>
-      <w:bookmarkStart w:id="19" w:name="_Toc180320377"/>
+      <w:bookmarkStart w:id="19" w:name="_Toc180317060"/>
       <w:r>
         <w:rPr>
           <w:rFonts w:ascii="Times New Roman" w:hAnsi="Times New Roman" w:cs="Times New Roman"/>
@@ -5632,7 +5619,7 @@
         <w:pStyle w:val="Corpodetexto"/>
         <w:numPr>
           <w:ilvl w:val="0"/>
-          <w:numId w:val="3"/>
+          <w:numId w:val="158"/>
         </w:numPr>
         <w:spacing w:before="64" w:line="360" w:lineRule="auto"/>
         <w:ind w:left="851" w:right="153"/>
@@ -5663,7 +5650,7 @@
         <w:pStyle w:val="Corpodetexto"/>
         <w:numPr>
           <w:ilvl w:val="0"/>
-          <w:numId w:val="3"/>
+          <w:numId w:val="158"/>
         </w:numPr>
         <w:spacing w:before="64" w:line="360" w:lineRule="auto"/>
         <w:ind w:left="851" w:right="153"/>
@@ -5692,7 +5679,7 @@
           <w:szCs w:val="24"/>
         </w:rPr>
       </w:pPr>
-      <w:bookmarkStart w:id="20" w:name="_Toc180320378"/>
+      <w:bookmarkStart w:id="20" w:name="_Toc180317061"/>
       <w:r>
         <w:rPr>
           <w:rFonts w:ascii="Times New Roman" w:hAnsi="Times New Roman" w:cs="Times New Roman"/>
@@ -5760,7 +5747,7 @@
           <w:szCs w:val="24"/>
         </w:rPr>
       </w:pPr>
-      <w:bookmarkStart w:id="21" w:name="_Toc180320379"/>
+      <w:bookmarkStart w:id="21" w:name="_Toc180317062"/>
       <w:r>
         <w:rPr>
           <w:rFonts w:ascii="Times New Roman" w:hAnsi="Times New Roman" w:cs="Times New Roman"/>
@@ -5780,17 +5767,7 @@
           <w:sz w:val="24"/>
           <w:szCs w:val="24"/>
         </w:rPr>
-        <w:t xml:space="preserve"> </w:t>
-      </w:r>
-      <w:r>
-        <w:rPr>
-          <w:rFonts w:ascii="Times New Roman" w:hAnsi="Times New Roman" w:cs="Times New Roman"/>
-          <w:b/>
-          <w:color w:val="auto"/>
-          <w:sz w:val="24"/>
-          <w:szCs w:val="24"/>
-        </w:rPr>
-        <w:t>E RESULTADOS</w:t>
+        <w:t xml:space="preserve"> E RESULTADOS</w:t>
       </w:r>
       <w:bookmarkEnd w:id="21"/>
     </w:p>
@@ -5817,7 +5794,7 @@
           <w:szCs w:val="24"/>
         </w:rPr>
       </w:pPr>
-      <w:bookmarkStart w:id="22" w:name="_Toc180320380"/>
+      <w:bookmarkStart w:id="22" w:name="_Toc180317063"/>
       <w:r>
         <w:rPr>
           <w:rFonts w:ascii="Times New Roman" w:hAnsi="Times New Roman" w:cs="Times New Roman"/>
@@ -5865,7 +5842,7 @@
           <w:szCs w:val="24"/>
         </w:rPr>
       </w:pPr>
-      <w:bookmarkStart w:id="23" w:name="_Toc180320381"/>
+      <w:bookmarkStart w:id="23" w:name="_Toc180317064"/>
       <w:r>
         <w:rPr>
           <w:rFonts w:ascii="Times New Roman" w:hAnsi="Times New Roman" w:cs="Times New Roman"/>
@@ -5913,7 +5890,7 @@
           <w:szCs w:val="24"/>
         </w:rPr>
       </w:pPr>
-      <w:bookmarkStart w:id="24" w:name="_Toc180320382"/>
+      <w:bookmarkStart w:id="24" w:name="_Toc180317065"/>
       <w:r>
         <w:rPr>
           <w:rFonts w:ascii="Times New Roman" w:hAnsi="Times New Roman" w:cs="Times New Roman"/>
@@ -5952,15 +5929,7 @@
         </w:rPr>
       </w:pPr>
       <w:r>
-        <w:t xml:space="preserve">Outro ponto a ser considerado é a escalabilidade da solução. O N8N, como ferramenta </w:t>
-      </w:r>
-      <w:proofErr w:type="spellStart"/>
-      <w:r>
-        <w:t>low-code</w:t>
-      </w:r>
-      <w:proofErr w:type="spellEnd"/>
-      <w:r>
-        <w:t xml:space="preserve">, facilita a automação, mas pode não ser a melhor escolha para sistemas com grande volume de e-mails ou com requisitos mais específicos de segurança e </w:t>
+        <w:t xml:space="preserve">Outro ponto a ser considerado é a escalabilidade da solução. O N8N, como ferramenta low-code, facilita a automação, mas pode não ser a melhor escolha para sistemas com grande volume de e-mails ou com requisitos mais específicos de segurança e </w:t>
       </w:r>
       <w:r>
         <w:lastRenderedPageBreak/>
@@ -6001,7 +5970,7 @@
           <w:szCs w:val="24"/>
         </w:rPr>
       </w:pPr>
-      <w:bookmarkStart w:id="25" w:name="_Toc180320383"/>
+      <w:bookmarkStart w:id="25" w:name="_Toc180317066"/>
       <w:r>
         <w:rPr>
           <w:rFonts w:ascii="Times New Roman" w:hAnsi="Times New Roman" w:cs="Times New Roman"/>
@@ -6089,7 +6058,7 @@
         </w:rPr>
       </w:pPr>
       <w:bookmarkStart w:id="26" w:name="_Toc444457216"/>
-      <w:bookmarkStart w:id="27" w:name="_Toc180320384"/>
+      <w:bookmarkStart w:id="27" w:name="_Toc180317067"/>
       <w:r>
         <w:rPr>
           <w:rFonts w:ascii="Times New Roman" w:hAnsi="Times New Roman" w:cs="Times New Roman"/>
@@ -6785,6 +6754,1790 @@
     </w:lvl>
   </w:abstractNum>
   <w:abstractNum w:abstractNumId="1" w15:restartNumberingAfterBreak="0">
+    <w:nsid w:val="12A33D4D"/>
+    <w:multiLevelType w:val="multilevel"/>
+    <w:tmpl w:val="C908DC20"/>
+    <w:lvl w:ilvl="0">
+      <w:start w:val="1"/>
+      <w:numFmt w:val="bullet"/>
+      <w:lvlText w:val=""/>
+      <w:lvlJc w:val="left"/>
+      <w:pPr>
+        <w:tabs>
+          <w:tab w:val="num" w:pos="720"/>
+        </w:tabs>
+        <w:ind w:left="720" w:hanging="360"/>
+      </w:pPr>
+      <w:rPr>
+        <w:rFonts w:ascii="Symbol" w:hAnsi="Symbol" w:hint="default"/>
+        <w:sz w:val="20"/>
+      </w:rPr>
+    </w:lvl>
+    <w:lvl w:ilvl="1">
+      <w:start w:val="1"/>
+      <w:numFmt w:val="bullet"/>
+      <w:lvlText w:val="o"/>
+      <w:lvlJc w:val="left"/>
+      <w:pPr>
+        <w:tabs>
+          <w:tab w:val="num" w:pos="1440"/>
+        </w:tabs>
+        <w:ind w:left="1440" w:hanging="360"/>
+      </w:pPr>
+      <w:rPr>
+        <w:rFonts w:ascii="Courier New" w:hAnsi="Courier New" w:hint="default"/>
+        <w:sz w:val="20"/>
+      </w:rPr>
+    </w:lvl>
+    <w:lvl w:ilvl="2" w:tentative="1">
+      <w:start w:val="1"/>
+      <w:numFmt w:val="bullet"/>
+      <w:lvlText w:val=""/>
+      <w:lvlJc w:val="left"/>
+      <w:pPr>
+        <w:tabs>
+          <w:tab w:val="num" w:pos="2160"/>
+        </w:tabs>
+        <w:ind w:left="2160" w:hanging="360"/>
+      </w:pPr>
+      <w:rPr>
+        <w:rFonts w:ascii="Wingdings" w:hAnsi="Wingdings" w:hint="default"/>
+        <w:sz w:val="20"/>
+      </w:rPr>
+    </w:lvl>
+    <w:lvl w:ilvl="3" w:tentative="1">
+      <w:start w:val="1"/>
+      <w:numFmt w:val="bullet"/>
+      <w:lvlText w:val=""/>
+      <w:lvlJc w:val="left"/>
+      <w:pPr>
+        <w:tabs>
+          <w:tab w:val="num" w:pos="2880"/>
+        </w:tabs>
+        <w:ind w:left="2880" w:hanging="360"/>
+      </w:pPr>
+      <w:rPr>
+        <w:rFonts w:ascii="Wingdings" w:hAnsi="Wingdings" w:hint="default"/>
+        <w:sz w:val="20"/>
+      </w:rPr>
+    </w:lvl>
+    <w:lvl w:ilvl="4" w:tentative="1">
+      <w:start w:val="1"/>
+      <w:numFmt w:val="bullet"/>
+      <w:lvlText w:val=""/>
+      <w:lvlJc w:val="left"/>
+      <w:pPr>
+        <w:tabs>
+          <w:tab w:val="num" w:pos="3600"/>
+        </w:tabs>
+        <w:ind w:left="3600" w:hanging="360"/>
+      </w:pPr>
+      <w:rPr>
+        <w:rFonts w:ascii="Wingdings" w:hAnsi="Wingdings" w:hint="default"/>
+        <w:sz w:val="20"/>
+      </w:rPr>
+    </w:lvl>
+    <w:lvl w:ilvl="5" w:tentative="1">
+      <w:start w:val="1"/>
+      <w:numFmt w:val="bullet"/>
+      <w:lvlText w:val=""/>
+      <w:lvlJc w:val="left"/>
+      <w:pPr>
+        <w:tabs>
+          <w:tab w:val="num" w:pos="4320"/>
+        </w:tabs>
+        <w:ind w:left="4320" w:hanging="360"/>
+      </w:pPr>
+      <w:rPr>
+        <w:rFonts w:ascii="Wingdings" w:hAnsi="Wingdings" w:hint="default"/>
+        <w:sz w:val="20"/>
+      </w:rPr>
+    </w:lvl>
+    <w:lvl w:ilvl="6" w:tentative="1">
+      <w:start w:val="1"/>
+      <w:numFmt w:val="bullet"/>
+      <w:lvlText w:val=""/>
+      <w:lvlJc w:val="left"/>
+      <w:pPr>
+        <w:tabs>
+          <w:tab w:val="num" w:pos="5040"/>
+        </w:tabs>
+        <w:ind w:left="5040" w:hanging="360"/>
+      </w:pPr>
+      <w:rPr>
+        <w:rFonts w:ascii="Wingdings" w:hAnsi="Wingdings" w:hint="default"/>
+        <w:sz w:val="20"/>
+      </w:rPr>
+    </w:lvl>
+    <w:lvl w:ilvl="7" w:tentative="1">
+      <w:start w:val="1"/>
+      <w:numFmt w:val="bullet"/>
+      <w:lvlText w:val=""/>
+      <w:lvlJc w:val="left"/>
+      <w:pPr>
+        <w:tabs>
+          <w:tab w:val="num" w:pos="5760"/>
+        </w:tabs>
+        <w:ind w:left="5760" w:hanging="360"/>
+      </w:pPr>
+      <w:rPr>
+        <w:rFonts w:ascii="Wingdings" w:hAnsi="Wingdings" w:hint="default"/>
+        <w:sz w:val="20"/>
+      </w:rPr>
+    </w:lvl>
+    <w:lvl w:ilvl="8" w:tentative="1">
+      <w:start w:val="1"/>
+      <w:numFmt w:val="bullet"/>
+      <w:lvlText w:val=""/>
+      <w:lvlJc w:val="left"/>
+      <w:pPr>
+        <w:tabs>
+          <w:tab w:val="num" w:pos="6480"/>
+        </w:tabs>
+        <w:ind w:left="6480" w:hanging="360"/>
+      </w:pPr>
+      <w:rPr>
+        <w:rFonts w:ascii="Wingdings" w:hAnsi="Wingdings" w:hint="default"/>
+        <w:sz w:val="20"/>
+      </w:rPr>
+    </w:lvl>
+  </w:abstractNum>
+  <w:abstractNum w:abstractNumId="2" w15:restartNumberingAfterBreak="0">
+    <w:nsid w:val="1BF00499"/>
+    <w:multiLevelType w:val="multilevel"/>
+    <w:tmpl w:val="1B783AE8"/>
+    <w:lvl w:ilvl="0">
+      <w:start w:val="1"/>
+      <w:numFmt w:val="decimal"/>
+      <w:lvlText w:val="%1."/>
+      <w:lvlJc w:val="left"/>
+      <w:pPr>
+        <w:ind w:left="881" w:hanging="361"/>
+      </w:pPr>
+      <w:rPr>
+        <w:rFonts w:ascii="Times New Roman" w:eastAsia="Times New Roman" w:hAnsi="Times New Roman" w:cs="Times New Roman" w:hint="default"/>
+        <w:b/>
+        <w:bCs/>
+        <w:i w:val="0"/>
+        <w:iCs w:val="0"/>
+        <w:spacing w:val="-12"/>
+        <w:w w:val="100"/>
+        <w:sz w:val="24"/>
+        <w:szCs w:val="24"/>
+        <w:lang w:val="pt-PT" w:eastAsia="en-US" w:bidi="ar-SA"/>
+      </w:rPr>
+    </w:lvl>
+    <w:lvl w:ilvl="1">
+      <w:start w:val="1"/>
+      <w:numFmt w:val="decimal"/>
+      <w:lvlText w:val="%1.%2"/>
+      <w:lvlJc w:val="left"/>
+      <w:pPr>
+        <w:ind w:left="1189" w:hanging="320"/>
+      </w:pPr>
+      <w:rPr>
+        <w:rFonts w:ascii="Times New Roman" w:eastAsia="Times New Roman" w:hAnsi="Times New Roman" w:cs="Times New Roman" w:hint="default"/>
+        <w:b/>
+        <w:bCs/>
+        <w:i w:val="0"/>
+        <w:iCs w:val="0"/>
+        <w:spacing w:val="-12"/>
+        <w:w w:val="100"/>
+        <w:sz w:val="24"/>
+        <w:szCs w:val="24"/>
+        <w:lang w:val="pt-PT" w:eastAsia="en-US" w:bidi="ar-SA"/>
+      </w:rPr>
+    </w:lvl>
+    <w:lvl w:ilvl="2">
+      <w:start w:val="1"/>
+      <w:numFmt w:val="decimal"/>
+      <w:lvlText w:val="%1.%2.%3"/>
+      <w:lvlJc w:val="left"/>
+      <w:pPr>
+        <w:ind w:left="1345" w:hanging="476"/>
+      </w:pPr>
+      <w:rPr>
+        <w:rFonts w:ascii="Times New Roman" w:eastAsia="Times New Roman" w:hAnsi="Times New Roman" w:cs="Times New Roman" w:hint="default"/>
+        <w:b/>
+        <w:bCs/>
+        <w:i w:val="0"/>
+        <w:iCs w:val="0"/>
+        <w:spacing w:val="-12"/>
+        <w:w w:val="100"/>
+        <w:sz w:val="24"/>
+        <w:szCs w:val="24"/>
+        <w:lang w:val="pt-PT" w:eastAsia="en-US" w:bidi="ar-SA"/>
+      </w:rPr>
+    </w:lvl>
+    <w:lvl w:ilvl="3">
+      <w:numFmt w:val="bullet"/>
+      <w:lvlText w:val="•"/>
+      <w:lvlJc w:val="left"/>
+      <w:pPr>
+        <w:ind w:left="1340" w:hanging="476"/>
+      </w:pPr>
+      <w:rPr>
+        <w:rFonts w:hint="default"/>
+        <w:lang w:val="pt-PT" w:eastAsia="en-US" w:bidi="ar-SA"/>
+      </w:rPr>
+    </w:lvl>
+    <w:lvl w:ilvl="4">
+      <w:numFmt w:val="bullet"/>
+      <w:lvlText w:val="•"/>
+      <w:lvlJc w:val="left"/>
+      <w:pPr>
+        <w:ind w:left="1400" w:hanging="476"/>
+      </w:pPr>
+      <w:rPr>
+        <w:rFonts w:hint="default"/>
+        <w:lang w:val="pt-PT" w:eastAsia="en-US" w:bidi="ar-SA"/>
+      </w:rPr>
+    </w:lvl>
+    <w:lvl w:ilvl="5">
+      <w:numFmt w:val="bullet"/>
+      <w:lvlText w:val="•"/>
+      <w:lvlJc w:val="left"/>
+      <w:pPr>
+        <w:ind w:left="2731" w:hanging="476"/>
+      </w:pPr>
+      <w:rPr>
+        <w:rFonts w:hint="default"/>
+        <w:lang w:val="pt-PT" w:eastAsia="en-US" w:bidi="ar-SA"/>
+      </w:rPr>
+    </w:lvl>
+    <w:lvl w:ilvl="6">
+      <w:numFmt w:val="bullet"/>
+      <w:lvlText w:val="•"/>
+      <w:lvlJc w:val="left"/>
+      <w:pPr>
+        <w:ind w:left="4062" w:hanging="476"/>
+      </w:pPr>
+      <w:rPr>
+        <w:rFonts w:hint="default"/>
+        <w:lang w:val="pt-PT" w:eastAsia="en-US" w:bidi="ar-SA"/>
+      </w:rPr>
+    </w:lvl>
+    <w:lvl w:ilvl="7">
+      <w:numFmt w:val="bullet"/>
+      <w:lvlText w:val="•"/>
+      <w:lvlJc w:val="left"/>
+      <w:pPr>
+        <w:ind w:left="5394" w:hanging="476"/>
+      </w:pPr>
+      <w:rPr>
+        <w:rFonts w:hint="default"/>
+        <w:lang w:val="pt-PT" w:eastAsia="en-US" w:bidi="ar-SA"/>
+      </w:rPr>
+    </w:lvl>
+    <w:lvl w:ilvl="8">
+      <w:numFmt w:val="bullet"/>
+      <w:lvlText w:val="•"/>
+      <w:lvlJc w:val="left"/>
+      <w:pPr>
+        <w:ind w:left="6725" w:hanging="476"/>
+      </w:pPr>
+      <w:rPr>
+        <w:rFonts w:hint="default"/>
+        <w:lang w:val="pt-PT" w:eastAsia="en-US" w:bidi="ar-SA"/>
+      </w:rPr>
+    </w:lvl>
+  </w:abstractNum>
+  <w:abstractNum w:abstractNumId="3" w15:restartNumberingAfterBreak="0">
+    <w:nsid w:val="214C0B9D"/>
+    <w:multiLevelType w:val="multilevel"/>
+    <w:tmpl w:val="6AB2B06E"/>
+    <w:lvl w:ilvl="0">
+      <w:start w:val="4"/>
+      <w:numFmt w:val="decimal"/>
+      <w:lvlText w:val="%1."/>
+      <w:lvlJc w:val="left"/>
+      <w:pPr>
+        <w:ind w:left="540" w:hanging="540"/>
+      </w:pPr>
+      <w:rPr>
+        <w:rFonts w:hint="default"/>
+      </w:rPr>
+    </w:lvl>
+    <w:lvl w:ilvl="1">
+      <w:start w:val="3"/>
+      <w:numFmt w:val="decimal"/>
+      <w:lvlText w:val="%1.%2."/>
+      <w:lvlJc w:val="left"/>
+      <w:pPr>
+        <w:ind w:left="540" w:hanging="540"/>
+      </w:pPr>
+      <w:rPr>
+        <w:rFonts w:hint="default"/>
+      </w:rPr>
+    </w:lvl>
+    <w:lvl w:ilvl="2">
+      <w:start w:val="1"/>
+      <w:numFmt w:val="decimal"/>
+      <w:lvlText w:val="%1.%2.%3."/>
+      <w:lvlJc w:val="left"/>
+      <w:pPr>
+        <w:ind w:left="720" w:hanging="720"/>
+      </w:pPr>
+      <w:rPr>
+        <w:rFonts w:hint="default"/>
+      </w:rPr>
+    </w:lvl>
+    <w:lvl w:ilvl="3">
+      <w:start w:val="1"/>
+      <w:numFmt w:val="decimal"/>
+      <w:lvlText w:val="%1.%2.%3.%4."/>
+      <w:lvlJc w:val="left"/>
+      <w:pPr>
+        <w:ind w:left="720" w:hanging="720"/>
+      </w:pPr>
+      <w:rPr>
+        <w:rFonts w:hint="default"/>
+      </w:rPr>
+    </w:lvl>
+    <w:lvl w:ilvl="4">
+      <w:start w:val="1"/>
+      <w:numFmt w:val="decimal"/>
+      <w:lvlText w:val="%1.%2.%3.%4.%5."/>
+      <w:lvlJc w:val="left"/>
+      <w:pPr>
+        <w:ind w:left="1080" w:hanging="1080"/>
+      </w:pPr>
+      <w:rPr>
+        <w:rFonts w:hint="default"/>
+      </w:rPr>
+    </w:lvl>
+    <w:lvl w:ilvl="5">
+      <w:start w:val="1"/>
+      <w:numFmt w:val="decimal"/>
+      <w:lvlText w:val="%1.%2.%3.%4.%5.%6."/>
+      <w:lvlJc w:val="left"/>
+      <w:pPr>
+        <w:ind w:left="1080" w:hanging="1080"/>
+      </w:pPr>
+      <w:rPr>
+        <w:rFonts w:hint="default"/>
+      </w:rPr>
+    </w:lvl>
+    <w:lvl w:ilvl="6">
+      <w:start w:val="1"/>
+      <w:numFmt w:val="decimal"/>
+      <w:lvlText w:val="%1.%2.%3.%4.%5.%6.%7."/>
+      <w:lvlJc w:val="left"/>
+      <w:pPr>
+        <w:ind w:left="1440" w:hanging="1440"/>
+      </w:pPr>
+      <w:rPr>
+        <w:rFonts w:hint="default"/>
+      </w:rPr>
+    </w:lvl>
+    <w:lvl w:ilvl="7">
+      <w:start w:val="1"/>
+      <w:numFmt w:val="decimal"/>
+      <w:lvlText w:val="%1.%2.%3.%4.%5.%6.%7.%8."/>
+      <w:lvlJc w:val="left"/>
+      <w:pPr>
+        <w:ind w:left="1440" w:hanging="1440"/>
+      </w:pPr>
+      <w:rPr>
+        <w:rFonts w:hint="default"/>
+      </w:rPr>
+    </w:lvl>
+    <w:lvl w:ilvl="8">
+      <w:start w:val="1"/>
+      <w:numFmt w:val="decimal"/>
+      <w:lvlText w:val="%1.%2.%3.%4.%5.%6.%7.%8.%9."/>
+      <w:lvlJc w:val="left"/>
+      <w:pPr>
+        <w:ind w:left="1800" w:hanging="1800"/>
+      </w:pPr>
+      <w:rPr>
+        <w:rFonts w:hint="default"/>
+      </w:rPr>
+    </w:lvl>
+  </w:abstractNum>
+  <w:abstractNum w:abstractNumId="4" w15:restartNumberingAfterBreak="0">
+    <w:nsid w:val="237165F7"/>
+    <w:multiLevelType w:val="multilevel"/>
+    <w:tmpl w:val="2518543E"/>
+    <w:lvl w:ilvl="0">
+      <w:start w:val="1"/>
+      <w:numFmt w:val="bullet"/>
+      <w:lvlText w:val=""/>
+      <w:lvlJc w:val="left"/>
+      <w:pPr>
+        <w:tabs>
+          <w:tab w:val="num" w:pos="720"/>
+        </w:tabs>
+        <w:ind w:left="720" w:hanging="360"/>
+      </w:pPr>
+      <w:rPr>
+        <w:rFonts w:ascii="Symbol" w:hAnsi="Symbol" w:hint="default"/>
+        <w:sz w:val="20"/>
+      </w:rPr>
+    </w:lvl>
+    <w:lvl w:ilvl="1" w:tentative="1">
+      <w:start w:val="1"/>
+      <w:numFmt w:val="bullet"/>
+      <w:lvlText w:val="o"/>
+      <w:lvlJc w:val="left"/>
+      <w:pPr>
+        <w:tabs>
+          <w:tab w:val="num" w:pos="1440"/>
+        </w:tabs>
+        <w:ind w:left="1440" w:hanging="360"/>
+      </w:pPr>
+      <w:rPr>
+        <w:rFonts w:ascii="Courier New" w:hAnsi="Courier New" w:hint="default"/>
+        <w:sz w:val="20"/>
+      </w:rPr>
+    </w:lvl>
+    <w:lvl w:ilvl="2" w:tentative="1">
+      <w:start w:val="1"/>
+      <w:numFmt w:val="bullet"/>
+      <w:lvlText w:val=""/>
+      <w:lvlJc w:val="left"/>
+      <w:pPr>
+        <w:tabs>
+          <w:tab w:val="num" w:pos="2160"/>
+        </w:tabs>
+        <w:ind w:left="2160" w:hanging="360"/>
+      </w:pPr>
+      <w:rPr>
+        <w:rFonts w:ascii="Wingdings" w:hAnsi="Wingdings" w:hint="default"/>
+        <w:sz w:val="20"/>
+      </w:rPr>
+    </w:lvl>
+    <w:lvl w:ilvl="3" w:tentative="1">
+      <w:start w:val="1"/>
+      <w:numFmt w:val="bullet"/>
+      <w:lvlText w:val=""/>
+      <w:lvlJc w:val="left"/>
+      <w:pPr>
+        <w:tabs>
+          <w:tab w:val="num" w:pos="2880"/>
+        </w:tabs>
+        <w:ind w:left="2880" w:hanging="360"/>
+      </w:pPr>
+      <w:rPr>
+        <w:rFonts w:ascii="Wingdings" w:hAnsi="Wingdings" w:hint="default"/>
+        <w:sz w:val="20"/>
+      </w:rPr>
+    </w:lvl>
+    <w:lvl w:ilvl="4" w:tentative="1">
+      <w:start w:val="1"/>
+      <w:numFmt w:val="bullet"/>
+      <w:lvlText w:val=""/>
+      <w:lvlJc w:val="left"/>
+      <w:pPr>
+        <w:tabs>
+          <w:tab w:val="num" w:pos="3600"/>
+        </w:tabs>
+        <w:ind w:left="3600" w:hanging="360"/>
+      </w:pPr>
+      <w:rPr>
+        <w:rFonts w:ascii="Wingdings" w:hAnsi="Wingdings" w:hint="default"/>
+        <w:sz w:val="20"/>
+      </w:rPr>
+    </w:lvl>
+    <w:lvl w:ilvl="5" w:tentative="1">
+      <w:start w:val="1"/>
+      <w:numFmt w:val="bullet"/>
+      <w:lvlText w:val=""/>
+      <w:lvlJc w:val="left"/>
+      <w:pPr>
+        <w:tabs>
+          <w:tab w:val="num" w:pos="4320"/>
+        </w:tabs>
+        <w:ind w:left="4320" w:hanging="360"/>
+      </w:pPr>
+      <w:rPr>
+        <w:rFonts w:ascii="Wingdings" w:hAnsi="Wingdings" w:hint="default"/>
+        <w:sz w:val="20"/>
+      </w:rPr>
+    </w:lvl>
+    <w:lvl w:ilvl="6" w:tentative="1">
+      <w:start w:val="1"/>
+      <w:numFmt w:val="bullet"/>
+      <w:lvlText w:val=""/>
+      <w:lvlJc w:val="left"/>
+      <w:pPr>
+        <w:tabs>
+          <w:tab w:val="num" w:pos="5040"/>
+        </w:tabs>
+        <w:ind w:left="5040" w:hanging="360"/>
+      </w:pPr>
+      <w:rPr>
+        <w:rFonts w:ascii="Wingdings" w:hAnsi="Wingdings" w:hint="default"/>
+        <w:sz w:val="20"/>
+      </w:rPr>
+    </w:lvl>
+    <w:lvl w:ilvl="7" w:tentative="1">
+      <w:start w:val="1"/>
+      <w:numFmt w:val="bullet"/>
+      <w:lvlText w:val=""/>
+      <w:lvlJc w:val="left"/>
+      <w:pPr>
+        <w:tabs>
+          <w:tab w:val="num" w:pos="5760"/>
+        </w:tabs>
+        <w:ind w:left="5760" w:hanging="360"/>
+      </w:pPr>
+      <w:rPr>
+        <w:rFonts w:ascii="Wingdings" w:hAnsi="Wingdings" w:hint="default"/>
+        <w:sz w:val="20"/>
+      </w:rPr>
+    </w:lvl>
+    <w:lvl w:ilvl="8" w:tentative="1">
+      <w:start w:val="1"/>
+      <w:numFmt w:val="bullet"/>
+      <w:lvlText w:val=""/>
+      <w:lvlJc w:val="left"/>
+      <w:pPr>
+        <w:tabs>
+          <w:tab w:val="num" w:pos="6480"/>
+        </w:tabs>
+        <w:ind w:left="6480" w:hanging="360"/>
+      </w:pPr>
+      <w:rPr>
+        <w:rFonts w:ascii="Wingdings" w:hAnsi="Wingdings" w:hint="default"/>
+        <w:sz w:val="20"/>
+      </w:rPr>
+    </w:lvl>
+  </w:abstractNum>
+  <w:abstractNum w:abstractNumId="5" w15:restartNumberingAfterBreak="0">
+    <w:nsid w:val="26FA1126"/>
+    <w:multiLevelType w:val="multilevel"/>
+    <w:tmpl w:val="3356B392"/>
+    <w:lvl w:ilvl="0">
+      <w:start w:val="1"/>
+      <w:numFmt w:val="bullet"/>
+      <w:lvlText w:val=""/>
+      <w:lvlJc w:val="left"/>
+      <w:pPr>
+        <w:tabs>
+          <w:tab w:val="num" w:pos="720"/>
+        </w:tabs>
+        <w:ind w:left="720" w:hanging="360"/>
+      </w:pPr>
+      <w:rPr>
+        <w:rFonts w:ascii="Symbol" w:hAnsi="Symbol" w:hint="default"/>
+        <w:sz w:val="20"/>
+      </w:rPr>
+    </w:lvl>
+    <w:lvl w:ilvl="1" w:tentative="1">
+      <w:start w:val="1"/>
+      <w:numFmt w:val="bullet"/>
+      <w:lvlText w:val="o"/>
+      <w:lvlJc w:val="left"/>
+      <w:pPr>
+        <w:tabs>
+          <w:tab w:val="num" w:pos="1440"/>
+        </w:tabs>
+        <w:ind w:left="1440" w:hanging="360"/>
+      </w:pPr>
+      <w:rPr>
+        <w:rFonts w:ascii="Courier New" w:hAnsi="Courier New" w:hint="default"/>
+        <w:sz w:val="20"/>
+      </w:rPr>
+    </w:lvl>
+    <w:lvl w:ilvl="2" w:tentative="1">
+      <w:start w:val="1"/>
+      <w:numFmt w:val="bullet"/>
+      <w:lvlText w:val=""/>
+      <w:lvlJc w:val="left"/>
+      <w:pPr>
+        <w:tabs>
+          <w:tab w:val="num" w:pos="2160"/>
+        </w:tabs>
+        <w:ind w:left="2160" w:hanging="360"/>
+      </w:pPr>
+      <w:rPr>
+        <w:rFonts w:ascii="Wingdings" w:hAnsi="Wingdings" w:hint="default"/>
+        <w:sz w:val="20"/>
+      </w:rPr>
+    </w:lvl>
+    <w:lvl w:ilvl="3" w:tentative="1">
+      <w:start w:val="1"/>
+      <w:numFmt w:val="bullet"/>
+      <w:lvlText w:val=""/>
+      <w:lvlJc w:val="left"/>
+      <w:pPr>
+        <w:tabs>
+          <w:tab w:val="num" w:pos="2880"/>
+        </w:tabs>
+        <w:ind w:left="2880" w:hanging="360"/>
+      </w:pPr>
+      <w:rPr>
+        <w:rFonts w:ascii="Wingdings" w:hAnsi="Wingdings" w:hint="default"/>
+        <w:sz w:val="20"/>
+      </w:rPr>
+    </w:lvl>
+    <w:lvl w:ilvl="4" w:tentative="1">
+      <w:start w:val="1"/>
+      <w:numFmt w:val="bullet"/>
+      <w:lvlText w:val=""/>
+      <w:lvlJc w:val="left"/>
+      <w:pPr>
+        <w:tabs>
+          <w:tab w:val="num" w:pos="3600"/>
+        </w:tabs>
+        <w:ind w:left="3600" w:hanging="360"/>
+      </w:pPr>
+      <w:rPr>
+        <w:rFonts w:ascii="Wingdings" w:hAnsi="Wingdings" w:hint="default"/>
+        <w:sz w:val="20"/>
+      </w:rPr>
+    </w:lvl>
+    <w:lvl w:ilvl="5" w:tentative="1">
+      <w:start w:val="1"/>
+      <w:numFmt w:val="bullet"/>
+      <w:lvlText w:val=""/>
+      <w:lvlJc w:val="left"/>
+      <w:pPr>
+        <w:tabs>
+          <w:tab w:val="num" w:pos="4320"/>
+        </w:tabs>
+        <w:ind w:left="4320" w:hanging="360"/>
+      </w:pPr>
+      <w:rPr>
+        <w:rFonts w:ascii="Wingdings" w:hAnsi="Wingdings" w:hint="default"/>
+        <w:sz w:val="20"/>
+      </w:rPr>
+    </w:lvl>
+    <w:lvl w:ilvl="6" w:tentative="1">
+      <w:start w:val="1"/>
+      <w:numFmt w:val="bullet"/>
+      <w:lvlText w:val=""/>
+      <w:lvlJc w:val="left"/>
+      <w:pPr>
+        <w:tabs>
+          <w:tab w:val="num" w:pos="5040"/>
+        </w:tabs>
+        <w:ind w:left="5040" w:hanging="360"/>
+      </w:pPr>
+      <w:rPr>
+        <w:rFonts w:ascii="Wingdings" w:hAnsi="Wingdings" w:hint="default"/>
+        <w:sz w:val="20"/>
+      </w:rPr>
+    </w:lvl>
+    <w:lvl w:ilvl="7" w:tentative="1">
+      <w:start w:val="1"/>
+      <w:numFmt w:val="bullet"/>
+      <w:lvlText w:val=""/>
+      <w:lvlJc w:val="left"/>
+      <w:pPr>
+        <w:tabs>
+          <w:tab w:val="num" w:pos="5760"/>
+        </w:tabs>
+        <w:ind w:left="5760" w:hanging="360"/>
+      </w:pPr>
+      <w:rPr>
+        <w:rFonts w:ascii="Wingdings" w:hAnsi="Wingdings" w:hint="default"/>
+        <w:sz w:val="20"/>
+      </w:rPr>
+    </w:lvl>
+    <w:lvl w:ilvl="8" w:tentative="1">
+      <w:start w:val="1"/>
+      <w:numFmt w:val="bullet"/>
+      <w:lvlText w:val=""/>
+      <w:lvlJc w:val="left"/>
+      <w:pPr>
+        <w:tabs>
+          <w:tab w:val="num" w:pos="6480"/>
+        </w:tabs>
+        <w:ind w:left="6480" w:hanging="360"/>
+      </w:pPr>
+      <w:rPr>
+        <w:rFonts w:ascii="Wingdings" w:hAnsi="Wingdings" w:hint="default"/>
+        <w:sz w:val="20"/>
+      </w:rPr>
+    </w:lvl>
+  </w:abstractNum>
+  <w:abstractNum w:abstractNumId="6" w15:restartNumberingAfterBreak="0">
+    <w:nsid w:val="28D51C31"/>
+    <w:multiLevelType w:val="multilevel"/>
+    <w:tmpl w:val="53ECEF1C"/>
+    <w:lvl w:ilvl="0">
+      <w:start w:val="1"/>
+      <w:numFmt w:val="decimal"/>
+      <w:lvlText w:val="%1."/>
+      <w:lvlJc w:val="left"/>
+      <w:pPr>
+        <w:tabs>
+          <w:tab w:val="num" w:pos="720"/>
+        </w:tabs>
+        <w:ind w:left="720" w:hanging="360"/>
+      </w:pPr>
+    </w:lvl>
+    <w:lvl w:ilvl="1" w:tentative="1">
+      <w:start w:val="1"/>
+      <w:numFmt w:val="decimal"/>
+      <w:lvlText w:val="%2."/>
+      <w:lvlJc w:val="left"/>
+      <w:pPr>
+        <w:tabs>
+          <w:tab w:val="num" w:pos="1440"/>
+        </w:tabs>
+        <w:ind w:left="1440" w:hanging="360"/>
+      </w:pPr>
+    </w:lvl>
+    <w:lvl w:ilvl="2" w:tentative="1">
+      <w:start w:val="1"/>
+      <w:numFmt w:val="decimal"/>
+      <w:lvlText w:val="%3."/>
+      <w:lvlJc w:val="left"/>
+      <w:pPr>
+        <w:tabs>
+          <w:tab w:val="num" w:pos="2160"/>
+        </w:tabs>
+        <w:ind w:left="2160" w:hanging="360"/>
+      </w:pPr>
+    </w:lvl>
+    <w:lvl w:ilvl="3" w:tentative="1">
+      <w:start w:val="1"/>
+      <w:numFmt w:val="decimal"/>
+      <w:lvlText w:val="%4."/>
+      <w:lvlJc w:val="left"/>
+      <w:pPr>
+        <w:tabs>
+          <w:tab w:val="num" w:pos="2880"/>
+        </w:tabs>
+        <w:ind w:left="2880" w:hanging="360"/>
+      </w:pPr>
+    </w:lvl>
+    <w:lvl w:ilvl="4" w:tentative="1">
+      <w:start w:val="1"/>
+      <w:numFmt w:val="decimal"/>
+      <w:lvlText w:val="%5."/>
+      <w:lvlJc w:val="left"/>
+      <w:pPr>
+        <w:tabs>
+          <w:tab w:val="num" w:pos="3600"/>
+        </w:tabs>
+        <w:ind w:left="3600" w:hanging="360"/>
+      </w:pPr>
+    </w:lvl>
+    <w:lvl w:ilvl="5" w:tentative="1">
+      <w:start w:val="1"/>
+      <w:numFmt w:val="decimal"/>
+      <w:lvlText w:val="%6."/>
+      <w:lvlJc w:val="left"/>
+      <w:pPr>
+        <w:tabs>
+          <w:tab w:val="num" w:pos="4320"/>
+        </w:tabs>
+        <w:ind w:left="4320" w:hanging="360"/>
+      </w:pPr>
+    </w:lvl>
+    <w:lvl w:ilvl="6" w:tentative="1">
+      <w:start w:val="1"/>
+      <w:numFmt w:val="decimal"/>
+      <w:lvlText w:val="%7."/>
+      <w:lvlJc w:val="left"/>
+      <w:pPr>
+        <w:tabs>
+          <w:tab w:val="num" w:pos="5040"/>
+        </w:tabs>
+        <w:ind w:left="5040" w:hanging="360"/>
+      </w:pPr>
+    </w:lvl>
+    <w:lvl w:ilvl="7" w:tentative="1">
+      <w:start w:val="1"/>
+      <w:numFmt w:val="decimal"/>
+      <w:lvlText w:val="%8."/>
+      <w:lvlJc w:val="left"/>
+      <w:pPr>
+        <w:tabs>
+          <w:tab w:val="num" w:pos="5760"/>
+        </w:tabs>
+        <w:ind w:left="5760" w:hanging="360"/>
+      </w:pPr>
+    </w:lvl>
+    <w:lvl w:ilvl="8" w:tentative="1">
+      <w:start w:val="1"/>
+      <w:numFmt w:val="decimal"/>
+      <w:lvlText w:val="%9."/>
+      <w:lvlJc w:val="left"/>
+      <w:pPr>
+        <w:tabs>
+          <w:tab w:val="num" w:pos="6480"/>
+        </w:tabs>
+        <w:ind w:left="6480" w:hanging="360"/>
+      </w:pPr>
+    </w:lvl>
+  </w:abstractNum>
+  <w:abstractNum w:abstractNumId="7" w15:restartNumberingAfterBreak="0">
+    <w:nsid w:val="2D3A473D"/>
+    <w:multiLevelType w:val="multilevel"/>
+    <w:tmpl w:val="3042A4BE"/>
+    <w:lvl w:ilvl="0">
+      <w:start w:val="1"/>
+      <w:numFmt w:val="decimal"/>
+      <w:lvlText w:val="%1."/>
+      <w:lvlJc w:val="left"/>
+      <w:pPr>
+        <w:ind w:left="360" w:hanging="360"/>
+      </w:pPr>
+      <w:rPr>
+        <w:rFonts w:hint="default"/>
+      </w:rPr>
+    </w:lvl>
+    <w:lvl w:ilvl="1">
+      <w:start w:val="1"/>
+      <w:numFmt w:val="decimal"/>
+      <w:lvlText w:val="%1.%2."/>
+      <w:lvlJc w:val="left"/>
+      <w:pPr>
+        <w:ind w:left="792" w:hanging="432"/>
+      </w:pPr>
+      <w:rPr>
+        <w:rFonts w:hint="default"/>
+      </w:rPr>
+    </w:lvl>
+    <w:lvl w:ilvl="2">
+      <w:start w:val="1"/>
+      <w:numFmt w:val="decimal"/>
+      <w:lvlText w:val="5.3.%3."/>
+      <w:lvlJc w:val="left"/>
+      <w:pPr>
+        <w:ind w:left="1224" w:hanging="504"/>
+      </w:pPr>
+      <w:rPr>
+        <w:rFonts w:hint="default"/>
+      </w:rPr>
+    </w:lvl>
+    <w:lvl w:ilvl="3">
+      <w:start w:val="1"/>
+      <w:numFmt w:val="decimal"/>
+      <w:lvlText w:val="6.2.%4."/>
+      <w:lvlJc w:val="left"/>
+      <w:pPr>
+        <w:ind w:left="1728" w:hanging="648"/>
+      </w:pPr>
+      <w:rPr>
+        <w:rFonts w:hint="default"/>
+      </w:rPr>
+    </w:lvl>
+    <w:lvl w:ilvl="4">
+      <w:start w:val="1"/>
+      <w:numFmt w:val="decimal"/>
+      <w:lvlText w:val="%1.%2.%3.%4.%5."/>
+      <w:lvlJc w:val="left"/>
+      <w:pPr>
+        <w:ind w:left="2232" w:hanging="792"/>
+      </w:pPr>
+      <w:rPr>
+        <w:rFonts w:hint="default"/>
+      </w:rPr>
+    </w:lvl>
+    <w:lvl w:ilvl="5">
+      <w:start w:val="1"/>
+      <w:numFmt w:val="decimal"/>
+      <w:lvlText w:val="%1.%2.%3.%4.%5.%6."/>
+      <w:lvlJc w:val="left"/>
+      <w:pPr>
+        <w:ind w:left="2736" w:hanging="936"/>
+      </w:pPr>
+      <w:rPr>
+        <w:rFonts w:hint="default"/>
+      </w:rPr>
+    </w:lvl>
+    <w:lvl w:ilvl="6">
+      <w:start w:val="1"/>
+      <w:numFmt w:val="decimal"/>
+      <w:lvlText w:val="%1.%2.%3.%4.%5.%6.%7."/>
+      <w:lvlJc w:val="left"/>
+      <w:pPr>
+        <w:ind w:left="3240" w:hanging="1080"/>
+      </w:pPr>
+      <w:rPr>
+        <w:rFonts w:hint="default"/>
+      </w:rPr>
+    </w:lvl>
+    <w:lvl w:ilvl="7">
+      <w:start w:val="1"/>
+      <w:numFmt w:val="decimal"/>
+      <w:lvlText w:val="%1.%2.%3.%4.%5.%6.%7.%8."/>
+      <w:lvlJc w:val="left"/>
+      <w:pPr>
+        <w:ind w:left="3744" w:hanging="1224"/>
+      </w:pPr>
+      <w:rPr>
+        <w:rFonts w:hint="default"/>
+      </w:rPr>
+    </w:lvl>
+    <w:lvl w:ilvl="8">
+      <w:start w:val="1"/>
+      <w:numFmt w:val="decimal"/>
+      <w:lvlText w:val="%1.%2.%3.%4.%5.%6.%7.%8.%9."/>
+      <w:lvlJc w:val="left"/>
+      <w:pPr>
+        <w:ind w:left="4320" w:hanging="1440"/>
+      </w:pPr>
+      <w:rPr>
+        <w:rFonts w:hint="default"/>
+      </w:rPr>
+    </w:lvl>
+  </w:abstractNum>
+  <w:abstractNum w:abstractNumId="8" w15:restartNumberingAfterBreak="0">
+    <w:nsid w:val="2E7F6900"/>
+    <w:multiLevelType w:val="multilevel"/>
+    <w:tmpl w:val="E636575C"/>
+    <w:lvl w:ilvl="0">
+      <w:start w:val="1"/>
+      <w:numFmt w:val="bullet"/>
+      <w:lvlText w:val=""/>
+      <w:lvlJc w:val="left"/>
+      <w:pPr>
+        <w:tabs>
+          <w:tab w:val="num" w:pos="720"/>
+        </w:tabs>
+        <w:ind w:left="720" w:hanging="360"/>
+      </w:pPr>
+      <w:rPr>
+        <w:rFonts w:ascii="Symbol" w:hAnsi="Symbol" w:hint="default"/>
+        <w:sz w:val="20"/>
+      </w:rPr>
+    </w:lvl>
+    <w:lvl w:ilvl="1">
+      <w:start w:val="1"/>
+      <w:numFmt w:val="bullet"/>
+      <w:lvlText w:val="o"/>
+      <w:lvlJc w:val="left"/>
+      <w:pPr>
+        <w:tabs>
+          <w:tab w:val="num" w:pos="1440"/>
+        </w:tabs>
+        <w:ind w:left="1440" w:hanging="360"/>
+      </w:pPr>
+      <w:rPr>
+        <w:rFonts w:ascii="Courier New" w:hAnsi="Courier New" w:hint="default"/>
+        <w:sz w:val="20"/>
+      </w:rPr>
+    </w:lvl>
+    <w:lvl w:ilvl="2" w:tentative="1">
+      <w:start w:val="1"/>
+      <w:numFmt w:val="bullet"/>
+      <w:lvlText w:val=""/>
+      <w:lvlJc w:val="left"/>
+      <w:pPr>
+        <w:tabs>
+          <w:tab w:val="num" w:pos="2160"/>
+        </w:tabs>
+        <w:ind w:left="2160" w:hanging="360"/>
+      </w:pPr>
+      <w:rPr>
+        <w:rFonts w:ascii="Wingdings" w:hAnsi="Wingdings" w:hint="default"/>
+        <w:sz w:val="20"/>
+      </w:rPr>
+    </w:lvl>
+    <w:lvl w:ilvl="3" w:tentative="1">
+      <w:start w:val="1"/>
+      <w:numFmt w:val="bullet"/>
+      <w:lvlText w:val=""/>
+      <w:lvlJc w:val="left"/>
+      <w:pPr>
+        <w:tabs>
+          <w:tab w:val="num" w:pos="2880"/>
+        </w:tabs>
+        <w:ind w:left="2880" w:hanging="360"/>
+      </w:pPr>
+      <w:rPr>
+        <w:rFonts w:ascii="Wingdings" w:hAnsi="Wingdings" w:hint="default"/>
+        <w:sz w:val="20"/>
+      </w:rPr>
+    </w:lvl>
+    <w:lvl w:ilvl="4" w:tentative="1">
+      <w:start w:val="1"/>
+      <w:numFmt w:val="bullet"/>
+      <w:lvlText w:val=""/>
+      <w:lvlJc w:val="left"/>
+      <w:pPr>
+        <w:tabs>
+          <w:tab w:val="num" w:pos="3600"/>
+        </w:tabs>
+        <w:ind w:left="3600" w:hanging="360"/>
+      </w:pPr>
+      <w:rPr>
+        <w:rFonts w:ascii="Wingdings" w:hAnsi="Wingdings" w:hint="default"/>
+        <w:sz w:val="20"/>
+      </w:rPr>
+    </w:lvl>
+    <w:lvl w:ilvl="5" w:tentative="1">
+      <w:start w:val="1"/>
+      <w:numFmt w:val="bullet"/>
+      <w:lvlText w:val=""/>
+      <w:lvlJc w:val="left"/>
+      <w:pPr>
+        <w:tabs>
+          <w:tab w:val="num" w:pos="4320"/>
+        </w:tabs>
+        <w:ind w:left="4320" w:hanging="360"/>
+      </w:pPr>
+      <w:rPr>
+        <w:rFonts w:ascii="Wingdings" w:hAnsi="Wingdings" w:hint="default"/>
+        <w:sz w:val="20"/>
+      </w:rPr>
+    </w:lvl>
+    <w:lvl w:ilvl="6" w:tentative="1">
+      <w:start w:val="1"/>
+      <w:numFmt w:val="bullet"/>
+      <w:lvlText w:val=""/>
+      <w:lvlJc w:val="left"/>
+      <w:pPr>
+        <w:tabs>
+          <w:tab w:val="num" w:pos="5040"/>
+        </w:tabs>
+        <w:ind w:left="5040" w:hanging="360"/>
+      </w:pPr>
+      <w:rPr>
+        <w:rFonts w:ascii="Wingdings" w:hAnsi="Wingdings" w:hint="default"/>
+        <w:sz w:val="20"/>
+      </w:rPr>
+    </w:lvl>
+    <w:lvl w:ilvl="7" w:tentative="1">
+      <w:start w:val="1"/>
+      <w:numFmt w:val="bullet"/>
+      <w:lvlText w:val=""/>
+      <w:lvlJc w:val="left"/>
+      <w:pPr>
+        <w:tabs>
+          <w:tab w:val="num" w:pos="5760"/>
+        </w:tabs>
+        <w:ind w:left="5760" w:hanging="360"/>
+      </w:pPr>
+      <w:rPr>
+        <w:rFonts w:ascii="Wingdings" w:hAnsi="Wingdings" w:hint="default"/>
+        <w:sz w:val="20"/>
+      </w:rPr>
+    </w:lvl>
+    <w:lvl w:ilvl="8" w:tentative="1">
+      <w:start w:val="1"/>
+      <w:numFmt w:val="bullet"/>
+      <w:lvlText w:val=""/>
+      <w:lvlJc w:val="left"/>
+      <w:pPr>
+        <w:tabs>
+          <w:tab w:val="num" w:pos="6480"/>
+        </w:tabs>
+        <w:ind w:left="6480" w:hanging="360"/>
+      </w:pPr>
+      <w:rPr>
+        <w:rFonts w:ascii="Wingdings" w:hAnsi="Wingdings" w:hint="default"/>
+        <w:sz w:val="20"/>
+      </w:rPr>
+    </w:lvl>
+  </w:abstractNum>
+  <w:abstractNum w:abstractNumId="9" w15:restartNumberingAfterBreak="0">
+    <w:nsid w:val="340D0F1E"/>
+    <w:multiLevelType w:val="multilevel"/>
+    <w:tmpl w:val="3B801EDC"/>
+    <w:lvl w:ilvl="0">
+      <w:start w:val="6"/>
+      <w:numFmt w:val="decimal"/>
+      <w:lvlText w:val="%1."/>
+      <w:lvlJc w:val="left"/>
+      <w:pPr>
+        <w:ind w:left="360" w:hanging="360"/>
+      </w:pPr>
+      <w:rPr>
+        <w:rFonts w:hint="default"/>
+      </w:rPr>
+    </w:lvl>
+    <w:lvl w:ilvl="1">
+      <w:start w:val="1"/>
+      <w:numFmt w:val="decimal"/>
+      <w:lvlText w:val="%1.%2."/>
+      <w:lvlJc w:val="left"/>
+      <w:pPr>
+        <w:ind w:left="792" w:hanging="432"/>
+      </w:pPr>
+      <w:rPr>
+        <w:rFonts w:hint="default"/>
+      </w:rPr>
+    </w:lvl>
+    <w:lvl w:ilvl="2">
+      <w:start w:val="1"/>
+      <w:numFmt w:val="decimal"/>
+      <w:lvlText w:val="5.1.%3."/>
+      <w:lvlJc w:val="left"/>
+      <w:pPr>
+        <w:ind w:left="1224" w:hanging="504"/>
+      </w:pPr>
+      <w:rPr>
+        <w:rFonts w:hint="default"/>
+      </w:rPr>
+    </w:lvl>
+    <w:lvl w:ilvl="3">
+      <w:start w:val="1"/>
+      <w:numFmt w:val="decimal"/>
+      <w:lvlText w:val="%1.%2.%3.%4."/>
+      <w:lvlJc w:val="left"/>
+      <w:pPr>
+        <w:ind w:left="1728" w:hanging="648"/>
+      </w:pPr>
+      <w:rPr>
+        <w:rFonts w:hint="default"/>
+      </w:rPr>
+    </w:lvl>
+    <w:lvl w:ilvl="4">
+      <w:start w:val="1"/>
+      <w:numFmt w:val="decimal"/>
+      <w:lvlText w:val="%1.%2.%3.%4.%5."/>
+      <w:lvlJc w:val="left"/>
+      <w:pPr>
+        <w:ind w:left="2232" w:hanging="792"/>
+      </w:pPr>
+      <w:rPr>
+        <w:rFonts w:hint="default"/>
+      </w:rPr>
+    </w:lvl>
+    <w:lvl w:ilvl="5">
+      <w:start w:val="1"/>
+      <w:numFmt w:val="decimal"/>
+      <w:lvlText w:val="%1.%2.%3.%4.%5.%6."/>
+      <w:lvlJc w:val="left"/>
+      <w:pPr>
+        <w:ind w:left="2736" w:hanging="936"/>
+      </w:pPr>
+      <w:rPr>
+        <w:rFonts w:hint="default"/>
+      </w:rPr>
+    </w:lvl>
+    <w:lvl w:ilvl="6">
+      <w:start w:val="1"/>
+      <w:numFmt w:val="decimal"/>
+      <w:lvlText w:val="%1.%2.%3.%4.%5.%6.%7."/>
+      <w:lvlJc w:val="left"/>
+      <w:pPr>
+        <w:ind w:left="3240" w:hanging="1080"/>
+      </w:pPr>
+      <w:rPr>
+        <w:rFonts w:hint="default"/>
+      </w:rPr>
+    </w:lvl>
+    <w:lvl w:ilvl="7">
+      <w:start w:val="1"/>
+      <w:numFmt w:val="decimal"/>
+      <w:lvlText w:val="%1.%2.%3.%4.%5.%6.%7.%8."/>
+      <w:lvlJc w:val="left"/>
+      <w:pPr>
+        <w:ind w:left="3744" w:hanging="1224"/>
+      </w:pPr>
+      <w:rPr>
+        <w:rFonts w:hint="default"/>
+      </w:rPr>
+    </w:lvl>
+    <w:lvl w:ilvl="8">
+      <w:start w:val="1"/>
+      <w:numFmt w:val="decimal"/>
+      <w:lvlText w:val="%1.%2.%3.%4.%5.%6.%7.%8.%9."/>
+      <w:lvlJc w:val="left"/>
+      <w:pPr>
+        <w:ind w:left="4320" w:hanging="1440"/>
+      </w:pPr>
+      <w:rPr>
+        <w:rFonts w:hint="default"/>
+      </w:rPr>
+    </w:lvl>
+  </w:abstractNum>
+  <w:abstractNum w:abstractNumId="10" w15:restartNumberingAfterBreak="0">
+    <w:nsid w:val="3BAB4557"/>
+    <w:multiLevelType w:val="multilevel"/>
+    <w:tmpl w:val="962EED46"/>
+    <w:lvl w:ilvl="0">
+      <w:start w:val="1"/>
+      <w:numFmt w:val="bullet"/>
+      <w:lvlText w:val=""/>
+      <w:lvlJc w:val="left"/>
+      <w:pPr>
+        <w:tabs>
+          <w:tab w:val="num" w:pos="720"/>
+        </w:tabs>
+        <w:ind w:left="720" w:hanging="360"/>
+      </w:pPr>
+      <w:rPr>
+        <w:rFonts w:ascii="Symbol" w:hAnsi="Symbol" w:hint="default"/>
+        <w:sz w:val="20"/>
+      </w:rPr>
+    </w:lvl>
+    <w:lvl w:ilvl="1" w:tentative="1">
+      <w:start w:val="1"/>
+      <w:numFmt w:val="bullet"/>
+      <w:lvlText w:val="o"/>
+      <w:lvlJc w:val="left"/>
+      <w:pPr>
+        <w:tabs>
+          <w:tab w:val="num" w:pos="1440"/>
+        </w:tabs>
+        <w:ind w:left="1440" w:hanging="360"/>
+      </w:pPr>
+      <w:rPr>
+        <w:rFonts w:ascii="Courier New" w:hAnsi="Courier New" w:hint="default"/>
+        <w:sz w:val="20"/>
+      </w:rPr>
+    </w:lvl>
+    <w:lvl w:ilvl="2" w:tentative="1">
+      <w:start w:val="1"/>
+      <w:numFmt w:val="bullet"/>
+      <w:lvlText w:val=""/>
+      <w:lvlJc w:val="left"/>
+      <w:pPr>
+        <w:tabs>
+          <w:tab w:val="num" w:pos="2160"/>
+        </w:tabs>
+        <w:ind w:left="2160" w:hanging="360"/>
+      </w:pPr>
+      <w:rPr>
+        <w:rFonts w:ascii="Wingdings" w:hAnsi="Wingdings" w:hint="default"/>
+        <w:sz w:val="20"/>
+      </w:rPr>
+    </w:lvl>
+    <w:lvl w:ilvl="3" w:tentative="1">
+      <w:start w:val="1"/>
+      <w:numFmt w:val="bullet"/>
+      <w:lvlText w:val=""/>
+      <w:lvlJc w:val="left"/>
+      <w:pPr>
+        <w:tabs>
+          <w:tab w:val="num" w:pos="2880"/>
+        </w:tabs>
+        <w:ind w:left="2880" w:hanging="360"/>
+      </w:pPr>
+      <w:rPr>
+        <w:rFonts w:ascii="Wingdings" w:hAnsi="Wingdings" w:hint="default"/>
+        <w:sz w:val="20"/>
+      </w:rPr>
+    </w:lvl>
+    <w:lvl w:ilvl="4" w:tentative="1">
+      <w:start w:val="1"/>
+      <w:numFmt w:val="bullet"/>
+      <w:lvlText w:val=""/>
+      <w:lvlJc w:val="left"/>
+      <w:pPr>
+        <w:tabs>
+          <w:tab w:val="num" w:pos="3600"/>
+        </w:tabs>
+        <w:ind w:left="3600" w:hanging="360"/>
+      </w:pPr>
+      <w:rPr>
+        <w:rFonts w:ascii="Wingdings" w:hAnsi="Wingdings" w:hint="default"/>
+        <w:sz w:val="20"/>
+      </w:rPr>
+    </w:lvl>
+    <w:lvl w:ilvl="5" w:tentative="1">
+      <w:start w:val="1"/>
+      <w:numFmt w:val="bullet"/>
+      <w:lvlText w:val=""/>
+      <w:lvlJc w:val="left"/>
+      <w:pPr>
+        <w:tabs>
+          <w:tab w:val="num" w:pos="4320"/>
+        </w:tabs>
+        <w:ind w:left="4320" w:hanging="360"/>
+      </w:pPr>
+      <w:rPr>
+        <w:rFonts w:ascii="Wingdings" w:hAnsi="Wingdings" w:hint="default"/>
+        <w:sz w:val="20"/>
+      </w:rPr>
+    </w:lvl>
+    <w:lvl w:ilvl="6" w:tentative="1">
+      <w:start w:val="1"/>
+      <w:numFmt w:val="bullet"/>
+      <w:lvlText w:val=""/>
+      <w:lvlJc w:val="left"/>
+      <w:pPr>
+        <w:tabs>
+          <w:tab w:val="num" w:pos="5040"/>
+        </w:tabs>
+        <w:ind w:left="5040" w:hanging="360"/>
+      </w:pPr>
+      <w:rPr>
+        <w:rFonts w:ascii="Wingdings" w:hAnsi="Wingdings" w:hint="default"/>
+        <w:sz w:val="20"/>
+      </w:rPr>
+    </w:lvl>
+    <w:lvl w:ilvl="7" w:tentative="1">
+      <w:start w:val="1"/>
+      <w:numFmt w:val="bullet"/>
+      <w:lvlText w:val=""/>
+      <w:lvlJc w:val="left"/>
+      <w:pPr>
+        <w:tabs>
+          <w:tab w:val="num" w:pos="5760"/>
+        </w:tabs>
+        <w:ind w:left="5760" w:hanging="360"/>
+      </w:pPr>
+      <w:rPr>
+        <w:rFonts w:ascii="Wingdings" w:hAnsi="Wingdings" w:hint="default"/>
+        <w:sz w:val="20"/>
+      </w:rPr>
+    </w:lvl>
+    <w:lvl w:ilvl="8" w:tentative="1">
+      <w:start w:val="1"/>
+      <w:numFmt w:val="bullet"/>
+      <w:lvlText w:val=""/>
+      <w:lvlJc w:val="left"/>
+      <w:pPr>
+        <w:tabs>
+          <w:tab w:val="num" w:pos="6480"/>
+        </w:tabs>
+        <w:ind w:left="6480" w:hanging="360"/>
+      </w:pPr>
+      <w:rPr>
+        <w:rFonts w:ascii="Wingdings" w:hAnsi="Wingdings" w:hint="default"/>
+        <w:sz w:val="20"/>
+      </w:rPr>
+    </w:lvl>
+  </w:abstractNum>
+  <w:abstractNum w:abstractNumId="11" w15:restartNumberingAfterBreak="0">
+    <w:nsid w:val="41ED60B7"/>
+    <w:multiLevelType w:val="multilevel"/>
+    <w:tmpl w:val="3028DF0C"/>
+    <w:lvl w:ilvl="0">
+      <w:start w:val="1"/>
+      <w:numFmt w:val="bullet"/>
+      <w:lvlText w:val=""/>
+      <w:lvlJc w:val="left"/>
+      <w:pPr>
+        <w:tabs>
+          <w:tab w:val="num" w:pos="720"/>
+        </w:tabs>
+        <w:ind w:left="720" w:hanging="360"/>
+      </w:pPr>
+      <w:rPr>
+        <w:rFonts w:ascii="Symbol" w:hAnsi="Symbol" w:hint="default"/>
+        <w:sz w:val="20"/>
+      </w:rPr>
+    </w:lvl>
+    <w:lvl w:ilvl="1" w:tentative="1">
+      <w:start w:val="1"/>
+      <w:numFmt w:val="bullet"/>
+      <w:lvlText w:val="o"/>
+      <w:lvlJc w:val="left"/>
+      <w:pPr>
+        <w:tabs>
+          <w:tab w:val="num" w:pos="1440"/>
+        </w:tabs>
+        <w:ind w:left="1440" w:hanging="360"/>
+      </w:pPr>
+      <w:rPr>
+        <w:rFonts w:ascii="Courier New" w:hAnsi="Courier New" w:hint="default"/>
+        <w:sz w:val="20"/>
+      </w:rPr>
+    </w:lvl>
+    <w:lvl w:ilvl="2" w:tentative="1">
+      <w:start w:val="1"/>
+      <w:numFmt w:val="bullet"/>
+      <w:lvlText w:val=""/>
+      <w:lvlJc w:val="left"/>
+      <w:pPr>
+        <w:tabs>
+          <w:tab w:val="num" w:pos="2160"/>
+        </w:tabs>
+        <w:ind w:left="2160" w:hanging="360"/>
+      </w:pPr>
+      <w:rPr>
+        <w:rFonts w:ascii="Wingdings" w:hAnsi="Wingdings" w:hint="default"/>
+        <w:sz w:val="20"/>
+      </w:rPr>
+    </w:lvl>
+    <w:lvl w:ilvl="3" w:tentative="1">
+      <w:start w:val="1"/>
+      <w:numFmt w:val="bullet"/>
+      <w:lvlText w:val=""/>
+      <w:lvlJc w:val="left"/>
+      <w:pPr>
+        <w:tabs>
+          <w:tab w:val="num" w:pos="2880"/>
+        </w:tabs>
+        <w:ind w:left="2880" w:hanging="360"/>
+      </w:pPr>
+      <w:rPr>
+        <w:rFonts w:ascii="Wingdings" w:hAnsi="Wingdings" w:hint="default"/>
+        <w:sz w:val="20"/>
+      </w:rPr>
+    </w:lvl>
+    <w:lvl w:ilvl="4" w:tentative="1">
+      <w:start w:val="1"/>
+      <w:numFmt w:val="bullet"/>
+      <w:lvlText w:val=""/>
+      <w:lvlJc w:val="left"/>
+      <w:pPr>
+        <w:tabs>
+          <w:tab w:val="num" w:pos="3600"/>
+        </w:tabs>
+        <w:ind w:left="3600" w:hanging="360"/>
+      </w:pPr>
+      <w:rPr>
+        <w:rFonts w:ascii="Wingdings" w:hAnsi="Wingdings" w:hint="default"/>
+        <w:sz w:val="20"/>
+      </w:rPr>
+    </w:lvl>
+    <w:lvl w:ilvl="5" w:tentative="1">
+      <w:start w:val="1"/>
+      <w:numFmt w:val="bullet"/>
+      <w:lvlText w:val=""/>
+      <w:lvlJc w:val="left"/>
+      <w:pPr>
+        <w:tabs>
+          <w:tab w:val="num" w:pos="4320"/>
+        </w:tabs>
+        <w:ind w:left="4320" w:hanging="360"/>
+      </w:pPr>
+      <w:rPr>
+        <w:rFonts w:ascii="Wingdings" w:hAnsi="Wingdings" w:hint="default"/>
+        <w:sz w:val="20"/>
+      </w:rPr>
+    </w:lvl>
+    <w:lvl w:ilvl="6" w:tentative="1">
+      <w:start w:val="1"/>
+      <w:numFmt w:val="bullet"/>
+      <w:lvlText w:val=""/>
+      <w:lvlJc w:val="left"/>
+      <w:pPr>
+        <w:tabs>
+          <w:tab w:val="num" w:pos="5040"/>
+        </w:tabs>
+        <w:ind w:left="5040" w:hanging="360"/>
+      </w:pPr>
+      <w:rPr>
+        <w:rFonts w:ascii="Wingdings" w:hAnsi="Wingdings" w:hint="default"/>
+        <w:sz w:val="20"/>
+      </w:rPr>
+    </w:lvl>
+    <w:lvl w:ilvl="7" w:tentative="1">
+      <w:start w:val="1"/>
+      <w:numFmt w:val="bullet"/>
+      <w:lvlText w:val=""/>
+      <w:lvlJc w:val="left"/>
+      <w:pPr>
+        <w:tabs>
+          <w:tab w:val="num" w:pos="5760"/>
+        </w:tabs>
+        <w:ind w:left="5760" w:hanging="360"/>
+      </w:pPr>
+      <w:rPr>
+        <w:rFonts w:ascii="Wingdings" w:hAnsi="Wingdings" w:hint="default"/>
+        <w:sz w:val="20"/>
+      </w:rPr>
+    </w:lvl>
+    <w:lvl w:ilvl="8" w:tentative="1">
+      <w:start w:val="1"/>
+      <w:numFmt w:val="bullet"/>
+      <w:lvlText w:val=""/>
+      <w:lvlJc w:val="left"/>
+      <w:pPr>
+        <w:tabs>
+          <w:tab w:val="num" w:pos="6480"/>
+        </w:tabs>
+        <w:ind w:left="6480" w:hanging="360"/>
+      </w:pPr>
+      <w:rPr>
+        <w:rFonts w:ascii="Wingdings" w:hAnsi="Wingdings" w:hint="default"/>
+        <w:sz w:val="20"/>
+      </w:rPr>
+    </w:lvl>
+  </w:abstractNum>
+  <w:abstractNum w:abstractNumId="12" w15:restartNumberingAfterBreak="0">
+    <w:nsid w:val="434157CA"/>
+    <w:multiLevelType w:val="multilevel"/>
+    <w:tmpl w:val="6CF0A558"/>
+    <w:lvl w:ilvl="0">
+      <w:start w:val="1"/>
+      <w:numFmt w:val="bullet"/>
+      <w:lvlText w:val=""/>
+      <w:lvlJc w:val="left"/>
+      <w:pPr>
+        <w:tabs>
+          <w:tab w:val="num" w:pos="720"/>
+        </w:tabs>
+        <w:ind w:left="720" w:hanging="360"/>
+      </w:pPr>
+      <w:rPr>
+        <w:rFonts w:ascii="Symbol" w:hAnsi="Symbol" w:hint="default"/>
+        <w:sz w:val="20"/>
+      </w:rPr>
+    </w:lvl>
+    <w:lvl w:ilvl="1" w:tentative="1">
+      <w:start w:val="1"/>
+      <w:numFmt w:val="bullet"/>
+      <w:lvlText w:val="o"/>
+      <w:lvlJc w:val="left"/>
+      <w:pPr>
+        <w:tabs>
+          <w:tab w:val="num" w:pos="1440"/>
+        </w:tabs>
+        <w:ind w:left="1440" w:hanging="360"/>
+      </w:pPr>
+      <w:rPr>
+        <w:rFonts w:ascii="Courier New" w:hAnsi="Courier New" w:hint="default"/>
+        <w:sz w:val="20"/>
+      </w:rPr>
+    </w:lvl>
+    <w:lvl w:ilvl="2" w:tentative="1">
+      <w:start w:val="1"/>
+      <w:numFmt w:val="bullet"/>
+      <w:lvlText w:val=""/>
+      <w:lvlJc w:val="left"/>
+      <w:pPr>
+        <w:tabs>
+          <w:tab w:val="num" w:pos="2160"/>
+        </w:tabs>
+        <w:ind w:left="2160" w:hanging="360"/>
+      </w:pPr>
+      <w:rPr>
+        <w:rFonts w:ascii="Wingdings" w:hAnsi="Wingdings" w:hint="default"/>
+        <w:sz w:val="20"/>
+      </w:rPr>
+    </w:lvl>
+    <w:lvl w:ilvl="3" w:tentative="1">
+      <w:start w:val="1"/>
+      <w:numFmt w:val="bullet"/>
+      <w:lvlText w:val=""/>
+      <w:lvlJc w:val="left"/>
+      <w:pPr>
+        <w:tabs>
+          <w:tab w:val="num" w:pos="2880"/>
+        </w:tabs>
+        <w:ind w:left="2880" w:hanging="360"/>
+      </w:pPr>
+      <w:rPr>
+        <w:rFonts w:ascii="Wingdings" w:hAnsi="Wingdings" w:hint="default"/>
+        <w:sz w:val="20"/>
+      </w:rPr>
+    </w:lvl>
+    <w:lvl w:ilvl="4" w:tentative="1">
+      <w:start w:val="1"/>
+      <w:numFmt w:val="bullet"/>
+      <w:lvlText w:val=""/>
+      <w:lvlJc w:val="left"/>
+      <w:pPr>
+        <w:tabs>
+          <w:tab w:val="num" w:pos="3600"/>
+        </w:tabs>
+        <w:ind w:left="3600" w:hanging="360"/>
+      </w:pPr>
+      <w:rPr>
+        <w:rFonts w:ascii="Wingdings" w:hAnsi="Wingdings" w:hint="default"/>
+        <w:sz w:val="20"/>
+      </w:rPr>
+    </w:lvl>
+    <w:lvl w:ilvl="5" w:tentative="1">
+      <w:start w:val="1"/>
+      <w:numFmt w:val="bullet"/>
+      <w:lvlText w:val=""/>
+      <w:lvlJc w:val="left"/>
+      <w:pPr>
+        <w:tabs>
+          <w:tab w:val="num" w:pos="4320"/>
+        </w:tabs>
+        <w:ind w:left="4320" w:hanging="360"/>
+      </w:pPr>
+      <w:rPr>
+        <w:rFonts w:ascii="Wingdings" w:hAnsi="Wingdings" w:hint="default"/>
+        <w:sz w:val="20"/>
+      </w:rPr>
+    </w:lvl>
+    <w:lvl w:ilvl="6" w:tentative="1">
+      <w:start w:val="1"/>
+      <w:numFmt w:val="bullet"/>
+      <w:lvlText w:val=""/>
+      <w:lvlJc w:val="left"/>
+      <w:pPr>
+        <w:tabs>
+          <w:tab w:val="num" w:pos="5040"/>
+        </w:tabs>
+        <w:ind w:left="5040" w:hanging="360"/>
+      </w:pPr>
+      <w:rPr>
+        <w:rFonts w:ascii="Wingdings" w:hAnsi="Wingdings" w:hint="default"/>
+        <w:sz w:val="20"/>
+      </w:rPr>
+    </w:lvl>
+    <w:lvl w:ilvl="7" w:tentative="1">
+      <w:start w:val="1"/>
+      <w:numFmt w:val="bullet"/>
+      <w:lvlText w:val=""/>
+      <w:lvlJc w:val="left"/>
+      <w:pPr>
+        <w:tabs>
+          <w:tab w:val="num" w:pos="5760"/>
+        </w:tabs>
+        <w:ind w:left="5760" w:hanging="360"/>
+      </w:pPr>
+      <w:rPr>
+        <w:rFonts w:ascii="Wingdings" w:hAnsi="Wingdings" w:hint="default"/>
+        <w:sz w:val="20"/>
+      </w:rPr>
+    </w:lvl>
+    <w:lvl w:ilvl="8" w:tentative="1">
+      <w:start w:val="1"/>
+      <w:numFmt w:val="bullet"/>
+      <w:lvlText w:val=""/>
+      <w:lvlJc w:val="left"/>
+      <w:pPr>
+        <w:tabs>
+          <w:tab w:val="num" w:pos="6480"/>
+        </w:tabs>
+        <w:ind w:left="6480" w:hanging="360"/>
+      </w:pPr>
+      <w:rPr>
+        <w:rFonts w:ascii="Wingdings" w:hAnsi="Wingdings" w:hint="default"/>
+        <w:sz w:val="20"/>
+      </w:rPr>
+    </w:lvl>
+  </w:abstractNum>
+  <w:abstractNum w:abstractNumId="13" w15:restartNumberingAfterBreak="0">
+    <w:nsid w:val="49742B61"/>
+    <w:multiLevelType w:val="multilevel"/>
+    <w:tmpl w:val="C83EAE30"/>
+    <w:lvl w:ilvl="0">
+      <w:start w:val="1"/>
+      <w:numFmt w:val="bullet"/>
+      <w:lvlText w:val=""/>
+      <w:lvlJc w:val="left"/>
+      <w:pPr>
+        <w:tabs>
+          <w:tab w:val="num" w:pos="720"/>
+        </w:tabs>
+        <w:ind w:left="720" w:hanging="360"/>
+      </w:pPr>
+      <w:rPr>
+        <w:rFonts w:ascii="Symbol" w:hAnsi="Symbol" w:hint="default"/>
+        <w:sz w:val="20"/>
+      </w:rPr>
+    </w:lvl>
+    <w:lvl w:ilvl="1">
+      <w:start w:val="1"/>
+      <w:numFmt w:val="bullet"/>
+      <w:lvlText w:val="o"/>
+      <w:lvlJc w:val="left"/>
+      <w:pPr>
+        <w:tabs>
+          <w:tab w:val="num" w:pos="1440"/>
+        </w:tabs>
+        <w:ind w:left="1440" w:hanging="360"/>
+      </w:pPr>
+      <w:rPr>
+        <w:rFonts w:ascii="Courier New" w:hAnsi="Courier New" w:hint="default"/>
+        <w:sz w:val="20"/>
+      </w:rPr>
+    </w:lvl>
+    <w:lvl w:ilvl="2" w:tentative="1">
+      <w:start w:val="1"/>
+      <w:numFmt w:val="bullet"/>
+      <w:lvlText w:val=""/>
+      <w:lvlJc w:val="left"/>
+      <w:pPr>
+        <w:tabs>
+          <w:tab w:val="num" w:pos="2160"/>
+        </w:tabs>
+        <w:ind w:left="2160" w:hanging="360"/>
+      </w:pPr>
+      <w:rPr>
+        <w:rFonts w:ascii="Wingdings" w:hAnsi="Wingdings" w:hint="default"/>
+        <w:sz w:val="20"/>
+      </w:rPr>
+    </w:lvl>
+    <w:lvl w:ilvl="3" w:tentative="1">
+      <w:start w:val="1"/>
+      <w:numFmt w:val="bullet"/>
+      <w:lvlText w:val=""/>
+      <w:lvlJc w:val="left"/>
+      <w:pPr>
+        <w:tabs>
+          <w:tab w:val="num" w:pos="2880"/>
+        </w:tabs>
+        <w:ind w:left="2880" w:hanging="360"/>
+      </w:pPr>
+      <w:rPr>
+        <w:rFonts w:ascii="Wingdings" w:hAnsi="Wingdings" w:hint="default"/>
+        <w:sz w:val="20"/>
+      </w:rPr>
+    </w:lvl>
+    <w:lvl w:ilvl="4" w:tentative="1">
+      <w:start w:val="1"/>
+      <w:numFmt w:val="bullet"/>
+      <w:lvlText w:val=""/>
+      <w:lvlJc w:val="left"/>
+      <w:pPr>
+        <w:tabs>
+          <w:tab w:val="num" w:pos="3600"/>
+        </w:tabs>
+        <w:ind w:left="3600" w:hanging="360"/>
+      </w:pPr>
+      <w:rPr>
+        <w:rFonts w:ascii="Wingdings" w:hAnsi="Wingdings" w:hint="default"/>
+        <w:sz w:val="20"/>
+      </w:rPr>
+    </w:lvl>
+    <w:lvl w:ilvl="5" w:tentative="1">
+      <w:start w:val="1"/>
+      <w:numFmt w:val="bullet"/>
+      <w:lvlText w:val=""/>
+      <w:lvlJc w:val="left"/>
+      <w:pPr>
+        <w:tabs>
+          <w:tab w:val="num" w:pos="4320"/>
+        </w:tabs>
+        <w:ind w:left="4320" w:hanging="360"/>
+      </w:pPr>
+      <w:rPr>
+        <w:rFonts w:ascii="Wingdings" w:hAnsi="Wingdings" w:hint="default"/>
+        <w:sz w:val="20"/>
+      </w:rPr>
+    </w:lvl>
+    <w:lvl w:ilvl="6" w:tentative="1">
+      <w:start w:val="1"/>
+      <w:numFmt w:val="bullet"/>
+      <w:lvlText w:val=""/>
+      <w:lvlJc w:val="left"/>
+      <w:pPr>
+        <w:tabs>
+          <w:tab w:val="num" w:pos="5040"/>
+        </w:tabs>
+        <w:ind w:left="5040" w:hanging="360"/>
+      </w:pPr>
+      <w:rPr>
+        <w:rFonts w:ascii="Wingdings" w:hAnsi="Wingdings" w:hint="default"/>
+        <w:sz w:val="20"/>
+      </w:rPr>
+    </w:lvl>
+    <w:lvl w:ilvl="7" w:tentative="1">
+      <w:start w:val="1"/>
+      <w:numFmt w:val="bullet"/>
+      <w:lvlText w:val=""/>
+      <w:lvlJc w:val="left"/>
+      <w:pPr>
+        <w:tabs>
+          <w:tab w:val="num" w:pos="5760"/>
+        </w:tabs>
+        <w:ind w:left="5760" w:hanging="360"/>
+      </w:pPr>
+      <w:rPr>
+        <w:rFonts w:ascii="Wingdings" w:hAnsi="Wingdings" w:hint="default"/>
+        <w:sz w:val="20"/>
+      </w:rPr>
+    </w:lvl>
+    <w:lvl w:ilvl="8" w:tentative="1">
+      <w:start w:val="1"/>
+      <w:numFmt w:val="bullet"/>
+      <w:lvlText w:val=""/>
+      <w:lvlJc w:val="left"/>
+      <w:pPr>
+        <w:tabs>
+          <w:tab w:val="num" w:pos="6480"/>
+        </w:tabs>
+        <w:ind w:left="6480" w:hanging="360"/>
+      </w:pPr>
+      <w:rPr>
+        <w:rFonts w:ascii="Wingdings" w:hAnsi="Wingdings" w:hint="default"/>
+        <w:sz w:val="20"/>
+      </w:rPr>
+    </w:lvl>
+  </w:abstractNum>
+  <w:abstractNum w:abstractNumId="14" w15:restartNumberingAfterBreak="0">
     <w:nsid w:val="53942663"/>
     <w:multiLevelType w:val="multilevel"/>
     <w:tmpl w:val="0416001F"/>
@@ -6871,7 +8624,1171 @@
       </w:pPr>
     </w:lvl>
   </w:abstractNum>
-  <w:abstractNum w:abstractNumId="2" w15:restartNumberingAfterBreak="0">
+  <w:abstractNum w:abstractNumId="15" w15:restartNumberingAfterBreak="0">
+    <w:nsid w:val="55C237DE"/>
+    <w:multiLevelType w:val="multilevel"/>
+    <w:tmpl w:val="E3E6A008"/>
+    <w:lvl w:ilvl="0">
+      <w:start w:val="1"/>
+      <w:numFmt w:val="bullet"/>
+      <w:lvlText w:val=""/>
+      <w:lvlJc w:val="left"/>
+      <w:pPr>
+        <w:tabs>
+          <w:tab w:val="num" w:pos="720"/>
+        </w:tabs>
+        <w:ind w:left="720" w:hanging="360"/>
+      </w:pPr>
+      <w:rPr>
+        <w:rFonts w:ascii="Symbol" w:hAnsi="Symbol" w:hint="default"/>
+        <w:sz w:val="20"/>
+      </w:rPr>
+    </w:lvl>
+    <w:lvl w:ilvl="1">
+      <w:start w:val="1"/>
+      <w:numFmt w:val="bullet"/>
+      <w:lvlText w:val="o"/>
+      <w:lvlJc w:val="left"/>
+      <w:pPr>
+        <w:tabs>
+          <w:tab w:val="num" w:pos="1440"/>
+        </w:tabs>
+        <w:ind w:left="1440" w:hanging="360"/>
+      </w:pPr>
+      <w:rPr>
+        <w:rFonts w:ascii="Courier New" w:hAnsi="Courier New" w:hint="default"/>
+        <w:sz w:val="20"/>
+      </w:rPr>
+    </w:lvl>
+    <w:lvl w:ilvl="2" w:tentative="1">
+      <w:start w:val="1"/>
+      <w:numFmt w:val="bullet"/>
+      <w:lvlText w:val=""/>
+      <w:lvlJc w:val="left"/>
+      <w:pPr>
+        <w:tabs>
+          <w:tab w:val="num" w:pos="2160"/>
+        </w:tabs>
+        <w:ind w:left="2160" w:hanging="360"/>
+      </w:pPr>
+      <w:rPr>
+        <w:rFonts w:ascii="Wingdings" w:hAnsi="Wingdings" w:hint="default"/>
+        <w:sz w:val="20"/>
+      </w:rPr>
+    </w:lvl>
+    <w:lvl w:ilvl="3" w:tentative="1">
+      <w:start w:val="1"/>
+      <w:numFmt w:val="bullet"/>
+      <w:lvlText w:val=""/>
+      <w:lvlJc w:val="left"/>
+      <w:pPr>
+        <w:tabs>
+          <w:tab w:val="num" w:pos="2880"/>
+        </w:tabs>
+        <w:ind w:left="2880" w:hanging="360"/>
+      </w:pPr>
+      <w:rPr>
+        <w:rFonts w:ascii="Wingdings" w:hAnsi="Wingdings" w:hint="default"/>
+        <w:sz w:val="20"/>
+      </w:rPr>
+    </w:lvl>
+    <w:lvl w:ilvl="4" w:tentative="1">
+      <w:start w:val="1"/>
+      <w:numFmt w:val="bullet"/>
+      <w:lvlText w:val=""/>
+      <w:lvlJc w:val="left"/>
+      <w:pPr>
+        <w:tabs>
+          <w:tab w:val="num" w:pos="3600"/>
+        </w:tabs>
+        <w:ind w:left="3600" w:hanging="360"/>
+      </w:pPr>
+      <w:rPr>
+        <w:rFonts w:ascii="Wingdings" w:hAnsi="Wingdings" w:hint="default"/>
+        <w:sz w:val="20"/>
+      </w:rPr>
+    </w:lvl>
+    <w:lvl w:ilvl="5" w:tentative="1">
+      <w:start w:val="1"/>
+      <w:numFmt w:val="bullet"/>
+      <w:lvlText w:val=""/>
+      <w:lvlJc w:val="left"/>
+      <w:pPr>
+        <w:tabs>
+          <w:tab w:val="num" w:pos="4320"/>
+        </w:tabs>
+        <w:ind w:left="4320" w:hanging="360"/>
+      </w:pPr>
+      <w:rPr>
+        <w:rFonts w:ascii="Wingdings" w:hAnsi="Wingdings" w:hint="default"/>
+        <w:sz w:val="20"/>
+      </w:rPr>
+    </w:lvl>
+    <w:lvl w:ilvl="6" w:tentative="1">
+      <w:start w:val="1"/>
+      <w:numFmt w:val="bullet"/>
+      <w:lvlText w:val=""/>
+      <w:lvlJc w:val="left"/>
+      <w:pPr>
+        <w:tabs>
+          <w:tab w:val="num" w:pos="5040"/>
+        </w:tabs>
+        <w:ind w:left="5040" w:hanging="360"/>
+      </w:pPr>
+      <w:rPr>
+        <w:rFonts w:ascii="Wingdings" w:hAnsi="Wingdings" w:hint="default"/>
+        <w:sz w:val="20"/>
+      </w:rPr>
+    </w:lvl>
+    <w:lvl w:ilvl="7" w:tentative="1">
+      <w:start w:val="1"/>
+      <w:numFmt w:val="bullet"/>
+      <w:lvlText w:val=""/>
+      <w:lvlJc w:val="left"/>
+      <w:pPr>
+        <w:tabs>
+          <w:tab w:val="num" w:pos="5760"/>
+        </w:tabs>
+        <w:ind w:left="5760" w:hanging="360"/>
+      </w:pPr>
+      <w:rPr>
+        <w:rFonts w:ascii="Wingdings" w:hAnsi="Wingdings" w:hint="default"/>
+        <w:sz w:val="20"/>
+      </w:rPr>
+    </w:lvl>
+    <w:lvl w:ilvl="8" w:tentative="1">
+      <w:start w:val="1"/>
+      <w:numFmt w:val="bullet"/>
+      <w:lvlText w:val=""/>
+      <w:lvlJc w:val="left"/>
+      <w:pPr>
+        <w:tabs>
+          <w:tab w:val="num" w:pos="6480"/>
+        </w:tabs>
+        <w:ind w:left="6480" w:hanging="360"/>
+      </w:pPr>
+      <w:rPr>
+        <w:rFonts w:ascii="Wingdings" w:hAnsi="Wingdings" w:hint="default"/>
+        <w:sz w:val="20"/>
+      </w:rPr>
+    </w:lvl>
+  </w:abstractNum>
+  <w:abstractNum w:abstractNumId="16" w15:restartNumberingAfterBreak="0">
+    <w:nsid w:val="5630481E"/>
+    <w:multiLevelType w:val="hybridMultilevel"/>
+    <w:tmpl w:val="E70405BC"/>
+    <w:lvl w:ilvl="0" w:tplc="04160001">
+      <w:start w:val="1"/>
+      <w:numFmt w:val="bullet"/>
+      <w:lvlText w:val=""/>
+      <w:lvlJc w:val="left"/>
+      <w:pPr>
+        <w:ind w:left="1588" w:hanging="360"/>
+      </w:pPr>
+      <w:rPr>
+        <w:rFonts w:ascii="Symbol" w:hAnsi="Symbol" w:hint="default"/>
+      </w:rPr>
+    </w:lvl>
+    <w:lvl w:ilvl="1" w:tplc="04160003" w:tentative="1">
+      <w:start w:val="1"/>
+      <w:numFmt w:val="bullet"/>
+      <w:lvlText w:val="o"/>
+      <w:lvlJc w:val="left"/>
+      <w:pPr>
+        <w:ind w:left="2308" w:hanging="360"/>
+      </w:pPr>
+      <w:rPr>
+        <w:rFonts w:ascii="Courier New" w:hAnsi="Courier New" w:cs="Courier New" w:hint="default"/>
+      </w:rPr>
+    </w:lvl>
+    <w:lvl w:ilvl="2" w:tplc="04160005" w:tentative="1">
+      <w:start w:val="1"/>
+      <w:numFmt w:val="bullet"/>
+      <w:lvlText w:val=""/>
+      <w:lvlJc w:val="left"/>
+      <w:pPr>
+        <w:ind w:left="3028" w:hanging="360"/>
+      </w:pPr>
+      <w:rPr>
+        <w:rFonts w:ascii="Wingdings" w:hAnsi="Wingdings" w:hint="default"/>
+      </w:rPr>
+    </w:lvl>
+    <w:lvl w:ilvl="3" w:tplc="04160001" w:tentative="1">
+      <w:start w:val="1"/>
+      <w:numFmt w:val="bullet"/>
+      <w:lvlText w:val=""/>
+      <w:lvlJc w:val="left"/>
+      <w:pPr>
+        <w:ind w:left="3748" w:hanging="360"/>
+      </w:pPr>
+      <w:rPr>
+        <w:rFonts w:ascii="Symbol" w:hAnsi="Symbol" w:hint="default"/>
+      </w:rPr>
+    </w:lvl>
+    <w:lvl w:ilvl="4" w:tplc="04160003" w:tentative="1">
+      <w:start w:val="1"/>
+      <w:numFmt w:val="bullet"/>
+      <w:lvlText w:val="o"/>
+      <w:lvlJc w:val="left"/>
+      <w:pPr>
+        <w:ind w:left="4468" w:hanging="360"/>
+      </w:pPr>
+      <w:rPr>
+        <w:rFonts w:ascii="Courier New" w:hAnsi="Courier New" w:cs="Courier New" w:hint="default"/>
+      </w:rPr>
+    </w:lvl>
+    <w:lvl w:ilvl="5" w:tplc="04160005" w:tentative="1">
+      <w:start w:val="1"/>
+      <w:numFmt w:val="bullet"/>
+      <w:lvlText w:val=""/>
+      <w:lvlJc w:val="left"/>
+      <w:pPr>
+        <w:ind w:left="5188" w:hanging="360"/>
+      </w:pPr>
+      <w:rPr>
+        <w:rFonts w:ascii="Wingdings" w:hAnsi="Wingdings" w:hint="default"/>
+      </w:rPr>
+    </w:lvl>
+    <w:lvl w:ilvl="6" w:tplc="04160001" w:tentative="1">
+      <w:start w:val="1"/>
+      <w:numFmt w:val="bullet"/>
+      <w:lvlText w:val=""/>
+      <w:lvlJc w:val="left"/>
+      <w:pPr>
+        <w:ind w:left="5908" w:hanging="360"/>
+      </w:pPr>
+      <w:rPr>
+        <w:rFonts w:ascii="Symbol" w:hAnsi="Symbol" w:hint="default"/>
+      </w:rPr>
+    </w:lvl>
+    <w:lvl w:ilvl="7" w:tplc="04160003" w:tentative="1">
+      <w:start w:val="1"/>
+      <w:numFmt w:val="bullet"/>
+      <w:lvlText w:val="o"/>
+      <w:lvlJc w:val="left"/>
+      <w:pPr>
+        <w:ind w:left="6628" w:hanging="360"/>
+      </w:pPr>
+      <w:rPr>
+        <w:rFonts w:ascii="Courier New" w:hAnsi="Courier New" w:cs="Courier New" w:hint="default"/>
+      </w:rPr>
+    </w:lvl>
+    <w:lvl w:ilvl="8" w:tplc="04160005" w:tentative="1">
+      <w:start w:val="1"/>
+      <w:numFmt w:val="bullet"/>
+      <w:lvlText w:val=""/>
+      <w:lvlJc w:val="left"/>
+      <w:pPr>
+        <w:ind w:left="7348" w:hanging="360"/>
+      </w:pPr>
+      <w:rPr>
+        <w:rFonts w:ascii="Wingdings" w:hAnsi="Wingdings" w:hint="default"/>
+      </w:rPr>
+    </w:lvl>
+  </w:abstractNum>
+  <w:abstractNum w:abstractNumId="17" w15:restartNumberingAfterBreak="0">
+    <w:nsid w:val="58E10742"/>
+    <w:multiLevelType w:val="hybridMultilevel"/>
+    <w:tmpl w:val="5488423E"/>
+    <w:lvl w:ilvl="0" w:tplc="04160001">
+      <w:start w:val="1"/>
+      <w:numFmt w:val="bullet"/>
+      <w:lvlText w:val=""/>
+      <w:lvlJc w:val="left"/>
+      <w:pPr>
+        <w:ind w:left="1588" w:hanging="360"/>
+      </w:pPr>
+      <w:rPr>
+        <w:rFonts w:ascii="Symbol" w:hAnsi="Symbol" w:hint="default"/>
+      </w:rPr>
+    </w:lvl>
+    <w:lvl w:ilvl="1" w:tplc="04160003" w:tentative="1">
+      <w:start w:val="1"/>
+      <w:numFmt w:val="bullet"/>
+      <w:lvlText w:val="o"/>
+      <w:lvlJc w:val="left"/>
+      <w:pPr>
+        <w:ind w:left="2308" w:hanging="360"/>
+      </w:pPr>
+      <w:rPr>
+        <w:rFonts w:ascii="Courier New" w:hAnsi="Courier New" w:cs="Courier New" w:hint="default"/>
+      </w:rPr>
+    </w:lvl>
+    <w:lvl w:ilvl="2" w:tplc="04160005" w:tentative="1">
+      <w:start w:val="1"/>
+      <w:numFmt w:val="bullet"/>
+      <w:lvlText w:val=""/>
+      <w:lvlJc w:val="left"/>
+      <w:pPr>
+        <w:ind w:left="3028" w:hanging="360"/>
+      </w:pPr>
+      <w:rPr>
+        <w:rFonts w:ascii="Wingdings" w:hAnsi="Wingdings" w:hint="default"/>
+      </w:rPr>
+    </w:lvl>
+    <w:lvl w:ilvl="3" w:tplc="04160001" w:tentative="1">
+      <w:start w:val="1"/>
+      <w:numFmt w:val="bullet"/>
+      <w:lvlText w:val=""/>
+      <w:lvlJc w:val="left"/>
+      <w:pPr>
+        <w:ind w:left="3748" w:hanging="360"/>
+      </w:pPr>
+      <w:rPr>
+        <w:rFonts w:ascii="Symbol" w:hAnsi="Symbol" w:hint="default"/>
+      </w:rPr>
+    </w:lvl>
+    <w:lvl w:ilvl="4" w:tplc="04160003" w:tentative="1">
+      <w:start w:val="1"/>
+      <w:numFmt w:val="bullet"/>
+      <w:lvlText w:val="o"/>
+      <w:lvlJc w:val="left"/>
+      <w:pPr>
+        <w:ind w:left="4468" w:hanging="360"/>
+      </w:pPr>
+      <w:rPr>
+        <w:rFonts w:ascii="Courier New" w:hAnsi="Courier New" w:cs="Courier New" w:hint="default"/>
+      </w:rPr>
+    </w:lvl>
+    <w:lvl w:ilvl="5" w:tplc="04160005" w:tentative="1">
+      <w:start w:val="1"/>
+      <w:numFmt w:val="bullet"/>
+      <w:lvlText w:val=""/>
+      <w:lvlJc w:val="left"/>
+      <w:pPr>
+        <w:ind w:left="5188" w:hanging="360"/>
+      </w:pPr>
+      <w:rPr>
+        <w:rFonts w:ascii="Wingdings" w:hAnsi="Wingdings" w:hint="default"/>
+      </w:rPr>
+    </w:lvl>
+    <w:lvl w:ilvl="6" w:tplc="04160001" w:tentative="1">
+      <w:start w:val="1"/>
+      <w:numFmt w:val="bullet"/>
+      <w:lvlText w:val=""/>
+      <w:lvlJc w:val="left"/>
+      <w:pPr>
+        <w:ind w:left="5908" w:hanging="360"/>
+      </w:pPr>
+      <w:rPr>
+        <w:rFonts w:ascii="Symbol" w:hAnsi="Symbol" w:hint="default"/>
+      </w:rPr>
+    </w:lvl>
+    <w:lvl w:ilvl="7" w:tplc="04160003" w:tentative="1">
+      <w:start w:val="1"/>
+      <w:numFmt w:val="bullet"/>
+      <w:lvlText w:val="o"/>
+      <w:lvlJc w:val="left"/>
+      <w:pPr>
+        <w:ind w:left="6628" w:hanging="360"/>
+      </w:pPr>
+      <w:rPr>
+        <w:rFonts w:ascii="Courier New" w:hAnsi="Courier New" w:cs="Courier New" w:hint="default"/>
+      </w:rPr>
+    </w:lvl>
+    <w:lvl w:ilvl="8" w:tplc="04160005" w:tentative="1">
+      <w:start w:val="1"/>
+      <w:numFmt w:val="bullet"/>
+      <w:lvlText w:val=""/>
+      <w:lvlJc w:val="left"/>
+      <w:pPr>
+        <w:ind w:left="7348" w:hanging="360"/>
+      </w:pPr>
+      <w:rPr>
+        <w:rFonts w:ascii="Wingdings" w:hAnsi="Wingdings" w:hint="default"/>
+      </w:rPr>
+    </w:lvl>
+  </w:abstractNum>
+  <w:abstractNum w:abstractNumId="18" w15:restartNumberingAfterBreak="0">
+    <w:nsid w:val="5CE916C2"/>
+    <w:multiLevelType w:val="multilevel"/>
+    <w:tmpl w:val="8C761A90"/>
+    <w:lvl w:ilvl="0">
+      <w:start w:val="1"/>
+      <w:numFmt w:val="bullet"/>
+      <w:lvlText w:val=""/>
+      <w:lvlJc w:val="left"/>
+      <w:pPr>
+        <w:tabs>
+          <w:tab w:val="num" w:pos="720"/>
+        </w:tabs>
+        <w:ind w:left="720" w:hanging="360"/>
+      </w:pPr>
+      <w:rPr>
+        <w:rFonts w:ascii="Symbol" w:hAnsi="Symbol" w:hint="default"/>
+        <w:sz w:val="20"/>
+      </w:rPr>
+    </w:lvl>
+    <w:lvl w:ilvl="1" w:tentative="1">
+      <w:start w:val="1"/>
+      <w:numFmt w:val="bullet"/>
+      <w:lvlText w:val="o"/>
+      <w:lvlJc w:val="left"/>
+      <w:pPr>
+        <w:tabs>
+          <w:tab w:val="num" w:pos="1440"/>
+        </w:tabs>
+        <w:ind w:left="1440" w:hanging="360"/>
+      </w:pPr>
+      <w:rPr>
+        <w:rFonts w:ascii="Courier New" w:hAnsi="Courier New" w:hint="default"/>
+        <w:sz w:val="20"/>
+      </w:rPr>
+    </w:lvl>
+    <w:lvl w:ilvl="2" w:tentative="1">
+      <w:start w:val="1"/>
+      <w:numFmt w:val="bullet"/>
+      <w:lvlText w:val=""/>
+      <w:lvlJc w:val="left"/>
+      <w:pPr>
+        <w:tabs>
+          <w:tab w:val="num" w:pos="2160"/>
+        </w:tabs>
+        <w:ind w:left="2160" w:hanging="360"/>
+      </w:pPr>
+      <w:rPr>
+        <w:rFonts w:ascii="Wingdings" w:hAnsi="Wingdings" w:hint="default"/>
+        <w:sz w:val="20"/>
+      </w:rPr>
+    </w:lvl>
+    <w:lvl w:ilvl="3" w:tentative="1">
+      <w:start w:val="1"/>
+      <w:numFmt w:val="bullet"/>
+      <w:lvlText w:val=""/>
+      <w:lvlJc w:val="left"/>
+      <w:pPr>
+        <w:tabs>
+          <w:tab w:val="num" w:pos="2880"/>
+        </w:tabs>
+        <w:ind w:left="2880" w:hanging="360"/>
+      </w:pPr>
+      <w:rPr>
+        <w:rFonts w:ascii="Wingdings" w:hAnsi="Wingdings" w:hint="default"/>
+        <w:sz w:val="20"/>
+      </w:rPr>
+    </w:lvl>
+    <w:lvl w:ilvl="4" w:tentative="1">
+      <w:start w:val="1"/>
+      <w:numFmt w:val="bullet"/>
+      <w:lvlText w:val=""/>
+      <w:lvlJc w:val="left"/>
+      <w:pPr>
+        <w:tabs>
+          <w:tab w:val="num" w:pos="3600"/>
+        </w:tabs>
+        <w:ind w:left="3600" w:hanging="360"/>
+      </w:pPr>
+      <w:rPr>
+        <w:rFonts w:ascii="Wingdings" w:hAnsi="Wingdings" w:hint="default"/>
+        <w:sz w:val="20"/>
+      </w:rPr>
+    </w:lvl>
+    <w:lvl w:ilvl="5" w:tentative="1">
+      <w:start w:val="1"/>
+      <w:numFmt w:val="bullet"/>
+      <w:lvlText w:val=""/>
+      <w:lvlJc w:val="left"/>
+      <w:pPr>
+        <w:tabs>
+          <w:tab w:val="num" w:pos="4320"/>
+        </w:tabs>
+        <w:ind w:left="4320" w:hanging="360"/>
+      </w:pPr>
+      <w:rPr>
+        <w:rFonts w:ascii="Wingdings" w:hAnsi="Wingdings" w:hint="default"/>
+        <w:sz w:val="20"/>
+      </w:rPr>
+    </w:lvl>
+    <w:lvl w:ilvl="6" w:tentative="1">
+      <w:start w:val="1"/>
+      <w:numFmt w:val="bullet"/>
+      <w:lvlText w:val=""/>
+      <w:lvlJc w:val="left"/>
+      <w:pPr>
+        <w:tabs>
+          <w:tab w:val="num" w:pos="5040"/>
+        </w:tabs>
+        <w:ind w:left="5040" w:hanging="360"/>
+      </w:pPr>
+      <w:rPr>
+        <w:rFonts w:ascii="Wingdings" w:hAnsi="Wingdings" w:hint="default"/>
+        <w:sz w:val="20"/>
+      </w:rPr>
+    </w:lvl>
+    <w:lvl w:ilvl="7" w:tentative="1">
+      <w:start w:val="1"/>
+      <w:numFmt w:val="bullet"/>
+      <w:lvlText w:val=""/>
+      <w:lvlJc w:val="left"/>
+      <w:pPr>
+        <w:tabs>
+          <w:tab w:val="num" w:pos="5760"/>
+        </w:tabs>
+        <w:ind w:left="5760" w:hanging="360"/>
+      </w:pPr>
+      <w:rPr>
+        <w:rFonts w:ascii="Wingdings" w:hAnsi="Wingdings" w:hint="default"/>
+        <w:sz w:val="20"/>
+      </w:rPr>
+    </w:lvl>
+    <w:lvl w:ilvl="8" w:tentative="1">
+      <w:start w:val="1"/>
+      <w:numFmt w:val="bullet"/>
+      <w:lvlText w:val=""/>
+      <w:lvlJc w:val="left"/>
+      <w:pPr>
+        <w:tabs>
+          <w:tab w:val="num" w:pos="6480"/>
+        </w:tabs>
+        <w:ind w:left="6480" w:hanging="360"/>
+      </w:pPr>
+      <w:rPr>
+        <w:rFonts w:ascii="Wingdings" w:hAnsi="Wingdings" w:hint="default"/>
+        <w:sz w:val="20"/>
+      </w:rPr>
+    </w:lvl>
+  </w:abstractNum>
+  <w:abstractNum w:abstractNumId="19" w15:restartNumberingAfterBreak="0">
+    <w:nsid w:val="5D0C5D79"/>
+    <w:multiLevelType w:val="multilevel"/>
+    <w:tmpl w:val="71CE8124"/>
+    <w:lvl w:ilvl="0">
+      <w:start w:val="4"/>
+      <w:numFmt w:val="decimal"/>
+      <w:lvlText w:val="%1."/>
+      <w:lvlJc w:val="left"/>
+      <w:pPr>
+        <w:ind w:left="540" w:hanging="540"/>
+      </w:pPr>
+      <w:rPr>
+        <w:rFonts w:hint="default"/>
+      </w:rPr>
+    </w:lvl>
+    <w:lvl w:ilvl="1">
+      <w:start w:val="4"/>
+      <w:numFmt w:val="decimal"/>
+      <w:lvlText w:val="%1.%2."/>
+      <w:lvlJc w:val="left"/>
+      <w:pPr>
+        <w:ind w:left="540" w:hanging="540"/>
+      </w:pPr>
+      <w:rPr>
+        <w:rFonts w:hint="default"/>
+      </w:rPr>
+    </w:lvl>
+    <w:lvl w:ilvl="2">
+      <w:start w:val="1"/>
+      <w:numFmt w:val="decimal"/>
+      <w:lvlText w:val="%1.%2.%3."/>
+      <w:lvlJc w:val="left"/>
+      <w:pPr>
+        <w:ind w:left="720" w:hanging="720"/>
+      </w:pPr>
+      <w:rPr>
+        <w:rFonts w:hint="default"/>
+      </w:rPr>
+    </w:lvl>
+    <w:lvl w:ilvl="3">
+      <w:start w:val="1"/>
+      <w:numFmt w:val="decimal"/>
+      <w:lvlText w:val="%1.%2.%3.%4."/>
+      <w:lvlJc w:val="left"/>
+      <w:pPr>
+        <w:ind w:left="720" w:hanging="720"/>
+      </w:pPr>
+      <w:rPr>
+        <w:rFonts w:hint="default"/>
+      </w:rPr>
+    </w:lvl>
+    <w:lvl w:ilvl="4">
+      <w:start w:val="1"/>
+      <w:numFmt w:val="decimal"/>
+      <w:lvlText w:val="%1.%2.%3.%4.%5."/>
+      <w:lvlJc w:val="left"/>
+      <w:pPr>
+        <w:ind w:left="1080" w:hanging="1080"/>
+      </w:pPr>
+      <w:rPr>
+        <w:rFonts w:hint="default"/>
+      </w:rPr>
+    </w:lvl>
+    <w:lvl w:ilvl="5">
+      <w:start w:val="1"/>
+      <w:numFmt w:val="decimal"/>
+      <w:lvlText w:val="%1.%2.%3.%4.%5.%6."/>
+      <w:lvlJc w:val="left"/>
+      <w:pPr>
+        <w:ind w:left="1080" w:hanging="1080"/>
+      </w:pPr>
+      <w:rPr>
+        <w:rFonts w:hint="default"/>
+      </w:rPr>
+    </w:lvl>
+    <w:lvl w:ilvl="6">
+      <w:start w:val="1"/>
+      <w:numFmt w:val="decimal"/>
+      <w:lvlText w:val="%1.%2.%3.%4.%5.%6.%7."/>
+      <w:lvlJc w:val="left"/>
+      <w:pPr>
+        <w:ind w:left="1440" w:hanging="1440"/>
+      </w:pPr>
+      <w:rPr>
+        <w:rFonts w:hint="default"/>
+      </w:rPr>
+    </w:lvl>
+    <w:lvl w:ilvl="7">
+      <w:start w:val="1"/>
+      <w:numFmt w:val="decimal"/>
+      <w:lvlText w:val="%1.%2.%3.%4.%5.%6.%7.%8."/>
+      <w:lvlJc w:val="left"/>
+      <w:pPr>
+        <w:ind w:left="1440" w:hanging="1440"/>
+      </w:pPr>
+      <w:rPr>
+        <w:rFonts w:hint="default"/>
+      </w:rPr>
+    </w:lvl>
+    <w:lvl w:ilvl="8">
+      <w:start w:val="1"/>
+      <w:numFmt w:val="decimal"/>
+      <w:lvlText w:val="%1.%2.%3.%4.%5.%6.%7.%8.%9."/>
+      <w:lvlJc w:val="left"/>
+      <w:pPr>
+        <w:ind w:left="1800" w:hanging="1800"/>
+      </w:pPr>
+      <w:rPr>
+        <w:rFonts w:hint="default"/>
+      </w:rPr>
+    </w:lvl>
+  </w:abstractNum>
+  <w:abstractNum w:abstractNumId="20" w15:restartNumberingAfterBreak="0">
+    <w:nsid w:val="67B60253"/>
+    <w:multiLevelType w:val="multilevel"/>
+    <w:tmpl w:val="C966E3CA"/>
+    <w:lvl w:ilvl="0">
+      <w:start w:val="1"/>
+      <w:numFmt w:val="bullet"/>
+      <w:lvlText w:val=""/>
+      <w:lvlJc w:val="left"/>
+      <w:pPr>
+        <w:tabs>
+          <w:tab w:val="num" w:pos="720"/>
+        </w:tabs>
+        <w:ind w:left="720" w:hanging="360"/>
+      </w:pPr>
+      <w:rPr>
+        <w:rFonts w:ascii="Symbol" w:hAnsi="Symbol" w:hint="default"/>
+        <w:sz w:val="20"/>
+      </w:rPr>
+    </w:lvl>
+    <w:lvl w:ilvl="1" w:tentative="1">
+      <w:start w:val="1"/>
+      <w:numFmt w:val="bullet"/>
+      <w:lvlText w:val="o"/>
+      <w:lvlJc w:val="left"/>
+      <w:pPr>
+        <w:tabs>
+          <w:tab w:val="num" w:pos="1440"/>
+        </w:tabs>
+        <w:ind w:left="1440" w:hanging="360"/>
+      </w:pPr>
+      <w:rPr>
+        <w:rFonts w:ascii="Courier New" w:hAnsi="Courier New" w:hint="default"/>
+        <w:sz w:val="20"/>
+      </w:rPr>
+    </w:lvl>
+    <w:lvl w:ilvl="2" w:tentative="1">
+      <w:start w:val="1"/>
+      <w:numFmt w:val="bullet"/>
+      <w:lvlText w:val=""/>
+      <w:lvlJc w:val="left"/>
+      <w:pPr>
+        <w:tabs>
+          <w:tab w:val="num" w:pos="2160"/>
+        </w:tabs>
+        <w:ind w:left="2160" w:hanging="360"/>
+      </w:pPr>
+      <w:rPr>
+        <w:rFonts w:ascii="Wingdings" w:hAnsi="Wingdings" w:hint="default"/>
+        <w:sz w:val="20"/>
+      </w:rPr>
+    </w:lvl>
+    <w:lvl w:ilvl="3" w:tentative="1">
+      <w:start w:val="1"/>
+      <w:numFmt w:val="bullet"/>
+      <w:lvlText w:val=""/>
+      <w:lvlJc w:val="left"/>
+      <w:pPr>
+        <w:tabs>
+          <w:tab w:val="num" w:pos="2880"/>
+        </w:tabs>
+        <w:ind w:left="2880" w:hanging="360"/>
+      </w:pPr>
+      <w:rPr>
+        <w:rFonts w:ascii="Wingdings" w:hAnsi="Wingdings" w:hint="default"/>
+        <w:sz w:val="20"/>
+      </w:rPr>
+    </w:lvl>
+    <w:lvl w:ilvl="4" w:tentative="1">
+      <w:start w:val="1"/>
+      <w:numFmt w:val="bullet"/>
+      <w:lvlText w:val=""/>
+      <w:lvlJc w:val="left"/>
+      <w:pPr>
+        <w:tabs>
+          <w:tab w:val="num" w:pos="3600"/>
+        </w:tabs>
+        <w:ind w:left="3600" w:hanging="360"/>
+      </w:pPr>
+      <w:rPr>
+        <w:rFonts w:ascii="Wingdings" w:hAnsi="Wingdings" w:hint="default"/>
+        <w:sz w:val="20"/>
+      </w:rPr>
+    </w:lvl>
+    <w:lvl w:ilvl="5" w:tentative="1">
+      <w:start w:val="1"/>
+      <w:numFmt w:val="bullet"/>
+      <w:lvlText w:val=""/>
+      <w:lvlJc w:val="left"/>
+      <w:pPr>
+        <w:tabs>
+          <w:tab w:val="num" w:pos="4320"/>
+        </w:tabs>
+        <w:ind w:left="4320" w:hanging="360"/>
+      </w:pPr>
+      <w:rPr>
+        <w:rFonts w:ascii="Wingdings" w:hAnsi="Wingdings" w:hint="default"/>
+        <w:sz w:val="20"/>
+      </w:rPr>
+    </w:lvl>
+    <w:lvl w:ilvl="6" w:tentative="1">
+      <w:start w:val="1"/>
+      <w:numFmt w:val="bullet"/>
+      <w:lvlText w:val=""/>
+      <w:lvlJc w:val="left"/>
+      <w:pPr>
+        <w:tabs>
+          <w:tab w:val="num" w:pos="5040"/>
+        </w:tabs>
+        <w:ind w:left="5040" w:hanging="360"/>
+      </w:pPr>
+      <w:rPr>
+        <w:rFonts w:ascii="Wingdings" w:hAnsi="Wingdings" w:hint="default"/>
+        <w:sz w:val="20"/>
+      </w:rPr>
+    </w:lvl>
+    <w:lvl w:ilvl="7" w:tentative="1">
+      <w:start w:val="1"/>
+      <w:numFmt w:val="bullet"/>
+      <w:lvlText w:val=""/>
+      <w:lvlJc w:val="left"/>
+      <w:pPr>
+        <w:tabs>
+          <w:tab w:val="num" w:pos="5760"/>
+        </w:tabs>
+        <w:ind w:left="5760" w:hanging="360"/>
+      </w:pPr>
+      <w:rPr>
+        <w:rFonts w:ascii="Wingdings" w:hAnsi="Wingdings" w:hint="default"/>
+        <w:sz w:val="20"/>
+      </w:rPr>
+    </w:lvl>
+    <w:lvl w:ilvl="8" w:tentative="1">
+      <w:start w:val="1"/>
+      <w:numFmt w:val="bullet"/>
+      <w:lvlText w:val=""/>
+      <w:lvlJc w:val="left"/>
+      <w:pPr>
+        <w:tabs>
+          <w:tab w:val="num" w:pos="6480"/>
+        </w:tabs>
+        <w:ind w:left="6480" w:hanging="360"/>
+      </w:pPr>
+      <w:rPr>
+        <w:rFonts w:ascii="Wingdings" w:hAnsi="Wingdings" w:hint="default"/>
+        <w:sz w:val="20"/>
+      </w:rPr>
+    </w:lvl>
+  </w:abstractNum>
+  <w:abstractNum w:abstractNumId="21" w15:restartNumberingAfterBreak="0">
+    <w:nsid w:val="68C109F6"/>
+    <w:multiLevelType w:val="multilevel"/>
+    <w:tmpl w:val="0C82522A"/>
+    <w:lvl w:ilvl="0">
+      <w:start w:val="1"/>
+      <w:numFmt w:val="decimal"/>
+      <w:lvlText w:val="%1."/>
+      <w:lvlJc w:val="left"/>
+      <w:pPr>
+        <w:ind w:left="360" w:hanging="360"/>
+      </w:pPr>
+      <w:rPr>
+        <w:rFonts w:hint="default"/>
+        <w:b/>
+        <w:kern w:val="24"/>
+        <w:sz w:val="24"/>
+      </w:rPr>
+    </w:lvl>
+    <w:lvl w:ilvl="1">
+      <w:start w:val="1"/>
+      <w:numFmt w:val="decimal"/>
+      <w:lvlText w:val="%1.%2."/>
+      <w:lvlJc w:val="left"/>
+      <w:pPr>
+        <w:ind w:left="792" w:hanging="432"/>
+      </w:pPr>
+      <w:rPr>
+        <w:rFonts w:hint="default"/>
+      </w:rPr>
+    </w:lvl>
+    <w:lvl w:ilvl="2">
+      <w:start w:val="1"/>
+      <w:numFmt w:val="none"/>
+      <w:lvlText w:val="5.1.1"/>
+      <w:lvlJc w:val="left"/>
+      <w:pPr>
+        <w:ind w:left="1224" w:hanging="504"/>
+      </w:pPr>
+      <w:rPr>
+        <w:rFonts w:hint="default"/>
+      </w:rPr>
+    </w:lvl>
+    <w:lvl w:ilvl="3">
+      <w:start w:val="1"/>
+      <w:numFmt w:val="decimal"/>
+      <w:lvlText w:val="6.%2.%3%4."/>
+      <w:lvlJc w:val="left"/>
+      <w:pPr>
+        <w:ind w:left="1728" w:hanging="648"/>
+      </w:pPr>
+      <w:rPr>
+        <w:rFonts w:hint="default"/>
+      </w:rPr>
+    </w:lvl>
+    <w:lvl w:ilvl="4">
+      <w:start w:val="1"/>
+      <w:numFmt w:val="decimal"/>
+      <w:lvlText w:val="%1.%2.%3.%4.%5."/>
+      <w:lvlJc w:val="left"/>
+      <w:pPr>
+        <w:ind w:left="2232" w:hanging="792"/>
+      </w:pPr>
+      <w:rPr>
+        <w:rFonts w:hint="default"/>
+      </w:rPr>
+    </w:lvl>
+    <w:lvl w:ilvl="5">
+      <w:start w:val="1"/>
+      <w:numFmt w:val="decimal"/>
+      <w:lvlText w:val="%1.%2.%3.%4.%5.%6."/>
+      <w:lvlJc w:val="left"/>
+      <w:pPr>
+        <w:ind w:left="2736" w:hanging="936"/>
+      </w:pPr>
+      <w:rPr>
+        <w:rFonts w:hint="default"/>
+      </w:rPr>
+    </w:lvl>
+    <w:lvl w:ilvl="6">
+      <w:start w:val="1"/>
+      <w:numFmt w:val="decimal"/>
+      <w:lvlText w:val="%1.%2.%3.%4.%5.%6.%7."/>
+      <w:lvlJc w:val="left"/>
+      <w:pPr>
+        <w:ind w:left="3240" w:hanging="1080"/>
+      </w:pPr>
+      <w:rPr>
+        <w:rFonts w:hint="default"/>
+      </w:rPr>
+    </w:lvl>
+    <w:lvl w:ilvl="7">
+      <w:start w:val="1"/>
+      <w:numFmt w:val="decimal"/>
+      <w:lvlText w:val="%1.%2.%3.%4.%5.%6.%7.%8."/>
+      <w:lvlJc w:val="left"/>
+      <w:pPr>
+        <w:ind w:left="3744" w:hanging="1224"/>
+      </w:pPr>
+      <w:rPr>
+        <w:rFonts w:hint="default"/>
+      </w:rPr>
+    </w:lvl>
+    <w:lvl w:ilvl="8">
+      <w:start w:val="1"/>
+      <w:numFmt w:val="decimal"/>
+      <w:lvlText w:val="%1.%2.%3.%4.%5.%6.%7.%8.%9."/>
+      <w:lvlJc w:val="left"/>
+      <w:pPr>
+        <w:ind w:left="4320" w:hanging="1440"/>
+      </w:pPr>
+      <w:rPr>
+        <w:rFonts w:hint="default"/>
+      </w:rPr>
+    </w:lvl>
+  </w:abstractNum>
+  <w:abstractNum w:abstractNumId="22" w15:restartNumberingAfterBreak="0">
+    <w:nsid w:val="69E53CCB"/>
+    <w:multiLevelType w:val="multilevel"/>
+    <w:tmpl w:val="E3BA1A14"/>
+    <w:lvl w:ilvl="0">
+      <w:start w:val="1"/>
+      <w:numFmt w:val="bullet"/>
+      <w:lvlText w:val=""/>
+      <w:lvlJc w:val="left"/>
+      <w:pPr>
+        <w:tabs>
+          <w:tab w:val="num" w:pos="720"/>
+        </w:tabs>
+        <w:ind w:left="720" w:hanging="360"/>
+      </w:pPr>
+      <w:rPr>
+        <w:rFonts w:ascii="Symbol" w:hAnsi="Symbol" w:hint="default"/>
+        <w:sz w:val="20"/>
+      </w:rPr>
+    </w:lvl>
+    <w:lvl w:ilvl="1" w:tentative="1">
+      <w:start w:val="1"/>
+      <w:numFmt w:val="bullet"/>
+      <w:lvlText w:val="o"/>
+      <w:lvlJc w:val="left"/>
+      <w:pPr>
+        <w:tabs>
+          <w:tab w:val="num" w:pos="1440"/>
+        </w:tabs>
+        <w:ind w:left="1440" w:hanging="360"/>
+      </w:pPr>
+      <w:rPr>
+        <w:rFonts w:ascii="Courier New" w:hAnsi="Courier New" w:hint="default"/>
+        <w:sz w:val="20"/>
+      </w:rPr>
+    </w:lvl>
+    <w:lvl w:ilvl="2" w:tentative="1">
+      <w:start w:val="1"/>
+      <w:numFmt w:val="bullet"/>
+      <w:lvlText w:val=""/>
+      <w:lvlJc w:val="left"/>
+      <w:pPr>
+        <w:tabs>
+          <w:tab w:val="num" w:pos="2160"/>
+        </w:tabs>
+        <w:ind w:left="2160" w:hanging="360"/>
+      </w:pPr>
+      <w:rPr>
+        <w:rFonts w:ascii="Wingdings" w:hAnsi="Wingdings" w:hint="default"/>
+        <w:sz w:val="20"/>
+      </w:rPr>
+    </w:lvl>
+    <w:lvl w:ilvl="3" w:tentative="1">
+      <w:start w:val="1"/>
+      <w:numFmt w:val="bullet"/>
+      <w:lvlText w:val=""/>
+      <w:lvlJc w:val="left"/>
+      <w:pPr>
+        <w:tabs>
+          <w:tab w:val="num" w:pos="2880"/>
+        </w:tabs>
+        <w:ind w:left="2880" w:hanging="360"/>
+      </w:pPr>
+      <w:rPr>
+        <w:rFonts w:ascii="Wingdings" w:hAnsi="Wingdings" w:hint="default"/>
+        <w:sz w:val="20"/>
+      </w:rPr>
+    </w:lvl>
+    <w:lvl w:ilvl="4" w:tentative="1">
+      <w:start w:val="1"/>
+      <w:numFmt w:val="bullet"/>
+      <w:lvlText w:val=""/>
+      <w:lvlJc w:val="left"/>
+      <w:pPr>
+        <w:tabs>
+          <w:tab w:val="num" w:pos="3600"/>
+        </w:tabs>
+        <w:ind w:left="3600" w:hanging="360"/>
+      </w:pPr>
+      <w:rPr>
+        <w:rFonts w:ascii="Wingdings" w:hAnsi="Wingdings" w:hint="default"/>
+        <w:sz w:val="20"/>
+      </w:rPr>
+    </w:lvl>
+    <w:lvl w:ilvl="5" w:tentative="1">
+      <w:start w:val="1"/>
+      <w:numFmt w:val="bullet"/>
+      <w:lvlText w:val=""/>
+      <w:lvlJc w:val="left"/>
+      <w:pPr>
+        <w:tabs>
+          <w:tab w:val="num" w:pos="4320"/>
+        </w:tabs>
+        <w:ind w:left="4320" w:hanging="360"/>
+      </w:pPr>
+      <w:rPr>
+        <w:rFonts w:ascii="Wingdings" w:hAnsi="Wingdings" w:hint="default"/>
+        <w:sz w:val="20"/>
+      </w:rPr>
+    </w:lvl>
+    <w:lvl w:ilvl="6" w:tentative="1">
+      <w:start w:val="1"/>
+      <w:numFmt w:val="bullet"/>
+      <w:lvlText w:val=""/>
+      <w:lvlJc w:val="left"/>
+      <w:pPr>
+        <w:tabs>
+          <w:tab w:val="num" w:pos="5040"/>
+        </w:tabs>
+        <w:ind w:left="5040" w:hanging="360"/>
+      </w:pPr>
+      <w:rPr>
+        <w:rFonts w:ascii="Wingdings" w:hAnsi="Wingdings" w:hint="default"/>
+        <w:sz w:val="20"/>
+      </w:rPr>
+    </w:lvl>
+    <w:lvl w:ilvl="7" w:tentative="1">
+      <w:start w:val="1"/>
+      <w:numFmt w:val="bullet"/>
+      <w:lvlText w:val=""/>
+      <w:lvlJc w:val="left"/>
+      <w:pPr>
+        <w:tabs>
+          <w:tab w:val="num" w:pos="5760"/>
+        </w:tabs>
+        <w:ind w:left="5760" w:hanging="360"/>
+      </w:pPr>
+      <w:rPr>
+        <w:rFonts w:ascii="Wingdings" w:hAnsi="Wingdings" w:hint="default"/>
+        <w:sz w:val="20"/>
+      </w:rPr>
+    </w:lvl>
+    <w:lvl w:ilvl="8" w:tentative="1">
+      <w:start w:val="1"/>
+      <w:numFmt w:val="bullet"/>
+      <w:lvlText w:val=""/>
+      <w:lvlJc w:val="left"/>
+      <w:pPr>
+        <w:tabs>
+          <w:tab w:val="num" w:pos="6480"/>
+        </w:tabs>
+        <w:ind w:left="6480" w:hanging="360"/>
+      </w:pPr>
+      <w:rPr>
+        <w:rFonts w:ascii="Wingdings" w:hAnsi="Wingdings" w:hint="default"/>
+        <w:sz w:val="20"/>
+      </w:rPr>
+    </w:lvl>
+  </w:abstractNum>
+  <w:abstractNum w:abstractNumId="23" w15:restartNumberingAfterBreak="0">
+    <w:nsid w:val="6D3D183F"/>
+    <w:multiLevelType w:val="multilevel"/>
+    <w:tmpl w:val="B0DA408A"/>
+    <w:lvl w:ilvl="0">
+      <w:start w:val="1"/>
+      <w:numFmt w:val="decimal"/>
+      <w:lvlText w:val="%1."/>
+      <w:lvlJc w:val="left"/>
+      <w:pPr>
+        <w:tabs>
+          <w:tab w:val="num" w:pos="720"/>
+        </w:tabs>
+        <w:ind w:left="720" w:hanging="360"/>
+      </w:pPr>
+    </w:lvl>
+    <w:lvl w:ilvl="1" w:tentative="1">
+      <w:start w:val="1"/>
+      <w:numFmt w:val="decimal"/>
+      <w:lvlText w:val="%2."/>
+      <w:lvlJc w:val="left"/>
+      <w:pPr>
+        <w:tabs>
+          <w:tab w:val="num" w:pos="1440"/>
+        </w:tabs>
+        <w:ind w:left="1440" w:hanging="360"/>
+      </w:pPr>
+    </w:lvl>
+    <w:lvl w:ilvl="2" w:tentative="1">
+      <w:start w:val="1"/>
+      <w:numFmt w:val="decimal"/>
+      <w:lvlText w:val="%3."/>
+      <w:lvlJc w:val="left"/>
+      <w:pPr>
+        <w:tabs>
+          <w:tab w:val="num" w:pos="2160"/>
+        </w:tabs>
+        <w:ind w:left="2160" w:hanging="360"/>
+      </w:pPr>
+    </w:lvl>
+    <w:lvl w:ilvl="3" w:tentative="1">
+      <w:start w:val="1"/>
+      <w:numFmt w:val="decimal"/>
+      <w:lvlText w:val="%4."/>
+      <w:lvlJc w:val="left"/>
+      <w:pPr>
+        <w:tabs>
+          <w:tab w:val="num" w:pos="2880"/>
+        </w:tabs>
+        <w:ind w:left="2880" w:hanging="360"/>
+      </w:pPr>
+    </w:lvl>
+    <w:lvl w:ilvl="4" w:tentative="1">
+      <w:start w:val="1"/>
+      <w:numFmt w:val="decimal"/>
+      <w:lvlText w:val="%5."/>
+      <w:lvlJc w:val="left"/>
+      <w:pPr>
+        <w:tabs>
+          <w:tab w:val="num" w:pos="3600"/>
+        </w:tabs>
+        <w:ind w:left="3600" w:hanging="360"/>
+      </w:pPr>
+    </w:lvl>
+    <w:lvl w:ilvl="5" w:tentative="1">
+      <w:start w:val="1"/>
+      <w:numFmt w:val="decimal"/>
+      <w:lvlText w:val="%6."/>
+      <w:lvlJc w:val="left"/>
+      <w:pPr>
+        <w:tabs>
+          <w:tab w:val="num" w:pos="4320"/>
+        </w:tabs>
+        <w:ind w:left="4320" w:hanging="360"/>
+      </w:pPr>
+    </w:lvl>
+    <w:lvl w:ilvl="6" w:tentative="1">
+      <w:start w:val="1"/>
+      <w:numFmt w:val="decimal"/>
+      <w:lvlText w:val="%7."/>
+      <w:lvlJc w:val="left"/>
+      <w:pPr>
+        <w:tabs>
+          <w:tab w:val="num" w:pos="5040"/>
+        </w:tabs>
+        <w:ind w:left="5040" w:hanging="360"/>
+      </w:pPr>
+    </w:lvl>
+    <w:lvl w:ilvl="7" w:tentative="1">
+      <w:start w:val="1"/>
+      <w:numFmt w:val="decimal"/>
+      <w:lvlText w:val="%8."/>
+      <w:lvlJc w:val="left"/>
+      <w:pPr>
+        <w:tabs>
+          <w:tab w:val="num" w:pos="5760"/>
+        </w:tabs>
+        <w:ind w:left="5760" w:hanging="360"/>
+      </w:pPr>
+    </w:lvl>
+    <w:lvl w:ilvl="8" w:tentative="1">
+      <w:start w:val="1"/>
+      <w:numFmt w:val="decimal"/>
+      <w:lvlText w:val="%9."/>
+      <w:lvlJc w:val="left"/>
+      <w:pPr>
+        <w:tabs>
+          <w:tab w:val="num" w:pos="6480"/>
+        </w:tabs>
+        <w:ind w:left="6480" w:hanging="360"/>
+      </w:pPr>
+    </w:lvl>
+  </w:abstractNum>
+  <w:abstractNum w:abstractNumId="24" w15:restartNumberingAfterBreak="0">
     <w:nsid w:val="73497AF1"/>
     <w:multiLevelType w:val="multilevel"/>
     <w:tmpl w:val="FDBA6C1C"/>
@@ -6975,16 +9892,984 @@
       </w:pPr>
     </w:lvl>
   </w:abstractNum>
-  <w:num w:numId="1" w16cid:durableId="1554581686">
+  <w:abstractNum w:abstractNumId="25" w15:restartNumberingAfterBreak="0">
+    <w:nsid w:val="750511CE"/>
+    <w:multiLevelType w:val="multilevel"/>
+    <w:tmpl w:val="E97E3C22"/>
+    <w:lvl w:ilvl="0">
+      <w:start w:val="1"/>
+      <w:numFmt w:val="decimal"/>
+      <w:lvlText w:val="%1."/>
+      <w:lvlJc w:val="left"/>
+      <w:pPr>
+        <w:ind w:left="360" w:hanging="360"/>
+      </w:pPr>
+      <w:rPr>
+        <w:rFonts w:hint="default"/>
+      </w:rPr>
+    </w:lvl>
+    <w:lvl w:ilvl="1">
+      <w:start w:val="1"/>
+      <w:numFmt w:val="decimal"/>
+      <w:lvlText w:val="%1.%2."/>
+      <w:lvlJc w:val="left"/>
+      <w:pPr>
+        <w:ind w:left="792" w:hanging="432"/>
+      </w:pPr>
+      <w:rPr>
+        <w:rFonts w:hint="default"/>
+      </w:rPr>
+    </w:lvl>
+    <w:lvl w:ilvl="2">
+      <w:start w:val="1"/>
+      <w:numFmt w:val="decimal"/>
+      <w:lvlText w:val="5.2.%3."/>
+      <w:lvlJc w:val="left"/>
+      <w:pPr>
+        <w:ind w:left="1224" w:hanging="504"/>
+      </w:pPr>
+      <w:rPr>
+        <w:rFonts w:hint="default"/>
+      </w:rPr>
+    </w:lvl>
+    <w:lvl w:ilvl="3">
+      <w:start w:val="1"/>
+      <w:numFmt w:val="decimal"/>
+      <w:lvlText w:val="%1.%2.%3.%4."/>
+      <w:lvlJc w:val="left"/>
+      <w:pPr>
+        <w:ind w:left="1728" w:hanging="648"/>
+      </w:pPr>
+      <w:rPr>
+        <w:rFonts w:hint="default"/>
+      </w:rPr>
+    </w:lvl>
+    <w:lvl w:ilvl="4">
+      <w:start w:val="1"/>
+      <w:numFmt w:val="decimal"/>
+      <w:lvlText w:val="%1.%2.%3.%4.%5."/>
+      <w:lvlJc w:val="left"/>
+      <w:pPr>
+        <w:ind w:left="2232" w:hanging="792"/>
+      </w:pPr>
+      <w:rPr>
+        <w:rFonts w:hint="default"/>
+      </w:rPr>
+    </w:lvl>
+    <w:lvl w:ilvl="5">
+      <w:start w:val="1"/>
+      <w:numFmt w:val="decimal"/>
+      <w:lvlText w:val="%1.%2.%3.%4.%5.%6."/>
+      <w:lvlJc w:val="left"/>
+      <w:pPr>
+        <w:ind w:left="2736" w:hanging="936"/>
+      </w:pPr>
+      <w:rPr>
+        <w:rFonts w:hint="default"/>
+      </w:rPr>
+    </w:lvl>
+    <w:lvl w:ilvl="6">
+      <w:start w:val="1"/>
+      <w:numFmt w:val="decimal"/>
+      <w:lvlText w:val="%1.%2.%3.%4.%5.%6.%7."/>
+      <w:lvlJc w:val="left"/>
+      <w:pPr>
+        <w:ind w:left="3240" w:hanging="1080"/>
+      </w:pPr>
+      <w:rPr>
+        <w:rFonts w:hint="default"/>
+      </w:rPr>
+    </w:lvl>
+    <w:lvl w:ilvl="7">
+      <w:start w:val="1"/>
+      <w:numFmt w:val="decimal"/>
+      <w:lvlText w:val="%1.%2.%3.%4.%5.%6.%7.%8."/>
+      <w:lvlJc w:val="left"/>
+      <w:pPr>
+        <w:ind w:left="3744" w:hanging="1224"/>
+      </w:pPr>
+      <w:rPr>
+        <w:rFonts w:hint="default"/>
+      </w:rPr>
+    </w:lvl>
+    <w:lvl w:ilvl="8">
+      <w:start w:val="1"/>
+      <w:numFmt w:val="decimal"/>
+      <w:lvlText w:val="%1.%2.%3.%4.%5.%6.%7.%8.%9."/>
+      <w:lvlJc w:val="left"/>
+      <w:pPr>
+        <w:ind w:left="4320" w:hanging="1440"/>
+      </w:pPr>
+      <w:rPr>
+        <w:rFonts w:hint="default"/>
+      </w:rPr>
+    </w:lvl>
+  </w:abstractNum>
+  <w:abstractNum w:abstractNumId="26" w15:restartNumberingAfterBreak="0">
+    <w:nsid w:val="788A27A5"/>
+    <w:multiLevelType w:val="hybridMultilevel"/>
+    <w:tmpl w:val="55FAE812"/>
+    <w:lvl w:ilvl="0" w:tplc="70DE7D96">
+      <w:start w:val="1"/>
+      <w:numFmt w:val="bullet"/>
+      <w:lvlText w:val=""/>
+      <w:lvlJc w:val="left"/>
+      <w:pPr>
+        <w:ind w:left="720" w:hanging="360"/>
+      </w:pPr>
+      <w:rPr>
+        <w:rFonts w:ascii="Symbol" w:hAnsi="Symbol" w:hint="default"/>
+      </w:rPr>
+    </w:lvl>
+    <w:lvl w:ilvl="1" w:tplc="572C85CC" w:tentative="1">
+      <w:start w:val="1"/>
+      <w:numFmt w:val="bullet"/>
+      <w:lvlText w:val="o"/>
+      <w:lvlJc w:val="left"/>
+      <w:pPr>
+        <w:ind w:left="1440" w:hanging="360"/>
+      </w:pPr>
+      <w:rPr>
+        <w:rFonts w:ascii="Courier New" w:hAnsi="Courier New" w:cs="Courier New" w:hint="default"/>
+      </w:rPr>
+    </w:lvl>
+    <w:lvl w:ilvl="2" w:tplc="4CC0E810" w:tentative="1">
+      <w:start w:val="1"/>
+      <w:numFmt w:val="bullet"/>
+      <w:lvlText w:val=""/>
+      <w:lvlJc w:val="left"/>
+      <w:pPr>
+        <w:ind w:left="2160" w:hanging="360"/>
+      </w:pPr>
+      <w:rPr>
+        <w:rFonts w:ascii="Wingdings" w:hAnsi="Wingdings" w:hint="default"/>
+      </w:rPr>
+    </w:lvl>
+    <w:lvl w:ilvl="3" w:tplc="3D766874" w:tentative="1">
+      <w:start w:val="1"/>
+      <w:numFmt w:val="bullet"/>
+      <w:lvlText w:val=""/>
+      <w:lvlJc w:val="left"/>
+      <w:pPr>
+        <w:ind w:left="2880" w:hanging="360"/>
+      </w:pPr>
+      <w:rPr>
+        <w:rFonts w:ascii="Symbol" w:hAnsi="Symbol" w:hint="default"/>
+      </w:rPr>
+    </w:lvl>
+    <w:lvl w:ilvl="4" w:tplc="976C84E6" w:tentative="1">
+      <w:start w:val="1"/>
+      <w:numFmt w:val="bullet"/>
+      <w:lvlText w:val="o"/>
+      <w:lvlJc w:val="left"/>
+      <w:pPr>
+        <w:ind w:left="3600" w:hanging="360"/>
+      </w:pPr>
+      <w:rPr>
+        <w:rFonts w:ascii="Courier New" w:hAnsi="Courier New" w:cs="Courier New" w:hint="default"/>
+      </w:rPr>
+    </w:lvl>
+    <w:lvl w:ilvl="5" w:tplc="EDA447D6" w:tentative="1">
+      <w:start w:val="1"/>
+      <w:numFmt w:val="bullet"/>
+      <w:lvlText w:val=""/>
+      <w:lvlJc w:val="left"/>
+      <w:pPr>
+        <w:ind w:left="4320" w:hanging="360"/>
+      </w:pPr>
+      <w:rPr>
+        <w:rFonts w:ascii="Wingdings" w:hAnsi="Wingdings" w:hint="default"/>
+      </w:rPr>
+    </w:lvl>
+    <w:lvl w:ilvl="6" w:tplc="4726EC5E" w:tentative="1">
+      <w:start w:val="1"/>
+      <w:numFmt w:val="bullet"/>
+      <w:lvlText w:val=""/>
+      <w:lvlJc w:val="left"/>
+      <w:pPr>
+        <w:ind w:left="5040" w:hanging="360"/>
+      </w:pPr>
+      <w:rPr>
+        <w:rFonts w:ascii="Symbol" w:hAnsi="Symbol" w:hint="default"/>
+      </w:rPr>
+    </w:lvl>
+    <w:lvl w:ilvl="7" w:tplc="90EA07B8" w:tentative="1">
+      <w:start w:val="1"/>
+      <w:numFmt w:val="bullet"/>
+      <w:lvlText w:val="o"/>
+      <w:lvlJc w:val="left"/>
+      <w:pPr>
+        <w:ind w:left="5760" w:hanging="360"/>
+      </w:pPr>
+      <w:rPr>
+        <w:rFonts w:ascii="Courier New" w:hAnsi="Courier New" w:cs="Courier New" w:hint="default"/>
+      </w:rPr>
+    </w:lvl>
+    <w:lvl w:ilvl="8" w:tplc="A030B97E" w:tentative="1">
+      <w:start w:val="1"/>
+      <w:numFmt w:val="bullet"/>
+      <w:lvlText w:val=""/>
+      <w:lvlJc w:val="left"/>
+      <w:pPr>
+        <w:ind w:left="6480" w:hanging="360"/>
+      </w:pPr>
+      <w:rPr>
+        <w:rFonts w:ascii="Wingdings" w:hAnsi="Wingdings" w:hint="default"/>
+      </w:rPr>
+    </w:lvl>
+  </w:abstractNum>
+  <w:abstractNum w:abstractNumId="27" w15:restartNumberingAfterBreak="0">
+    <w:nsid w:val="7F48354E"/>
+    <w:multiLevelType w:val="multilevel"/>
+    <w:tmpl w:val="53ECEF1C"/>
+    <w:lvl w:ilvl="0">
+      <w:start w:val="1"/>
+      <w:numFmt w:val="decimal"/>
+      <w:lvlText w:val="%1."/>
+      <w:lvlJc w:val="left"/>
+      <w:pPr>
+        <w:tabs>
+          <w:tab w:val="num" w:pos="720"/>
+        </w:tabs>
+        <w:ind w:left="720" w:hanging="360"/>
+      </w:pPr>
+    </w:lvl>
+    <w:lvl w:ilvl="1" w:tentative="1">
+      <w:start w:val="1"/>
+      <w:numFmt w:val="decimal"/>
+      <w:lvlText w:val="%2."/>
+      <w:lvlJc w:val="left"/>
+      <w:pPr>
+        <w:tabs>
+          <w:tab w:val="num" w:pos="1440"/>
+        </w:tabs>
+        <w:ind w:left="1440" w:hanging="360"/>
+      </w:pPr>
+    </w:lvl>
+    <w:lvl w:ilvl="2" w:tentative="1">
+      <w:start w:val="1"/>
+      <w:numFmt w:val="decimal"/>
+      <w:lvlText w:val="%3."/>
+      <w:lvlJc w:val="left"/>
+      <w:pPr>
+        <w:tabs>
+          <w:tab w:val="num" w:pos="2160"/>
+        </w:tabs>
+        <w:ind w:left="2160" w:hanging="360"/>
+      </w:pPr>
+    </w:lvl>
+    <w:lvl w:ilvl="3" w:tentative="1">
+      <w:start w:val="1"/>
+      <w:numFmt w:val="decimal"/>
+      <w:lvlText w:val="%4."/>
+      <w:lvlJc w:val="left"/>
+      <w:pPr>
+        <w:tabs>
+          <w:tab w:val="num" w:pos="2880"/>
+        </w:tabs>
+        <w:ind w:left="2880" w:hanging="360"/>
+      </w:pPr>
+    </w:lvl>
+    <w:lvl w:ilvl="4" w:tentative="1">
+      <w:start w:val="1"/>
+      <w:numFmt w:val="decimal"/>
+      <w:lvlText w:val="%5."/>
+      <w:lvlJc w:val="left"/>
+      <w:pPr>
+        <w:tabs>
+          <w:tab w:val="num" w:pos="3600"/>
+        </w:tabs>
+        <w:ind w:left="3600" w:hanging="360"/>
+      </w:pPr>
+    </w:lvl>
+    <w:lvl w:ilvl="5" w:tentative="1">
+      <w:start w:val="1"/>
+      <w:numFmt w:val="decimal"/>
+      <w:lvlText w:val="%6."/>
+      <w:lvlJc w:val="left"/>
+      <w:pPr>
+        <w:tabs>
+          <w:tab w:val="num" w:pos="4320"/>
+        </w:tabs>
+        <w:ind w:left="4320" w:hanging="360"/>
+      </w:pPr>
+    </w:lvl>
+    <w:lvl w:ilvl="6" w:tentative="1">
+      <w:start w:val="1"/>
+      <w:numFmt w:val="decimal"/>
+      <w:lvlText w:val="%7."/>
+      <w:lvlJc w:val="left"/>
+      <w:pPr>
+        <w:tabs>
+          <w:tab w:val="num" w:pos="5040"/>
+        </w:tabs>
+        <w:ind w:left="5040" w:hanging="360"/>
+      </w:pPr>
+    </w:lvl>
+    <w:lvl w:ilvl="7" w:tentative="1">
+      <w:start w:val="1"/>
+      <w:numFmt w:val="decimal"/>
+      <w:lvlText w:val="%8."/>
+      <w:lvlJc w:val="left"/>
+      <w:pPr>
+        <w:tabs>
+          <w:tab w:val="num" w:pos="5760"/>
+        </w:tabs>
+        <w:ind w:left="5760" w:hanging="360"/>
+      </w:pPr>
+    </w:lvl>
+    <w:lvl w:ilvl="8" w:tentative="1">
+      <w:start w:val="1"/>
+      <w:numFmt w:val="decimal"/>
+      <w:lvlText w:val="%9."/>
+      <w:lvlJc w:val="left"/>
+      <w:pPr>
+        <w:tabs>
+          <w:tab w:val="num" w:pos="6480"/>
+        </w:tabs>
+        <w:ind w:left="6480" w:hanging="360"/>
+      </w:pPr>
+    </w:lvl>
+  </w:abstractNum>
+  <w:abstractNum w:abstractNumId="28" w15:restartNumberingAfterBreak="0">
+    <w:nsid w:val="7FC150C3"/>
+    <w:multiLevelType w:val="multilevel"/>
+    <w:tmpl w:val="2D58D3AE"/>
+    <w:lvl w:ilvl="0">
+      <w:start w:val="1"/>
+      <w:numFmt w:val="bullet"/>
+      <w:lvlText w:val=""/>
+      <w:lvlJc w:val="left"/>
+      <w:pPr>
+        <w:tabs>
+          <w:tab w:val="num" w:pos="720"/>
+        </w:tabs>
+        <w:ind w:left="720" w:hanging="360"/>
+      </w:pPr>
+      <w:rPr>
+        <w:rFonts w:ascii="Symbol" w:hAnsi="Symbol" w:hint="default"/>
+        <w:sz w:val="20"/>
+      </w:rPr>
+    </w:lvl>
+    <w:lvl w:ilvl="1" w:tentative="1">
+      <w:start w:val="1"/>
+      <w:numFmt w:val="bullet"/>
+      <w:lvlText w:val="o"/>
+      <w:lvlJc w:val="left"/>
+      <w:pPr>
+        <w:tabs>
+          <w:tab w:val="num" w:pos="1440"/>
+        </w:tabs>
+        <w:ind w:left="1440" w:hanging="360"/>
+      </w:pPr>
+      <w:rPr>
+        <w:rFonts w:ascii="Courier New" w:hAnsi="Courier New" w:hint="default"/>
+        <w:sz w:val="20"/>
+      </w:rPr>
+    </w:lvl>
+    <w:lvl w:ilvl="2" w:tentative="1">
+      <w:start w:val="1"/>
+      <w:numFmt w:val="bullet"/>
+      <w:lvlText w:val=""/>
+      <w:lvlJc w:val="left"/>
+      <w:pPr>
+        <w:tabs>
+          <w:tab w:val="num" w:pos="2160"/>
+        </w:tabs>
+        <w:ind w:left="2160" w:hanging="360"/>
+      </w:pPr>
+      <w:rPr>
+        <w:rFonts w:ascii="Wingdings" w:hAnsi="Wingdings" w:hint="default"/>
+        <w:sz w:val="20"/>
+      </w:rPr>
+    </w:lvl>
+    <w:lvl w:ilvl="3" w:tentative="1">
+      <w:start w:val="1"/>
+      <w:numFmt w:val="bullet"/>
+      <w:lvlText w:val=""/>
+      <w:lvlJc w:val="left"/>
+      <w:pPr>
+        <w:tabs>
+          <w:tab w:val="num" w:pos="2880"/>
+        </w:tabs>
+        <w:ind w:left="2880" w:hanging="360"/>
+      </w:pPr>
+      <w:rPr>
+        <w:rFonts w:ascii="Wingdings" w:hAnsi="Wingdings" w:hint="default"/>
+        <w:sz w:val="20"/>
+      </w:rPr>
+    </w:lvl>
+    <w:lvl w:ilvl="4" w:tentative="1">
+      <w:start w:val="1"/>
+      <w:numFmt w:val="bullet"/>
+      <w:lvlText w:val=""/>
+      <w:lvlJc w:val="left"/>
+      <w:pPr>
+        <w:tabs>
+          <w:tab w:val="num" w:pos="3600"/>
+        </w:tabs>
+        <w:ind w:left="3600" w:hanging="360"/>
+      </w:pPr>
+      <w:rPr>
+        <w:rFonts w:ascii="Wingdings" w:hAnsi="Wingdings" w:hint="default"/>
+        <w:sz w:val="20"/>
+      </w:rPr>
+    </w:lvl>
+    <w:lvl w:ilvl="5" w:tentative="1">
+      <w:start w:val="1"/>
+      <w:numFmt w:val="bullet"/>
+      <w:lvlText w:val=""/>
+      <w:lvlJc w:val="left"/>
+      <w:pPr>
+        <w:tabs>
+          <w:tab w:val="num" w:pos="4320"/>
+        </w:tabs>
+        <w:ind w:left="4320" w:hanging="360"/>
+      </w:pPr>
+      <w:rPr>
+        <w:rFonts w:ascii="Wingdings" w:hAnsi="Wingdings" w:hint="default"/>
+        <w:sz w:val="20"/>
+      </w:rPr>
+    </w:lvl>
+    <w:lvl w:ilvl="6" w:tentative="1">
+      <w:start w:val="1"/>
+      <w:numFmt w:val="bullet"/>
+      <w:lvlText w:val=""/>
+      <w:lvlJc w:val="left"/>
+      <w:pPr>
+        <w:tabs>
+          <w:tab w:val="num" w:pos="5040"/>
+        </w:tabs>
+        <w:ind w:left="5040" w:hanging="360"/>
+      </w:pPr>
+      <w:rPr>
+        <w:rFonts w:ascii="Wingdings" w:hAnsi="Wingdings" w:hint="default"/>
+        <w:sz w:val="20"/>
+      </w:rPr>
+    </w:lvl>
+    <w:lvl w:ilvl="7" w:tentative="1">
+      <w:start w:val="1"/>
+      <w:numFmt w:val="bullet"/>
+      <w:lvlText w:val=""/>
+      <w:lvlJc w:val="left"/>
+      <w:pPr>
+        <w:tabs>
+          <w:tab w:val="num" w:pos="5760"/>
+        </w:tabs>
+        <w:ind w:left="5760" w:hanging="360"/>
+      </w:pPr>
+      <w:rPr>
+        <w:rFonts w:ascii="Wingdings" w:hAnsi="Wingdings" w:hint="default"/>
+        <w:sz w:val="20"/>
+      </w:rPr>
+    </w:lvl>
+    <w:lvl w:ilvl="8" w:tentative="1">
+      <w:start w:val="1"/>
+      <w:numFmt w:val="bullet"/>
+      <w:lvlText w:val=""/>
+      <w:lvlJc w:val="left"/>
+      <w:pPr>
+        <w:tabs>
+          <w:tab w:val="num" w:pos="6480"/>
+        </w:tabs>
+        <w:ind w:left="6480" w:hanging="360"/>
+      </w:pPr>
+      <w:rPr>
+        <w:rFonts w:ascii="Wingdings" w:hAnsi="Wingdings" w:hint="default"/>
+        <w:sz w:val="20"/>
+      </w:rPr>
+    </w:lvl>
+  </w:abstractNum>
+  <w:num w:numId="1" w16cid:durableId="946497755">
+    <w:abstractNumId w:val="21"/>
+  </w:num>
+  <w:num w:numId="2" w16cid:durableId="1780443562">
+    <w:abstractNumId w:val="26"/>
+  </w:num>
+  <w:num w:numId="3" w16cid:durableId="1554581686">
+    <w:abstractNumId w:val="14"/>
+  </w:num>
+  <w:num w:numId="4" w16cid:durableId="239292628">
+    <w:abstractNumId w:val="7"/>
+  </w:num>
+  <w:num w:numId="5" w16cid:durableId="616451692">
+    <w:abstractNumId w:val="24"/>
+  </w:num>
+  <w:num w:numId="6" w16cid:durableId="1003581979">
+    <w:abstractNumId w:val="9"/>
+  </w:num>
+  <w:num w:numId="7" w16cid:durableId="2089426926">
+    <w:abstractNumId w:val="25"/>
+  </w:num>
+  <w:num w:numId="8" w16cid:durableId="1942029382">
+    <w:abstractNumId w:val="3"/>
+  </w:num>
+  <w:num w:numId="9" w16cid:durableId="2101369681">
+    <w:abstractNumId w:val="19"/>
+  </w:num>
+  <w:num w:numId="10" w16cid:durableId="1661621212">
+    <w:abstractNumId w:val="2"/>
+  </w:num>
+  <w:num w:numId="11" w16cid:durableId="217593702">
+    <w:abstractNumId w:val="24"/>
+  </w:num>
+  <w:num w:numId="12" w16cid:durableId="1816098470">
+    <w:abstractNumId w:val="24"/>
+  </w:num>
+  <w:num w:numId="13" w16cid:durableId="1413237019">
+    <w:abstractNumId w:val="24"/>
+  </w:num>
+  <w:num w:numId="14" w16cid:durableId="683629290">
+    <w:abstractNumId w:val="24"/>
+  </w:num>
+  <w:num w:numId="15" w16cid:durableId="1271428901">
+    <w:abstractNumId w:val="24"/>
+  </w:num>
+  <w:num w:numId="16" w16cid:durableId="1578980980">
+    <w:abstractNumId w:val="24"/>
+  </w:num>
+  <w:num w:numId="17" w16cid:durableId="2141485138">
+    <w:abstractNumId w:val="24"/>
+  </w:num>
+  <w:num w:numId="18" w16cid:durableId="878666306">
+    <w:abstractNumId w:val="24"/>
+  </w:num>
+  <w:num w:numId="19" w16cid:durableId="1699162014">
+    <w:abstractNumId w:val="24"/>
+  </w:num>
+  <w:num w:numId="20" w16cid:durableId="287317386">
+    <w:abstractNumId w:val="24"/>
+  </w:num>
+  <w:num w:numId="21" w16cid:durableId="1643080103">
+    <w:abstractNumId w:val="24"/>
+  </w:num>
+  <w:num w:numId="22" w16cid:durableId="1987003287">
+    <w:abstractNumId w:val="24"/>
+  </w:num>
+  <w:num w:numId="23" w16cid:durableId="512956493">
+    <w:abstractNumId w:val="24"/>
+  </w:num>
+  <w:num w:numId="24" w16cid:durableId="932320008">
+    <w:abstractNumId w:val="24"/>
+  </w:num>
+  <w:num w:numId="25" w16cid:durableId="746416165">
+    <w:abstractNumId w:val="24"/>
+  </w:num>
+  <w:num w:numId="26" w16cid:durableId="1789156418">
+    <w:abstractNumId w:val="24"/>
+  </w:num>
+  <w:num w:numId="27" w16cid:durableId="965698837">
+    <w:abstractNumId w:val="24"/>
+  </w:num>
+  <w:num w:numId="28" w16cid:durableId="1733847669">
+    <w:abstractNumId w:val="24"/>
+  </w:num>
+  <w:num w:numId="29" w16cid:durableId="434905255">
+    <w:abstractNumId w:val="24"/>
+  </w:num>
+  <w:num w:numId="30" w16cid:durableId="1234705981">
+    <w:abstractNumId w:val="24"/>
+  </w:num>
+  <w:num w:numId="31" w16cid:durableId="569727791">
+    <w:abstractNumId w:val="24"/>
+  </w:num>
+  <w:num w:numId="32" w16cid:durableId="103695504">
+    <w:abstractNumId w:val="24"/>
+  </w:num>
+  <w:num w:numId="33" w16cid:durableId="115414369">
+    <w:abstractNumId w:val="24"/>
+  </w:num>
+  <w:num w:numId="34" w16cid:durableId="355622767">
+    <w:abstractNumId w:val="24"/>
+  </w:num>
+  <w:num w:numId="35" w16cid:durableId="1867720040">
+    <w:abstractNumId w:val="24"/>
+  </w:num>
+  <w:num w:numId="36" w16cid:durableId="2124304406">
+    <w:abstractNumId w:val="24"/>
+  </w:num>
+  <w:num w:numId="37" w16cid:durableId="537548974">
+    <w:abstractNumId w:val="24"/>
+  </w:num>
+  <w:num w:numId="38" w16cid:durableId="2083287114">
+    <w:abstractNumId w:val="24"/>
+  </w:num>
+  <w:num w:numId="39" w16cid:durableId="769739395">
+    <w:abstractNumId w:val="24"/>
+  </w:num>
+  <w:num w:numId="40" w16cid:durableId="139810856">
+    <w:abstractNumId w:val="24"/>
+  </w:num>
+  <w:num w:numId="41" w16cid:durableId="1399593328">
+    <w:abstractNumId w:val="24"/>
+  </w:num>
+  <w:num w:numId="42" w16cid:durableId="675230840">
+    <w:abstractNumId w:val="24"/>
+  </w:num>
+  <w:num w:numId="43" w16cid:durableId="657348939">
+    <w:abstractNumId w:val="24"/>
+  </w:num>
+  <w:num w:numId="44" w16cid:durableId="736056578">
+    <w:abstractNumId w:val="24"/>
+  </w:num>
+  <w:num w:numId="45" w16cid:durableId="1738279645">
+    <w:abstractNumId w:val="24"/>
+  </w:num>
+  <w:num w:numId="46" w16cid:durableId="1799445681">
+    <w:abstractNumId w:val="13"/>
+  </w:num>
+  <w:num w:numId="47" w16cid:durableId="914824016">
+    <w:abstractNumId w:val="24"/>
+  </w:num>
+  <w:num w:numId="48" w16cid:durableId="133907900">
+    <w:abstractNumId w:val="24"/>
+  </w:num>
+  <w:num w:numId="49" w16cid:durableId="729693025">
+    <w:abstractNumId w:val="24"/>
+  </w:num>
+  <w:num w:numId="50" w16cid:durableId="16394847">
+    <w:abstractNumId w:val="24"/>
+  </w:num>
+  <w:num w:numId="51" w16cid:durableId="990980919">
+    <w:abstractNumId w:val="24"/>
+  </w:num>
+  <w:num w:numId="52" w16cid:durableId="2147355605">
+    <w:abstractNumId w:val="8"/>
+  </w:num>
+  <w:num w:numId="53" w16cid:durableId="1105271561">
+    <w:abstractNumId w:val="24"/>
+  </w:num>
+  <w:num w:numId="54" w16cid:durableId="543294623">
+    <w:abstractNumId w:val="24"/>
+  </w:num>
+  <w:num w:numId="55" w16cid:durableId="783621740">
+    <w:abstractNumId w:val="24"/>
+  </w:num>
+  <w:num w:numId="56" w16cid:durableId="87040372">
+    <w:abstractNumId w:val="24"/>
+  </w:num>
+  <w:num w:numId="57" w16cid:durableId="859703103">
+    <w:abstractNumId w:val="24"/>
+  </w:num>
+  <w:num w:numId="58" w16cid:durableId="1304893661">
+    <w:abstractNumId w:val="24"/>
+  </w:num>
+  <w:num w:numId="59" w16cid:durableId="747000484">
+    <w:abstractNumId w:val="24"/>
+  </w:num>
+  <w:num w:numId="60" w16cid:durableId="1058477999">
+    <w:abstractNumId w:val="24"/>
+  </w:num>
+  <w:num w:numId="61" w16cid:durableId="808859920">
+    <w:abstractNumId w:val="24"/>
+  </w:num>
+  <w:num w:numId="62" w16cid:durableId="1673222988">
+    <w:abstractNumId w:val="24"/>
+  </w:num>
+  <w:num w:numId="63" w16cid:durableId="1147239188">
+    <w:abstractNumId w:val="24"/>
+  </w:num>
+  <w:num w:numId="64" w16cid:durableId="884830550">
+    <w:abstractNumId w:val="24"/>
+  </w:num>
+  <w:num w:numId="65" w16cid:durableId="1197500464">
+    <w:abstractNumId w:val="24"/>
+  </w:num>
+  <w:num w:numId="66" w16cid:durableId="1942645669">
+    <w:abstractNumId w:val="24"/>
+  </w:num>
+  <w:num w:numId="67" w16cid:durableId="325060428">
+    <w:abstractNumId w:val="24"/>
+  </w:num>
+  <w:num w:numId="68" w16cid:durableId="1944528973">
+    <w:abstractNumId w:val="24"/>
+  </w:num>
+  <w:num w:numId="69" w16cid:durableId="873690567">
+    <w:abstractNumId w:val="24"/>
+  </w:num>
+  <w:num w:numId="70" w16cid:durableId="808132853">
+    <w:abstractNumId w:val="24"/>
+  </w:num>
+  <w:num w:numId="71" w16cid:durableId="835994791">
+    <w:abstractNumId w:val="24"/>
+  </w:num>
+  <w:num w:numId="72" w16cid:durableId="84621760">
+    <w:abstractNumId w:val="24"/>
+  </w:num>
+  <w:num w:numId="73" w16cid:durableId="63919574">
+    <w:abstractNumId w:val="24"/>
+  </w:num>
+  <w:num w:numId="74" w16cid:durableId="1726106593">
+    <w:abstractNumId w:val="24"/>
+  </w:num>
+  <w:num w:numId="75" w16cid:durableId="926235809">
+    <w:abstractNumId w:val="24"/>
+  </w:num>
+  <w:num w:numId="76" w16cid:durableId="241068915">
+    <w:abstractNumId w:val="24"/>
+  </w:num>
+  <w:num w:numId="77" w16cid:durableId="806626663">
+    <w:abstractNumId w:val="24"/>
+  </w:num>
+  <w:num w:numId="78" w16cid:durableId="1116946813">
+    <w:abstractNumId w:val="24"/>
+  </w:num>
+  <w:num w:numId="79" w16cid:durableId="557592534">
     <w:abstractNumId w:val="1"/>
   </w:num>
-  <w:num w:numId="2" w16cid:durableId="616451692">
-    <w:abstractNumId w:val="2"/>
-  </w:num>
-  <w:num w:numId="3" w16cid:durableId="1403716494">
+  <w:num w:numId="80" w16cid:durableId="196620923">
+    <w:abstractNumId w:val="24"/>
+  </w:num>
+  <w:num w:numId="81" w16cid:durableId="1140148058">
+    <w:abstractNumId w:val="24"/>
+  </w:num>
+  <w:num w:numId="82" w16cid:durableId="842474412">
+    <w:abstractNumId w:val="24"/>
+  </w:num>
+  <w:num w:numId="83" w16cid:durableId="252394564">
+    <w:abstractNumId w:val="24"/>
+  </w:num>
+  <w:num w:numId="84" w16cid:durableId="564412286">
+    <w:abstractNumId w:val="24"/>
+  </w:num>
+  <w:num w:numId="85" w16cid:durableId="2085881970">
+    <w:abstractNumId w:val="24"/>
+  </w:num>
+  <w:num w:numId="86" w16cid:durableId="2102948757">
+    <w:abstractNumId w:val="24"/>
+  </w:num>
+  <w:num w:numId="87" w16cid:durableId="1256553027">
+    <w:abstractNumId w:val="24"/>
+  </w:num>
+  <w:num w:numId="88" w16cid:durableId="443116762">
+    <w:abstractNumId w:val="24"/>
+  </w:num>
+  <w:num w:numId="89" w16cid:durableId="1051535753">
+    <w:abstractNumId w:val="24"/>
+  </w:num>
+  <w:num w:numId="90" w16cid:durableId="1334795773">
+    <w:abstractNumId w:val="24"/>
+  </w:num>
+  <w:num w:numId="91" w16cid:durableId="1497842649">
+    <w:abstractNumId w:val="24"/>
+  </w:num>
+  <w:num w:numId="92" w16cid:durableId="241642353">
+    <w:abstractNumId w:val="24"/>
+  </w:num>
+  <w:num w:numId="93" w16cid:durableId="1210150416">
+    <w:abstractNumId w:val="24"/>
+  </w:num>
+  <w:num w:numId="94" w16cid:durableId="1227179460">
+    <w:abstractNumId w:val="24"/>
+  </w:num>
+  <w:num w:numId="95" w16cid:durableId="1267738299">
+    <w:abstractNumId w:val="24"/>
+  </w:num>
+  <w:num w:numId="96" w16cid:durableId="1786267169">
+    <w:abstractNumId w:val="24"/>
+  </w:num>
+  <w:num w:numId="97" w16cid:durableId="732313839">
+    <w:abstractNumId w:val="17"/>
+  </w:num>
+  <w:num w:numId="98" w16cid:durableId="23949886">
+    <w:abstractNumId w:val="15"/>
+  </w:num>
+  <w:num w:numId="99" w16cid:durableId="58671968">
+    <w:abstractNumId w:val="24"/>
+  </w:num>
+  <w:num w:numId="100" w16cid:durableId="1928538184">
+    <w:abstractNumId w:val="24"/>
+  </w:num>
+  <w:num w:numId="101" w16cid:durableId="571934880">
+    <w:abstractNumId w:val="24"/>
+  </w:num>
+  <w:num w:numId="102" w16cid:durableId="2057701645">
+    <w:abstractNumId w:val="24"/>
+  </w:num>
+  <w:num w:numId="103" w16cid:durableId="1776048095">
+    <w:abstractNumId w:val="24"/>
+  </w:num>
+  <w:num w:numId="104" w16cid:durableId="1597639005">
+    <w:abstractNumId w:val="24"/>
+  </w:num>
+  <w:num w:numId="105" w16cid:durableId="1361739597">
+    <w:abstractNumId w:val="24"/>
+  </w:num>
+  <w:num w:numId="106" w16cid:durableId="54011570">
+    <w:abstractNumId w:val="24"/>
+  </w:num>
+  <w:num w:numId="107" w16cid:durableId="222913996">
+    <w:abstractNumId w:val="24"/>
+  </w:num>
+  <w:num w:numId="108" w16cid:durableId="1548763597">
+    <w:abstractNumId w:val="24"/>
+  </w:num>
+  <w:num w:numId="109" w16cid:durableId="1740709360">
+    <w:abstractNumId w:val="24"/>
+  </w:num>
+  <w:num w:numId="110" w16cid:durableId="2101221953">
+    <w:abstractNumId w:val="24"/>
+  </w:num>
+  <w:num w:numId="111" w16cid:durableId="758521194">
+    <w:abstractNumId w:val="24"/>
+  </w:num>
+  <w:num w:numId="112" w16cid:durableId="98767001">
+    <w:abstractNumId w:val="24"/>
+  </w:num>
+  <w:num w:numId="113" w16cid:durableId="1313676026">
+    <w:abstractNumId w:val="24"/>
+  </w:num>
+  <w:num w:numId="114" w16cid:durableId="1588492256">
+    <w:abstractNumId w:val="24"/>
+  </w:num>
+  <w:num w:numId="115" w16cid:durableId="513881013">
+    <w:abstractNumId w:val="24"/>
+  </w:num>
+  <w:num w:numId="116" w16cid:durableId="936793864">
+    <w:abstractNumId w:val="24"/>
+  </w:num>
+  <w:num w:numId="117" w16cid:durableId="1601182747">
+    <w:abstractNumId w:val="24"/>
+  </w:num>
+  <w:num w:numId="118" w16cid:durableId="1483111785">
+    <w:abstractNumId w:val="12"/>
+  </w:num>
+  <w:num w:numId="119" w16cid:durableId="1951354416">
+    <w:abstractNumId w:val="16"/>
+  </w:num>
+  <w:num w:numId="120" w16cid:durableId="1074352316">
+    <w:abstractNumId w:val="24"/>
+  </w:num>
+  <w:num w:numId="121" w16cid:durableId="240212211">
+    <w:abstractNumId w:val="24"/>
+  </w:num>
+  <w:num w:numId="122" w16cid:durableId="563293507">
+    <w:abstractNumId w:val="24"/>
+  </w:num>
+  <w:num w:numId="123" w16cid:durableId="1592275890">
+    <w:abstractNumId w:val="24"/>
+  </w:num>
+  <w:num w:numId="124" w16cid:durableId="939605666">
+    <w:abstractNumId w:val="20"/>
+  </w:num>
+  <w:num w:numId="125" w16cid:durableId="647130994">
+    <w:abstractNumId w:val="28"/>
+  </w:num>
+  <w:num w:numId="126" w16cid:durableId="1436294323">
+    <w:abstractNumId w:val="24"/>
+  </w:num>
+  <w:num w:numId="127" w16cid:durableId="1060665351">
+    <w:abstractNumId w:val="24"/>
+  </w:num>
+  <w:num w:numId="128" w16cid:durableId="322899639">
+    <w:abstractNumId w:val="4"/>
+  </w:num>
+  <w:num w:numId="129" w16cid:durableId="1387410404">
+    <w:abstractNumId w:val="24"/>
+  </w:num>
+  <w:num w:numId="130" w16cid:durableId="721027766">
+    <w:abstractNumId w:val="24"/>
+  </w:num>
+  <w:num w:numId="131" w16cid:durableId="1503936176">
+    <w:abstractNumId w:val="24"/>
+  </w:num>
+  <w:num w:numId="132" w16cid:durableId="1487161030">
+    <w:abstractNumId w:val="24"/>
+  </w:num>
+  <w:num w:numId="133" w16cid:durableId="278727443">
+    <w:abstractNumId w:val="24"/>
+  </w:num>
+  <w:num w:numId="134" w16cid:durableId="711659541">
+    <w:abstractNumId w:val="18"/>
+  </w:num>
+  <w:num w:numId="135" w16cid:durableId="1514761599">
+    <w:abstractNumId w:val="6"/>
+  </w:num>
+  <w:num w:numId="136" w16cid:durableId="796220359">
+    <w:abstractNumId w:val="23"/>
+  </w:num>
+  <w:num w:numId="137" w16cid:durableId="508103899">
+    <w:abstractNumId w:val="24"/>
+  </w:num>
+  <w:num w:numId="138" w16cid:durableId="612323306">
+    <w:abstractNumId w:val="24"/>
+  </w:num>
+  <w:num w:numId="139" w16cid:durableId="1654944890">
+    <w:abstractNumId w:val="24"/>
+  </w:num>
+  <w:num w:numId="140" w16cid:durableId="149061332">
+    <w:abstractNumId w:val="24"/>
+  </w:num>
+  <w:num w:numId="141" w16cid:durableId="1635023184">
+    <w:abstractNumId w:val="24"/>
+  </w:num>
+  <w:num w:numId="142" w16cid:durableId="1894386054">
+    <w:abstractNumId w:val="24"/>
+  </w:num>
+  <w:num w:numId="143" w16cid:durableId="748960452">
+    <w:abstractNumId w:val="27"/>
+  </w:num>
+  <w:num w:numId="144" w16cid:durableId="2018069082">
+    <w:abstractNumId w:val="24"/>
+  </w:num>
+  <w:num w:numId="145" w16cid:durableId="147597829">
+    <w:abstractNumId w:val="24"/>
+  </w:num>
+  <w:num w:numId="146" w16cid:durableId="772357725">
+    <w:abstractNumId w:val="11"/>
+  </w:num>
+  <w:num w:numId="147" w16cid:durableId="767311710">
+    <w:abstractNumId w:val="5"/>
+  </w:num>
+  <w:num w:numId="148" w16cid:durableId="566691121">
+    <w:abstractNumId w:val="10"/>
+  </w:num>
+  <w:num w:numId="149" w16cid:durableId="2025597289">
+    <w:abstractNumId w:val="22"/>
+  </w:num>
+  <w:num w:numId="150" w16cid:durableId="1631210269">
+    <w:abstractNumId w:val="24"/>
+  </w:num>
+  <w:num w:numId="151" w16cid:durableId="1531530362">
+    <w:abstractNumId w:val="24"/>
+  </w:num>
+  <w:num w:numId="152" w16cid:durableId="1406032351">
+    <w:abstractNumId w:val="24"/>
+  </w:num>
+  <w:num w:numId="153" w16cid:durableId="884440467">
+    <w:abstractNumId w:val="24"/>
+  </w:num>
+  <w:num w:numId="154" w16cid:durableId="215436964">
+    <w:abstractNumId w:val="24"/>
+  </w:num>
+  <w:num w:numId="155" w16cid:durableId="328873224">
+    <w:abstractNumId w:val="24"/>
+  </w:num>
+  <w:num w:numId="156" w16cid:durableId="1533349016">
+    <w:abstractNumId w:val="24"/>
+  </w:num>
+  <w:num w:numId="157" w16cid:durableId="1104351087">
+    <w:abstractNumId w:val="24"/>
+  </w:num>
+  <w:num w:numId="158" w16cid:durableId="1403716494">
     <w:abstractNumId w:val="0"/>
   </w:num>
-  <w:numIdMacAtCleanup w:val="3"/>
+  <w:num w:numId="159" w16cid:durableId="569193666">
+    <w:abstractNumId w:val="24"/>
+  </w:num>
+  <w:num w:numId="160" w16cid:durableId="1015574929">
+    <w:abstractNumId w:val="24"/>
+  </w:num>
+  <w:num w:numId="161" w16cid:durableId="1816679693">
+    <w:abstractNumId w:val="24"/>
+  </w:num>
+  <w:num w:numId="162" w16cid:durableId="763185235">
+    <w:abstractNumId w:val="24"/>
+  </w:num>
+  <w:num w:numId="163" w16cid:durableId="753628403">
+    <w:abstractNumId w:val="24"/>
+  </w:num>
+  <w:numIdMacAtCleanup w:val="7"/>
 </w:numbering>
 </file>
 
@@ -7408,7 +11293,7 @@
       <w:keepNext/>
       <w:keepLines/>
       <w:numPr>
-        <w:numId w:val="2"/>
+        <w:numId w:val="5"/>
       </w:numPr>
       <w:spacing w:before="240" w:after="0"/>
       <w:outlineLvl w:val="0"/>
@@ -7434,7 +11319,7 @@
       <w:keepLines/>
       <w:numPr>
         <w:ilvl w:val="1"/>
-        <w:numId w:val="2"/>
+        <w:numId w:val="5"/>
       </w:numPr>
       <w:spacing w:before="40" w:after="0"/>
       <w:outlineLvl w:val="1"/>
@@ -7460,7 +11345,7 @@
       <w:keepLines/>
       <w:numPr>
         <w:ilvl w:val="2"/>
-        <w:numId w:val="2"/>
+        <w:numId w:val="5"/>
       </w:numPr>
       <w:spacing w:before="200" w:after="0"/>
       <w:outlineLvl w:val="2"/>
@@ -7482,7 +11367,7 @@
     <w:pPr>
       <w:numPr>
         <w:ilvl w:val="3"/>
-        <w:numId w:val="2"/>
+        <w:numId w:val="5"/>
       </w:numPr>
       <w:suppressAutoHyphens w:val="0"/>
       <w:spacing w:before="100" w:beforeAutospacing="1" w:after="100" w:afterAutospacing="1" w:line="240" w:lineRule="auto"/>
@@ -7513,7 +11398,7 @@
       <w:keepLines/>
       <w:numPr>
         <w:ilvl w:val="4"/>
-        <w:numId w:val="2"/>
+        <w:numId w:val="5"/>
       </w:numPr>
       <w:spacing w:before="40" w:after="0"/>
       <w:outlineLvl w:val="4"/>
@@ -7538,7 +11423,7 @@
       <w:keepLines/>
       <w:numPr>
         <w:ilvl w:val="5"/>
-        <w:numId w:val="2"/>
+        <w:numId w:val="5"/>
       </w:numPr>
       <w:spacing w:before="40" w:after="0"/>
       <w:outlineLvl w:val="5"/>
@@ -7563,7 +11448,7 @@
       <w:keepLines/>
       <w:numPr>
         <w:ilvl w:val="6"/>
-        <w:numId w:val="2"/>
+        <w:numId w:val="5"/>
       </w:numPr>
       <w:spacing w:before="40" w:after="0"/>
       <w:outlineLvl w:val="6"/>
@@ -7590,7 +11475,7 @@
       <w:keepLines/>
       <w:numPr>
         <w:ilvl w:val="7"/>
-        <w:numId w:val="2"/>
+        <w:numId w:val="5"/>
       </w:numPr>
       <w:spacing w:before="40" w:after="0"/>
       <w:outlineLvl w:val="7"/>
@@ -7617,7 +11502,7 @@
       <w:keepLines/>
       <w:numPr>
         <w:ilvl w:val="8"/>
-        <w:numId w:val="2"/>
+        <w:numId w:val="5"/>
       </w:numPr>
       <w:spacing w:before="40" w:after="0"/>
       <w:outlineLvl w:val="8"/>
@@ -7634,6 +11519,7 @@
   <w:style w:type="character" w:default="1" w:styleId="Fontepargpadro">
     <w:name w:val="Default Paragraph Font"/>
     <w:uiPriority w:val="1"/>
+    <w:semiHidden/>
     <w:unhideWhenUsed/>
   </w:style>
   <w:style w:type="table" w:default="1" w:styleId="Tabelanormal">
@@ -7912,7 +11798,7 @@
     <w:rsid w:val="00993E24"/>
     <w:pPr>
       <w:numPr>
-        <w:numId w:val="1"/>
+        <w:numId w:val="3"/>
       </w:numPr>
     </w:pPr>
   </w:style>
@@ -8552,6 +12438,80 @@
       <w:szCs w:val="26"/>
     </w:rPr>
   </w:style>
+  <w:style w:type="character" w:styleId="Refdecomentrio">
+    <w:name w:val="annotation reference"/>
+    <w:basedOn w:val="Fontepargpadro"/>
+    <w:uiPriority w:val="99"/>
+    <w:semiHidden/>
+    <w:unhideWhenUsed/>
+    <w:rsid w:val="00242CFB"/>
+    <w:rPr>
+      <w:sz w:val="16"/>
+      <w:szCs w:val="16"/>
+    </w:rPr>
+  </w:style>
+  <w:style w:type="paragraph" w:styleId="Textodecomentrio">
+    <w:name w:val="annotation text"/>
+    <w:basedOn w:val="Normal"/>
+    <w:link w:val="TextodecomentrioChar"/>
+    <w:uiPriority w:val="99"/>
+    <w:semiHidden/>
+    <w:unhideWhenUsed/>
+    <w:rsid w:val="00242CFB"/>
+    <w:pPr>
+      <w:spacing w:line="240" w:lineRule="auto"/>
+    </w:pPr>
+    <w:rPr>
+      <w:sz w:val="20"/>
+      <w:szCs w:val="20"/>
+    </w:rPr>
+  </w:style>
+  <w:style w:type="character" w:customStyle="1" w:styleId="TextodecomentrioChar">
+    <w:name w:val="Texto de comentário Char"/>
+    <w:basedOn w:val="Fontepargpadro"/>
+    <w:link w:val="Textodecomentrio"/>
+    <w:uiPriority w:val="99"/>
+    <w:semiHidden/>
+    <w:rsid w:val="00242CFB"/>
+    <w:rPr>
+      <w:rFonts w:ascii="Calibri" w:eastAsia="Lucida Sans Unicode" w:hAnsi="Calibri" w:cs="font295"/>
+      <w:kern w:val="1"/>
+      <w:sz w:val="20"/>
+      <w:szCs w:val="20"/>
+      <w:lang w:eastAsia="zh-CN"/>
+    </w:rPr>
+  </w:style>
+  <w:style w:type="paragraph" w:styleId="Assuntodocomentrio">
+    <w:name w:val="annotation subject"/>
+    <w:basedOn w:val="Textodecomentrio"/>
+    <w:next w:val="Textodecomentrio"/>
+    <w:link w:val="AssuntodocomentrioChar"/>
+    <w:uiPriority w:val="99"/>
+    <w:semiHidden/>
+    <w:unhideWhenUsed/>
+    <w:rsid w:val="00242CFB"/>
+    <w:rPr>
+      <w:b/>
+      <w:bCs/>
+    </w:rPr>
+  </w:style>
+  <w:style w:type="character" w:customStyle="1" w:styleId="AssuntodocomentrioChar">
+    <w:name w:val="Assunto do comentário Char"/>
+    <w:basedOn w:val="TextodecomentrioChar"/>
+    <w:link w:val="Assuntodocomentrio"/>
+    <w:uiPriority w:val="99"/>
+    <w:semiHidden/>
+    <w:rsid w:val="00242CFB"/>
+    <w:rPr>
+      <w:rFonts w:ascii="Calibri" w:eastAsia="Lucida Sans Unicode" w:hAnsi="Calibri" w:cs="font295"/>
+      <w:b/>
+      <w:bCs/>
+      <w:kern w:val="1"/>
+      <w:sz w:val="20"/>
+      <w:szCs w:val="20"/>
+      <w:lang w:eastAsia="zh-CN"/>
+    </w:rPr>
+  </w:style>
 </w:styles>
 </file>
 

</xml_diff>